<commit_message>
Making some improvements to documentation (still work in progress)
</commit_message>
<xml_diff>
--- a/src/Documentation.docx
+++ b/src/Documentation.docx
@@ -1,6 +1,6 @@
 
 <file path=word/document.xml><?xml version="1.0" encoding="utf-8"?>
-<w:document xmlns:wpc="http://schemas.microsoft.com/office/word/2010/wordprocessingCanvas" xmlns:cx="http://schemas.microsoft.com/office/drawing/2014/chartex" xmlns:cx1="http://schemas.microsoft.com/office/drawing/2015/9/8/chartex" xmlns:cx2="http://schemas.microsoft.com/office/drawing/2015/10/21/chartex" xmlns:cx3="http://schemas.microsoft.com/office/drawing/2016/5/9/chartex" xmlns:cx4="http://schemas.microsoft.com/office/drawing/2016/5/10/chartex" xmlns:cx5="http://schemas.microsoft.com/office/drawing/2016/5/11/chartex" xmlns:cx6="http://schemas.microsoft.com/office/drawing/2016/5/12/chartex" xmlns:cx7="http://schemas.microsoft.com/office/drawing/2016/5/13/chartex" xmlns:cx8="http://schemas.microsoft.com/office/drawing/2016/5/14/chartex" xmlns:mc="http://schemas.openxmlformats.org/markup-compatibility/2006" xmlns:aink="http://schemas.microsoft.com/office/drawing/2016/ink" xmlns:am3d="http://schemas.microsoft.com/office/drawing/2017/model3d" xmlns:o="urn:schemas-microsoft-com:office:office" xmlns:r="http://schemas.openxmlformats.org/officeDocument/2006/relationships" xmlns:m="http://schemas.openxmlformats.org/officeDocument/2006/math" xmlns:v="urn:schemas-microsoft-com:vml" xmlns:wp14="http://schemas.microsoft.com/office/word/2010/wordprocessingDrawing" xmlns:wp="http://schemas.openxmlformats.org/drawingml/2006/wordprocessingDrawing" xmlns:w10="urn:schemas-microsoft-com:office:word" xmlns:w="http://schemas.openxmlformats.org/wordprocessingml/2006/main" xmlns:w14="http://schemas.microsoft.com/office/word/2010/wordml" xmlns:w15="http://schemas.microsoft.com/office/word/2012/wordml" xmlns:w16cid="http://schemas.microsoft.com/office/word/2016/wordml/cid" xmlns:w16se="http://schemas.microsoft.com/office/word/2015/wordml/symex" xmlns:wpg="http://schemas.microsoft.com/office/word/2010/wordprocessingGroup" xmlns:wpi="http://schemas.microsoft.com/office/word/2010/wordprocessingInk" xmlns:wne="http://schemas.microsoft.com/office/word/2006/wordml" xmlns:wps="http://schemas.microsoft.com/office/word/2010/wordprocessingShape" mc:Ignorable="w14 w15 w16se w16cid wp14">
+<w:document xmlns:wpc="http://schemas.microsoft.com/office/word/2010/wordprocessingCanvas" xmlns:cx="http://schemas.microsoft.com/office/drawing/2014/chartex" xmlns:cx1="http://schemas.microsoft.com/office/drawing/2015/9/8/chartex" xmlns:cx2="http://schemas.microsoft.com/office/drawing/2015/10/21/chartex" xmlns:cx3="http://schemas.microsoft.com/office/drawing/2016/5/9/chartex" xmlns:cx4="http://schemas.microsoft.com/office/drawing/2016/5/10/chartex" xmlns:cx5="http://schemas.microsoft.com/office/drawing/2016/5/11/chartex" xmlns:cx6="http://schemas.microsoft.com/office/drawing/2016/5/12/chartex" xmlns:cx7="http://schemas.microsoft.com/office/drawing/2016/5/13/chartex" xmlns:cx8="http://schemas.microsoft.com/office/drawing/2016/5/14/chartex" xmlns:mc="http://schemas.openxmlformats.org/markup-compatibility/2006" xmlns:aink="http://schemas.microsoft.com/office/drawing/2016/ink" xmlns:am3d="http://schemas.microsoft.com/office/drawing/2017/model3d" xmlns:o="urn:schemas-microsoft-com:office:office" xmlns:r="http://schemas.openxmlformats.org/officeDocument/2006/relationships" xmlns:m="http://schemas.openxmlformats.org/officeDocument/2006/math" xmlns:v="urn:schemas-microsoft-com:vml" xmlns:wp14="http://schemas.microsoft.com/office/word/2010/wordprocessingDrawing" xmlns:wp="http://schemas.openxmlformats.org/drawingml/2006/wordprocessingDrawing" xmlns:w10="urn:schemas-microsoft-com:office:word" xmlns:w="http://schemas.openxmlformats.org/wordprocessingml/2006/main" xmlns:w14="http://schemas.microsoft.com/office/word/2010/wordml" xmlns:w15="http://schemas.microsoft.com/office/word/2012/wordml" xmlns:w16cex="http://schemas.microsoft.com/office/word/2018/wordml/cex" xmlns:w16cid="http://schemas.microsoft.com/office/word/2016/wordml/cid" xmlns:w16="http://schemas.microsoft.com/office/word/2018/wordml" xmlns:w16se="http://schemas.microsoft.com/office/word/2015/wordml/symex" xmlns:wpg="http://schemas.microsoft.com/office/word/2010/wordprocessingGroup" xmlns:wpi="http://schemas.microsoft.com/office/word/2010/wordprocessingInk" xmlns:wne="http://schemas.microsoft.com/office/word/2006/wordml" xmlns:wps="http://schemas.microsoft.com/office/word/2010/wordprocessingShape" mc:Ignorable="w14 w15 w16se w16cid w16 w16cex wp14">
   <w:body>
     <w:p>
       <w:pPr>
@@ -122,22 +122,28 @@
     </w:p>
     <w:p>
       <w:r>
-        <w:t>The</w:t>
-      </w:r>
-      <w:r>
-        <w:t>re are 13</w:t>
-      </w:r>
-      <w:r>
-        <w:t xml:space="preserve"> categories for this dataset</w:t>
-      </w:r>
-      <w:r>
-        <w:t>, they</w:t>
-      </w:r>
-      <w:r>
-        <w:t xml:space="preserve"> include: </w:t>
+        <w:t xml:space="preserve">This project will explore and analyse SEEK job market data. </w:t>
+      </w:r>
+      <w:r>
+        <w:t>The dataset contains 318,477 data entries. It</w:t>
+      </w:r>
+      <w:r>
+        <w:t xml:space="preserve"> includes </w:t>
+      </w:r>
+      <w:r>
+        <w:t>13</w:t>
+      </w:r>
+      <w:r>
+        <w:t xml:space="preserve"> categories</w:t>
+      </w:r>
+      <w:r>
+        <w:t>:</w:t>
       </w:r>
       <w:bookmarkStart w:id="0" w:name="_Hlk39510421"/>
       <w:r>
+        <w:t xml:space="preserve"> </w:t>
+      </w:r>
+      <w:r>
         <w:t xml:space="preserve">Id, </w:t>
       </w:r>
       <w:r>
@@ -147,48 +153,206 @@
         <w:t xml:space="preserve">Requirement, Full Description, </w:t>
       </w:r>
       <w:r>
-        <w:t>Lowest Salary, Highest Salary, Job Type.</w:t>
-      </w:r>
-    </w:p>
-    <w:bookmarkEnd w:id="0"/>
-    <w:p>
-      <w:r>
-        <w:t>Originally there were 31</w:t>
-      </w:r>
-      <w:r>
-        <w:t>8,477 data entries</w:t>
-      </w:r>
-      <w:r>
-        <w:t xml:space="preserve"> with no duplicate entries. A</w:t>
-      </w:r>
-      <w:r>
-        <w:t>fter removing the Id column, it was found that there were 8607 duplicate entries</w:t>
-      </w:r>
-      <w:r>
-        <w:t xml:space="preserve"> and after removing the Full Description column an additional 1384 duplicates were found, taking</w:t>
-      </w:r>
-      <w:r>
-        <w:t xml:space="preserve"> the total</w:t>
-      </w:r>
-      <w:r>
-        <w:t xml:space="preserve"> entries after removing duplicates</w:t>
-      </w:r>
-      <w:r>
-        <w:t xml:space="preserve"> to </w:t>
-      </w:r>
-      <w:r>
-        <w:t>308,486</w:t>
+        <w:t>Lowest Salary, Highest Salary,</w:t>
+      </w:r>
+      <w:r>
+        <w:t xml:space="preserve"> and </w:t>
+      </w:r>
+      <w:r>
+        <w:t>Job Type.</w:t>
+      </w:r>
+      <w:r>
+        <w:t xml:space="preserve"> All categories were </w:t>
+      </w:r>
+      <w:r>
+        <w:t>formatted as a string</w:t>
+      </w:r>
+      <w:r>
+        <w:t xml:space="preserve"> except for the </w:t>
+      </w:r>
+      <w:r>
+        <w:rPr>
+          <w:i/>
+          <w:iCs/>
+        </w:rPr>
+        <w:t>HighestSalary</w:t>
+      </w:r>
+      <w:r>
+        <w:t xml:space="preserve"> and </w:t>
+      </w:r>
+      <w:r>
+        <w:rPr>
+          <w:i/>
+          <w:iCs/>
+        </w:rPr>
+        <w:t>LowestSalary</w:t>
+      </w:r>
+      <w:r>
+        <w:t xml:space="preserve"> categories which </w:t>
+      </w:r>
+      <w:r>
+        <w:t>were formatted as integers.</w:t>
+      </w:r>
+    </w:p>
+    <w:p>
+      <w:r>
+        <w:t xml:space="preserve">Some parts of the dataset </w:t>
+      </w:r>
+      <w:r>
+        <w:t>were</w:t>
+      </w:r>
+      <w:r>
+        <w:t xml:space="preserve"> </w:t>
+      </w:r>
+      <w:r>
+        <w:t xml:space="preserve">excluded and </w:t>
+      </w:r>
+      <w:r>
+        <w:t xml:space="preserve">others </w:t>
+      </w:r>
+      <w:r>
+        <w:t xml:space="preserve">parts </w:t>
+      </w:r>
+      <w:r>
+        <w:t>appended in order to improve analysis</w:t>
       </w:r>
       <w:r>
         <w:t xml:space="preserve">. </w:t>
       </w:r>
-    </w:p>
-    <w:p>
-      <w:r>
-        <w:t>The categories that provide no use are Id and Full Description. These columns were dropped to allow for more effective and efficient data cleaning. An Average Salary column was added to</w:t>
-      </w:r>
-      <w:r>
-        <w:t xml:space="preserve"> provide a more thorough understanding of the Salary differences.</w:t>
+      <w:r>
+        <w:t xml:space="preserve">Firstly, the </w:t>
+      </w:r>
+      <w:r>
+        <w:rPr>
+          <w:i/>
+          <w:iCs/>
+        </w:rPr>
+        <w:t>Id</w:t>
+      </w:r>
+      <w:r>
+        <w:t xml:space="preserve"> and </w:t>
+      </w:r>
+      <w:r>
+        <w:rPr>
+          <w:i/>
+          <w:iCs/>
+        </w:rPr>
+        <w:t>Full Description</w:t>
+      </w:r>
+      <w:r>
+        <w:t xml:space="preserve"> columns were </w:t>
+      </w:r>
+      <w:r>
+        <w:t>removed because they provided no useful information for analysis and created problems with duplicate data.</w:t>
+      </w:r>
+      <w:r>
+        <w:t xml:space="preserve"> </w:t>
+      </w:r>
+      <w:r>
+        <w:t>Removing t</w:t>
+      </w:r>
+      <w:r>
+        <w:t xml:space="preserve">he </w:t>
+      </w:r>
+      <w:r>
+        <w:rPr>
+          <w:i/>
+          <w:iCs/>
+        </w:rPr>
+        <w:t>Id</w:t>
+      </w:r>
+      <w:r>
+        <w:t xml:space="preserve"> column revealed 8</w:t>
+      </w:r>
+      <w:r>
+        <w:t>,</w:t>
+      </w:r>
+      <w:r>
+        <w:t>607 duplicate</w:t>
+      </w:r>
+      <w:r>
+        <w:t xml:space="preserve"> entries</w:t>
+      </w:r>
+      <w:r>
+        <w:t xml:space="preserve"> and</w:t>
+      </w:r>
+      <w:r>
+        <w:t xml:space="preserve"> removing</w:t>
+      </w:r>
+      <w:r>
+        <w:t xml:space="preserve"> the </w:t>
+      </w:r>
+      <w:r>
+        <w:rPr>
+          <w:i/>
+          <w:iCs/>
+        </w:rPr>
+        <w:t>Full Description</w:t>
+      </w:r>
+      <w:r>
+        <w:t xml:space="preserve"> revealed 1384. </w:t>
+      </w:r>
+      <w:r>
+        <w:t xml:space="preserve">After deleting these duplicates, the </w:t>
+      </w:r>
+      <w:r>
+        <w:t>total data entries</w:t>
+      </w:r>
+      <w:r>
+        <w:t xml:space="preserve"> </w:t>
+      </w:r>
+      <w:r>
+        <w:t>was</w:t>
+      </w:r>
+      <w:r>
+        <w:t xml:space="preserve"> lowered to </w:t>
+      </w:r>
+      <w:r>
+        <w:t xml:space="preserve">308,486. </w:t>
+      </w:r>
+      <w:bookmarkEnd w:id="0"/>
+      <w:r>
+        <w:t xml:space="preserve">Additionally, an </w:t>
+      </w:r>
+      <w:r>
+        <w:rPr>
+          <w:i/>
+          <w:iCs/>
+        </w:rPr>
+        <w:t>AvgSalary</w:t>
+      </w:r>
+      <w:r>
+        <w:t xml:space="preserve"> column was appended. </w:t>
+      </w:r>
+      <w:r>
+        <w:t xml:space="preserve">The column values are derived from the mean of the </w:t>
+      </w:r>
+      <w:r>
+        <w:rPr>
+          <w:i/>
+          <w:iCs/>
+        </w:rPr>
+        <w:t>HighestSalary</w:t>
+      </w:r>
+      <w:r>
+        <w:t xml:space="preserve"> and </w:t>
+      </w:r>
+      <w:r>
+        <w:rPr>
+          <w:i/>
+          <w:iCs/>
+        </w:rPr>
+        <w:t>LowestSalary</w:t>
+      </w:r>
+      <w:r>
+        <w:rPr>
+          <w:i/>
+          <w:iCs/>
+        </w:rPr>
+        <w:t xml:space="preserve"> </w:t>
+      </w:r>
+      <w:r>
+        <w:t>columns. It was added to allow for an easier way to rank job salaries later in analysis.</w:t>
       </w:r>
     </w:p>
     <w:p>
@@ -265,20 +429,312 @@
     </w:p>
     <w:p>
       <w:r>
-        <w:t xml:space="preserve">To load the data, we must first import the pandas module into our </w:t>
-      </w:r>
-      <w:r>
-        <w:t>jupyter notebook. From this, we can use the ‘read_csv(file_name)’ function with the input variable being ‘data.csv’. This will be saved to the variable ‘df’, short for data file.</w:t>
-      </w:r>
-    </w:p>
-    <w:p>
-      <w:r>
-        <w:t>Normalizing the data requires…</w:t>
-      </w:r>
-    </w:p>
-    <w:p>
-      <w:r>
-        <w:t>The cleaning process begins with…</w:t>
+        <w:t xml:space="preserve">Data preparation and pre-processing has been done in a Jupyter notebook using the </w:t>
+      </w:r>
+      <w:r>
+        <w:t>Pandas</w:t>
+      </w:r>
+      <w:r>
+        <w:t xml:space="preserve"> library.</w:t>
+      </w:r>
+      <w:r>
+        <w:t xml:space="preserve"> </w:t>
+      </w:r>
+      <w:r>
+        <w:t xml:space="preserve">Because the dataset has been formatted as a CSV, the Pandas </w:t>
+      </w:r>
+      <w:r>
+        <w:rPr>
+          <w:rFonts w:ascii="Courier New" w:hAnsi="Courier New" w:cs="Courier New"/>
+          <w:i/>
+          <w:iCs/>
+        </w:rPr>
+        <w:t>read_</w:t>
+      </w:r>
+      <w:proofErr w:type="gramStart"/>
+      <w:r>
+        <w:rPr>
+          <w:rFonts w:ascii="Courier New" w:hAnsi="Courier New" w:cs="Courier New"/>
+          <w:i/>
+          <w:iCs/>
+        </w:rPr>
+        <w:t>csv( &lt;</w:t>
+      </w:r>
+      <w:proofErr w:type="gramEnd"/>
+      <w:r>
+        <w:rPr>
+          <w:rFonts w:ascii="Courier New" w:hAnsi="Courier New" w:cs="Courier New"/>
+          <w:i/>
+          <w:iCs/>
+        </w:rPr>
+        <w:t>filename&gt; )</w:t>
+      </w:r>
+      <w:r>
+        <w:t xml:space="preserve"> function has been used.</w:t>
+      </w:r>
+      <w:r>
+        <w:t xml:space="preserve"> </w:t>
+      </w:r>
+      <w:r>
+        <w:rPr>
+          <w:highlight w:val="yellow"/>
+        </w:rPr>
+        <w:t>[Mentioning low_memory=False</w:t>
+      </w:r>
+      <w:r>
+        <w:rPr>
+          <w:highlight w:val="yellow"/>
+        </w:rPr>
+        <w:t xml:space="preserve"> flag</w:t>
+      </w:r>
+      <w:r>
+        <w:rPr>
+          <w:highlight w:val="yellow"/>
+        </w:rPr>
+        <w:t xml:space="preserve"> because had errors maybe?]</w:t>
+      </w:r>
+      <w:r>
+        <w:t xml:space="preserve"> From this, we could read</w:t>
+      </w:r>
+      <w:r>
+        <w:t xml:space="preserve"> the CSV file into a Pandas DataFrame. The name of the DataFrame </w:t>
+      </w:r>
+      <w:r>
+        <w:t>is</w:t>
+      </w:r>
+      <w:r>
+        <w:t xml:space="preserve"> </w:t>
+      </w:r>
+      <w:r>
+        <w:rPr>
+          <w:i/>
+          <w:iCs/>
+        </w:rPr>
+        <w:t>df</w:t>
+      </w:r>
+      <w:r>
+        <w:rPr>
+          <w:i/>
+          <w:iCs/>
+        </w:rPr>
+        <w:t xml:space="preserve"> </w:t>
+      </w:r>
+      <w:r>
+        <w:t xml:space="preserve">as </w:t>
+      </w:r>
+      <w:r>
+        <w:t>it is short and an easy way of referring to the data.</w:t>
+      </w:r>
+    </w:p>
+    <w:p>
+      <w:r>
+        <w:rPr>
+          <w:highlight w:val="yellow"/>
+        </w:rPr>
+        <w:t>Cleaning:</w:t>
+      </w:r>
+    </w:p>
+    <w:p>
+      <w:pPr>
+        <w:pStyle w:val="ListParagraph"/>
+        <w:numPr>
+          <w:ilvl w:val="0"/>
+          <w:numId w:val="5"/>
+        </w:numPr>
+      </w:pPr>
+      <w:r>
+        <w:t>Looked at the heads to get a picture of the data.</w:t>
+      </w:r>
+    </w:p>
+    <w:p>
+      <w:pPr>
+        <w:pStyle w:val="ListParagraph"/>
+        <w:numPr>
+          <w:ilvl w:val="0"/>
+          <w:numId w:val="5"/>
+        </w:numPr>
+      </w:pPr>
+      <w:r>
+        <w:t xml:space="preserve">Looked at the data types. Saw that we could make the </w:t>
+      </w:r>
+      <w:r>
+        <w:rPr>
+          <w:i/>
+          <w:iCs/>
+        </w:rPr>
+        <w:t>Date</w:t>
+      </w:r>
+      <w:r>
+        <w:rPr>
+          <w:i/>
+          <w:iCs/>
+        </w:rPr>
+        <w:t xml:space="preserve"> </w:t>
+      </w:r>
+      <w:r>
+        <w:t>category</w:t>
+      </w:r>
+      <w:r>
+        <w:t xml:space="preserve"> a bit better so converted it to a datatime.</w:t>
+      </w:r>
+    </w:p>
+    <w:p>
+      <w:pPr>
+        <w:pStyle w:val="ListParagraph"/>
+        <w:numPr>
+          <w:ilvl w:val="0"/>
+          <w:numId w:val="5"/>
+        </w:numPr>
+      </w:pPr>
+      <w:r>
+        <w:t>Checked for NULL values</w:t>
+      </w:r>
+    </w:p>
+    <w:p>
+      <w:pPr>
+        <w:pStyle w:val="ListParagraph"/>
+        <w:numPr>
+          <w:ilvl w:val="0"/>
+          <w:numId w:val="5"/>
+        </w:numPr>
+      </w:pPr>
+      <w:r>
+        <w:lastRenderedPageBreak/>
+        <w:t>Discovered Id and Full Description created duplicates and weren’t useful -&gt; Deleted them</w:t>
+      </w:r>
+    </w:p>
+    <w:p>
+      <w:pPr>
+        <w:pStyle w:val="ListParagraph"/>
+        <w:numPr>
+          <w:ilvl w:val="0"/>
+          <w:numId w:val="5"/>
+        </w:numPr>
+      </w:pPr>
+      <w:r>
+        <w:t>Removed duplicates.</w:t>
+      </w:r>
+    </w:p>
+    <w:p>
+      <w:pPr>
+        <w:pStyle w:val="ListParagraph"/>
+        <w:numPr>
+          <w:ilvl w:val="0"/>
+          <w:numId w:val="5"/>
+        </w:numPr>
+      </w:pPr>
+      <w:r>
+        <w:t>Looking at jobs with the maximum HighestSalary (999) and minimum LowestSalary (0)</w:t>
+      </w:r>
+    </w:p>
+    <w:p>
+      <w:pPr>
+        <w:pStyle w:val="ListParagraph"/>
+        <w:numPr>
+          <w:ilvl w:val="0"/>
+          <w:numId w:val="5"/>
+        </w:numPr>
+      </w:pPr>
+      <w:r>
+        <w:t>Changed lowest salary to be 10k because It was a fair assumption. (Might change the other one to 400k?)</w:t>
+      </w:r>
+    </w:p>
+    <w:p>
+      <w:pPr>
+        <w:pStyle w:val="ListParagraph"/>
+        <w:numPr>
+          <w:ilvl w:val="0"/>
+          <w:numId w:val="5"/>
+        </w:numPr>
+      </w:pPr>
+      <w:r>
+        <w:t>Changed our salary to be from 1k -&gt; 1000 as it was easier to understand that way.</w:t>
+      </w:r>
+    </w:p>
+    <w:p>
+      <w:pPr>
+        <w:pStyle w:val="ListParagraph"/>
+        <w:numPr>
+          <w:ilvl w:val="0"/>
+          <w:numId w:val="5"/>
+        </w:numPr>
+      </w:pPr>
+      <w:r>
+        <w:t xml:space="preserve">Removing Area from titles to make it </w:t>
+      </w:r>
+      <w:r>
+        <w:t>clearer to read.</w:t>
+      </w:r>
+    </w:p>
+    <w:p>
+      <w:r>
+        <w:rPr>
+          <w:highlight w:val="yellow"/>
+        </w:rPr>
+        <w:t>Normalising:</w:t>
+      </w:r>
+    </w:p>
+    <w:p>
+      <w:pPr>
+        <w:pStyle w:val="ListParagraph"/>
+        <w:numPr>
+          <w:ilvl w:val="0"/>
+          <w:numId w:val="5"/>
+        </w:numPr>
+      </w:pPr>
+      <w:r>
+        <w:t>The data was normalised.</w:t>
+      </w:r>
+    </w:p>
+    <w:p>
+      <w:pPr>
+        <w:pStyle w:val="ListParagraph"/>
+        <w:numPr>
+          <w:ilvl w:val="0"/>
+          <w:numId w:val="5"/>
+        </w:numPr>
+      </w:pPr>
+      <w:r>
+        <w:t>We normalise because it makes it easier to represent and graph data later on (I think?)</w:t>
+      </w:r>
+    </w:p>
+    <w:p>
+      <w:pPr>
+        <w:pStyle w:val="ListParagraph"/>
+        <w:numPr>
+          <w:ilvl w:val="0"/>
+          <w:numId w:val="5"/>
+        </w:numPr>
+      </w:pPr>
+      <w:r>
+        <w:t>To do this we used the sci-kit lean pre-processing library StandardScaler.</w:t>
+      </w:r>
+    </w:p>
+    <w:p>
+      <w:pPr>
+        <w:pStyle w:val="ListParagraph"/>
+        <w:numPr>
+          <w:ilvl w:val="0"/>
+          <w:numId w:val="5"/>
+        </w:numPr>
+      </w:pPr>
+      <w:r>
+        <w:t>We normalised our three integer type categories LowestSalary, HighestSalary, AvgSalary</w:t>
+      </w:r>
+      <w:r>
+        <w:t>.</w:t>
+      </w:r>
+    </w:p>
+    <w:p>
+      <w:pPr>
+        <w:pStyle w:val="ListParagraph"/>
+        <w:numPr>
+          <w:ilvl w:val="0"/>
+          <w:numId w:val="5"/>
+        </w:numPr>
+      </w:pPr>
+      <w:r>
+        <w:t>To do this we defined a StandardScaler, then fit and transformed the columns. This was done into a new dataframe called df_norm. It is a normalised version of df.</w:t>
       </w:r>
     </w:p>
     <w:p>
@@ -299,7 +755,70 @@
     </w:p>
     <w:p>
       <w:r>
-        <w:t>xxx</w:t>
+        <w:rPr>
+          <w:highlight w:val="yellow"/>
+        </w:rPr>
+        <w:t>Hypothesis:</w:t>
+      </w:r>
+    </w:p>
+    <w:p>
+      <w:pPr>
+        <w:pStyle w:val="ListParagraph"/>
+        <w:numPr>
+          <w:ilvl w:val="0"/>
+          <w:numId w:val="5"/>
+        </w:numPr>
+      </w:pPr>
+      <w:r>
+        <w:t>What cities might have the most well-paying salaries?</w:t>
+      </w:r>
+    </w:p>
+    <w:p>
+      <w:pPr>
+        <w:pStyle w:val="ListParagraph"/>
+        <w:numPr>
+          <w:ilvl w:val="0"/>
+          <w:numId w:val="5"/>
+        </w:numPr>
+      </w:pPr>
+      <w:r>
+        <w:t xml:space="preserve">What are the hottest job sectors in each city? </w:t>
+      </w:r>
+    </w:p>
+    <w:p>
+      <w:pPr>
+        <w:pStyle w:val="ListParagraph"/>
+        <w:numPr>
+          <w:ilvl w:val="0"/>
+          <w:numId w:val="5"/>
+        </w:numPr>
+      </w:pPr>
+      <w:r>
+        <w:t>Will there be more jobs posted at the beginning of the month?</w:t>
+      </w:r>
+    </w:p>
+    <w:p>
+      <w:pPr>
+        <w:pStyle w:val="ListParagraph"/>
+        <w:numPr>
+          <w:ilvl w:val="0"/>
+          <w:numId w:val="5"/>
+        </w:numPr>
+      </w:pPr>
+      <w:r>
+        <w:t>Which sectors will keep the highest market share</w:t>
+      </w:r>
+    </w:p>
+    <w:p>
+      <w:pPr>
+        <w:pStyle w:val="ListParagraph"/>
+        <w:numPr>
+          <w:ilvl w:val="0"/>
+          <w:numId w:val="5"/>
+        </w:numPr>
+      </w:pPr>
+      <w:r>
+        <w:t>(e.g. stuff we will be exploring in data analysis phase)</w:t>
       </w:r>
     </w:p>
     <w:sectPr>
@@ -313,7 +832,7 @@
 </file>
 
 <file path=word/numbering.xml><?xml version="1.0" encoding="utf-8"?>
-<w:numbering xmlns:wpc="http://schemas.microsoft.com/office/word/2010/wordprocessingCanvas" xmlns:cx="http://schemas.microsoft.com/office/drawing/2014/chartex" xmlns:cx1="http://schemas.microsoft.com/office/drawing/2015/9/8/chartex" xmlns:cx2="http://schemas.microsoft.com/office/drawing/2015/10/21/chartex" xmlns:cx3="http://schemas.microsoft.com/office/drawing/2016/5/9/chartex" xmlns:cx4="http://schemas.microsoft.com/office/drawing/2016/5/10/chartex" xmlns:cx5="http://schemas.microsoft.com/office/drawing/2016/5/11/chartex" xmlns:cx6="http://schemas.microsoft.com/office/drawing/2016/5/12/chartex" xmlns:cx7="http://schemas.microsoft.com/office/drawing/2016/5/13/chartex" xmlns:cx8="http://schemas.microsoft.com/office/drawing/2016/5/14/chartex" xmlns:mc="http://schemas.openxmlformats.org/markup-compatibility/2006" xmlns:aink="http://schemas.microsoft.com/office/drawing/2016/ink" xmlns:am3d="http://schemas.microsoft.com/office/drawing/2017/model3d" xmlns:o="urn:schemas-microsoft-com:office:office" xmlns:r="http://schemas.openxmlformats.org/officeDocument/2006/relationships" xmlns:m="http://schemas.openxmlformats.org/officeDocument/2006/math" xmlns:v="urn:schemas-microsoft-com:vml" xmlns:wp14="http://schemas.microsoft.com/office/word/2010/wordprocessingDrawing" xmlns:wp="http://schemas.openxmlformats.org/drawingml/2006/wordprocessingDrawing" xmlns:w10="urn:schemas-microsoft-com:office:word" xmlns:w="http://schemas.openxmlformats.org/wordprocessingml/2006/main" xmlns:w14="http://schemas.microsoft.com/office/word/2010/wordml" xmlns:w15="http://schemas.microsoft.com/office/word/2012/wordml" xmlns:w16cid="http://schemas.microsoft.com/office/word/2016/wordml/cid" xmlns:w16se="http://schemas.microsoft.com/office/word/2015/wordml/symex" xmlns:wpg="http://schemas.microsoft.com/office/word/2010/wordprocessingGroup" xmlns:wpi="http://schemas.microsoft.com/office/word/2010/wordprocessingInk" xmlns:wne="http://schemas.microsoft.com/office/word/2006/wordml" xmlns:wps="http://schemas.microsoft.com/office/word/2010/wordprocessingShape" mc:Ignorable="w14 w15 w16se w16cid wp14">
+<w:numbering xmlns:wpc="http://schemas.microsoft.com/office/word/2010/wordprocessingCanvas" xmlns:cx="http://schemas.microsoft.com/office/drawing/2014/chartex" xmlns:cx1="http://schemas.microsoft.com/office/drawing/2015/9/8/chartex" xmlns:cx2="http://schemas.microsoft.com/office/drawing/2015/10/21/chartex" xmlns:cx3="http://schemas.microsoft.com/office/drawing/2016/5/9/chartex" xmlns:cx4="http://schemas.microsoft.com/office/drawing/2016/5/10/chartex" xmlns:cx5="http://schemas.microsoft.com/office/drawing/2016/5/11/chartex" xmlns:cx6="http://schemas.microsoft.com/office/drawing/2016/5/12/chartex" xmlns:cx7="http://schemas.microsoft.com/office/drawing/2016/5/13/chartex" xmlns:cx8="http://schemas.microsoft.com/office/drawing/2016/5/14/chartex" xmlns:mc="http://schemas.openxmlformats.org/markup-compatibility/2006" xmlns:aink="http://schemas.microsoft.com/office/drawing/2016/ink" xmlns:am3d="http://schemas.microsoft.com/office/drawing/2017/model3d" xmlns:o="urn:schemas-microsoft-com:office:office" xmlns:r="http://schemas.openxmlformats.org/officeDocument/2006/relationships" xmlns:m="http://schemas.openxmlformats.org/officeDocument/2006/math" xmlns:v="urn:schemas-microsoft-com:vml" xmlns:wp14="http://schemas.microsoft.com/office/word/2010/wordprocessingDrawing" xmlns:wp="http://schemas.openxmlformats.org/drawingml/2006/wordprocessingDrawing" xmlns:w10="urn:schemas-microsoft-com:office:word" xmlns:w="http://schemas.openxmlformats.org/wordprocessingml/2006/main" xmlns:w14="http://schemas.microsoft.com/office/word/2010/wordml" xmlns:w15="http://schemas.microsoft.com/office/word/2012/wordml" xmlns:w16cex="http://schemas.microsoft.com/office/word/2018/wordml/cex" xmlns:w16cid="http://schemas.microsoft.com/office/word/2016/wordml/cid" xmlns:w16="http://schemas.microsoft.com/office/word/2018/wordml" xmlns:w16se="http://schemas.microsoft.com/office/word/2015/wordml/symex" xmlns:wpg="http://schemas.microsoft.com/office/word/2010/wordprocessingGroup" xmlns:wpi="http://schemas.microsoft.com/office/word/2010/wordprocessingInk" xmlns:wne="http://schemas.microsoft.com/office/word/2006/wordml" xmlns:wps="http://schemas.microsoft.com/office/word/2010/wordprocessingShape" mc:Ignorable="w14 w15 w16se w16cid w16 w16cex wp14">
   <w:abstractNum w:abstractNumId="0" w15:restartNumberingAfterBreak="0">
     <w:nsid w:val="079C1A6A"/>
     <w:multiLevelType w:val="hybridMultilevel"/>
@@ -541,6 +1060,118 @@
     </w:lvl>
   </w:abstractNum>
   <w:abstractNum w:abstractNumId="2" w15:restartNumberingAfterBreak="0">
+    <w:nsid w:val="31F256BF"/>
+    <w:multiLevelType w:val="hybridMultilevel"/>
+    <w:tmpl w:val="F4B2F9AC"/>
+    <w:lvl w:ilvl="0" w:tplc="C7E2BB02">
+      <w:numFmt w:val="bullet"/>
+      <w:lvlText w:val="-"/>
+      <w:lvlJc w:val="left"/>
+      <w:pPr>
+        <w:ind w:left="720" w:hanging="360"/>
+      </w:pPr>
+      <w:rPr>
+        <w:rFonts w:ascii="Calibri" w:eastAsiaTheme="minorHAnsi" w:hAnsi="Calibri" w:cs="Calibri" w:hint="default"/>
+      </w:rPr>
+    </w:lvl>
+    <w:lvl w:ilvl="1" w:tplc="0C090003" w:tentative="1">
+      <w:start w:val="1"/>
+      <w:numFmt w:val="bullet"/>
+      <w:lvlText w:val="o"/>
+      <w:lvlJc w:val="left"/>
+      <w:pPr>
+        <w:ind w:left="1440" w:hanging="360"/>
+      </w:pPr>
+      <w:rPr>
+        <w:rFonts w:ascii="Courier New" w:hAnsi="Courier New" w:cs="Courier New" w:hint="default"/>
+      </w:rPr>
+    </w:lvl>
+    <w:lvl w:ilvl="2" w:tplc="0C090005" w:tentative="1">
+      <w:start w:val="1"/>
+      <w:numFmt w:val="bullet"/>
+      <w:lvlText w:val=""/>
+      <w:lvlJc w:val="left"/>
+      <w:pPr>
+        <w:ind w:left="2160" w:hanging="360"/>
+      </w:pPr>
+      <w:rPr>
+        <w:rFonts w:ascii="Wingdings" w:hAnsi="Wingdings" w:hint="default"/>
+      </w:rPr>
+    </w:lvl>
+    <w:lvl w:ilvl="3" w:tplc="0C090001" w:tentative="1">
+      <w:start w:val="1"/>
+      <w:numFmt w:val="bullet"/>
+      <w:lvlText w:val=""/>
+      <w:lvlJc w:val="left"/>
+      <w:pPr>
+        <w:ind w:left="2880" w:hanging="360"/>
+      </w:pPr>
+      <w:rPr>
+        <w:rFonts w:ascii="Symbol" w:hAnsi="Symbol" w:hint="default"/>
+      </w:rPr>
+    </w:lvl>
+    <w:lvl w:ilvl="4" w:tplc="0C090003" w:tentative="1">
+      <w:start w:val="1"/>
+      <w:numFmt w:val="bullet"/>
+      <w:lvlText w:val="o"/>
+      <w:lvlJc w:val="left"/>
+      <w:pPr>
+        <w:ind w:left="3600" w:hanging="360"/>
+      </w:pPr>
+      <w:rPr>
+        <w:rFonts w:ascii="Courier New" w:hAnsi="Courier New" w:cs="Courier New" w:hint="default"/>
+      </w:rPr>
+    </w:lvl>
+    <w:lvl w:ilvl="5" w:tplc="0C090005" w:tentative="1">
+      <w:start w:val="1"/>
+      <w:numFmt w:val="bullet"/>
+      <w:lvlText w:val=""/>
+      <w:lvlJc w:val="left"/>
+      <w:pPr>
+        <w:ind w:left="4320" w:hanging="360"/>
+      </w:pPr>
+      <w:rPr>
+        <w:rFonts w:ascii="Wingdings" w:hAnsi="Wingdings" w:hint="default"/>
+      </w:rPr>
+    </w:lvl>
+    <w:lvl w:ilvl="6" w:tplc="0C090001" w:tentative="1">
+      <w:start w:val="1"/>
+      <w:numFmt w:val="bullet"/>
+      <w:lvlText w:val=""/>
+      <w:lvlJc w:val="left"/>
+      <w:pPr>
+        <w:ind w:left="5040" w:hanging="360"/>
+      </w:pPr>
+      <w:rPr>
+        <w:rFonts w:ascii="Symbol" w:hAnsi="Symbol" w:hint="default"/>
+      </w:rPr>
+    </w:lvl>
+    <w:lvl w:ilvl="7" w:tplc="0C090003" w:tentative="1">
+      <w:start w:val="1"/>
+      <w:numFmt w:val="bullet"/>
+      <w:lvlText w:val="o"/>
+      <w:lvlJc w:val="left"/>
+      <w:pPr>
+        <w:ind w:left="5760" w:hanging="360"/>
+      </w:pPr>
+      <w:rPr>
+        <w:rFonts w:ascii="Courier New" w:hAnsi="Courier New" w:cs="Courier New" w:hint="default"/>
+      </w:rPr>
+    </w:lvl>
+    <w:lvl w:ilvl="8" w:tplc="0C090005" w:tentative="1">
+      <w:start w:val="1"/>
+      <w:numFmt w:val="bullet"/>
+      <w:lvlText w:val=""/>
+      <w:lvlJc w:val="left"/>
+      <w:pPr>
+        <w:ind w:left="6480" w:hanging="360"/>
+      </w:pPr>
+      <w:rPr>
+        <w:rFonts w:ascii="Wingdings" w:hAnsi="Wingdings" w:hint="default"/>
+      </w:rPr>
+    </w:lvl>
+  </w:abstractNum>
+  <w:abstractNum w:abstractNumId="3" w15:restartNumberingAfterBreak="0">
     <w:nsid w:val="3C6B0F0A"/>
     <w:multiLevelType w:val="hybridMultilevel"/>
     <w:tmpl w:val="2E7A8360"/>
@@ -653,7 +1284,7 @@
       </w:rPr>
     </w:lvl>
   </w:abstractNum>
-  <w:abstractNum w:abstractNumId="3" w15:restartNumberingAfterBreak="0">
+  <w:abstractNum w:abstractNumId="4" w15:restartNumberingAfterBreak="0">
     <w:nsid w:val="41FE0127"/>
     <w:multiLevelType w:val="hybridMultilevel"/>
     <w:tmpl w:val="A1C0C9A8"/>
@@ -767,7 +1398,7 @@
     </w:lvl>
   </w:abstractNum>
   <w:num w:numId="1">
-    <w:abstractNumId w:val="3"/>
+    <w:abstractNumId w:val="4"/>
   </w:num>
   <w:num w:numId="2">
     <w:abstractNumId w:val="0"/>
@@ -776,13 +1407,16 @@
     <w:abstractNumId w:val="1"/>
   </w:num>
   <w:num w:numId="4">
+    <w:abstractNumId w:val="3"/>
+  </w:num>
+  <w:num w:numId="5">
     <w:abstractNumId w:val="2"/>
   </w:num>
 </w:numbering>
 </file>
 
 <file path=word/styles.xml><?xml version="1.0" encoding="utf-8"?>
-<w:styles xmlns:mc="http://schemas.openxmlformats.org/markup-compatibility/2006" xmlns:r="http://schemas.openxmlformats.org/officeDocument/2006/relationships" xmlns:w="http://schemas.openxmlformats.org/wordprocessingml/2006/main" xmlns:w14="http://schemas.microsoft.com/office/word/2010/wordml" xmlns:w15="http://schemas.microsoft.com/office/word/2012/wordml" xmlns:w16cid="http://schemas.microsoft.com/office/word/2016/wordml/cid" xmlns:w16se="http://schemas.microsoft.com/office/word/2015/wordml/symex" mc:Ignorable="w14 w15 w16se w16cid">
+<w:styles xmlns:mc="http://schemas.openxmlformats.org/markup-compatibility/2006" xmlns:r="http://schemas.openxmlformats.org/officeDocument/2006/relationships" xmlns:w="http://schemas.openxmlformats.org/wordprocessingml/2006/main" xmlns:w14="http://schemas.microsoft.com/office/word/2010/wordml" xmlns:w15="http://schemas.microsoft.com/office/word/2012/wordml" xmlns:w16cex="http://schemas.microsoft.com/office/word/2018/wordml/cex" xmlns:w16cid="http://schemas.microsoft.com/office/word/2016/wordml/cid" xmlns:w16="http://schemas.microsoft.com/office/word/2018/wordml" xmlns:w16se="http://schemas.microsoft.com/office/word/2015/wordml/symex" mc:Ignorable="w14 w15 w16se w16cid w16 w16cex">
   <w:docDefaults>
     <w:rPrDefault>
       <w:rPr>
@@ -1315,6 +1949,17 @@
       <w:szCs w:val="24"/>
     </w:rPr>
   </w:style>
+  <w:style w:type="paragraph" w:styleId="ListParagraph">
+    <w:name w:val="List Paragraph"/>
+    <w:basedOn w:val="Normal"/>
+    <w:uiPriority w:val="34"/>
+    <w:qFormat/>
+    <w:rsid w:val="00F62437"/>
+    <w:pPr>
+      <w:ind w:left="720"/>
+      <w:contextualSpacing/>
+    </w:pPr>
+  </w:style>
 </w:styles>
 </file>
 

</xml_diff>

<commit_message>
Added data cleaning part of documentation
</commit_message>
<xml_diff>
--- a/src/Documentation.docx
+++ b/src/Documentation.docx
@@ -121,238 +121,171 @@
       </w:r>
     </w:p>
     <w:p>
-      <w:r>
-        <w:t xml:space="preserve">This project will explore and analyse SEEK job market data. </w:t>
-      </w:r>
-      <w:r>
-        <w:t>The dataset contains 318,477 data entries. It</w:t>
-      </w:r>
-      <w:r>
-        <w:t xml:space="preserve"> includes </w:t>
-      </w:r>
-      <w:r>
-        <w:t>13</w:t>
-      </w:r>
-      <w:r>
-        <w:t xml:space="preserve"> categories</w:t>
-      </w:r>
-      <w:r>
-        <w:t>:</w:t>
-      </w:r>
-      <w:bookmarkStart w:id="0" w:name="_Hlk39510421"/>
-      <w:r>
-        <w:t xml:space="preserve"> </w:t>
-      </w:r>
-      <w:r>
-        <w:t xml:space="preserve">Id, </w:t>
-      </w:r>
-      <w:r>
-        <w:t xml:space="preserve">Title, Company, Date, Location, Area, Classification, Sub-classification, </w:t>
-      </w:r>
-      <w:r>
-        <w:t xml:space="preserve">Requirement, Full Description, </w:t>
-      </w:r>
-      <w:r>
-        <w:t>Lowest Salary, Highest Salary,</w:t>
-      </w:r>
-      <w:r>
-        <w:t xml:space="preserve"> and </w:t>
-      </w:r>
-      <w:r>
-        <w:t>Job Type.</w:t>
-      </w:r>
-      <w:r>
-        <w:t xml:space="preserve"> All categories were </w:t>
-      </w:r>
-      <w:r>
-        <w:t>formatted as a string</w:t>
-      </w:r>
-      <w:r>
-        <w:t xml:space="preserve"> except for the </w:t>
-      </w:r>
-      <w:r>
-        <w:rPr>
+      <w:pPr>
+        <w:pStyle w:val="Heading2"/>
+        <w:rPr>
+          <w:rFonts w:asciiTheme="minorHAnsi" w:eastAsiaTheme="minorHAnsi" w:hAnsiTheme="minorHAnsi" w:cstheme="minorBidi"/>
+          <w:b w:val="0"/>
+          <w:bCs w:val="0"/>
+          <w:color w:val="auto"/>
+          <w:sz w:val="22"/>
+          <w:szCs w:val="22"/>
+        </w:rPr>
+      </w:pPr>
+      <w:r>
+        <w:rPr>
+          <w:rFonts w:asciiTheme="minorHAnsi" w:eastAsiaTheme="minorHAnsi" w:hAnsiTheme="minorHAnsi" w:cstheme="minorBidi"/>
+          <w:b w:val="0"/>
+          <w:bCs w:val="0"/>
+          <w:color w:val="auto"/>
+          <w:sz w:val="22"/>
+          <w:szCs w:val="22"/>
+        </w:rPr>
+        <w:t xml:space="preserve">This project will explore and analyse SEEK job market data. The dataset contains 318,477 data entries. It includes 13 categories: Id, Title, Company, Date, Location, Area, Classification, Sub-classification, Requirement, Full Description, Lowest Salary, Highest Salary, and Job Type. All categories were formatted as a string except for the </w:t>
+      </w:r>
+      <w:r>
+        <w:rPr>
+          <w:rFonts w:asciiTheme="minorHAnsi" w:eastAsiaTheme="minorHAnsi" w:hAnsiTheme="minorHAnsi" w:cstheme="minorBidi"/>
+          <w:b w:val="0"/>
+          <w:bCs w:val="0"/>
           <w:i/>
           <w:iCs/>
+          <w:color w:val="auto"/>
+          <w:sz w:val="22"/>
+          <w:szCs w:val="22"/>
         </w:rPr>
         <w:t>HighestSalary</w:t>
       </w:r>
       <w:r>
+        <w:rPr>
+          <w:rFonts w:asciiTheme="minorHAnsi" w:eastAsiaTheme="minorHAnsi" w:hAnsiTheme="minorHAnsi" w:cstheme="minorBidi"/>
+          <w:b w:val="0"/>
+          <w:bCs w:val="0"/>
+          <w:color w:val="auto"/>
+          <w:sz w:val="22"/>
+          <w:szCs w:val="22"/>
+        </w:rPr>
         <w:t xml:space="preserve"> and </w:t>
       </w:r>
       <w:r>
         <w:rPr>
+          <w:rFonts w:asciiTheme="minorHAnsi" w:eastAsiaTheme="minorHAnsi" w:hAnsiTheme="minorHAnsi" w:cstheme="minorBidi"/>
+          <w:b w:val="0"/>
+          <w:bCs w:val="0"/>
           <w:i/>
           <w:iCs/>
+          <w:color w:val="auto"/>
+          <w:sz w:val="22"/>
+          <w:szCs w:val="22"/>
         </w:rPr>
         <w:t>LowestSalary</w:t>
       </w:r>
       <w:r>
-        <w:t xml:space="preserve"> categories which </w:t>
-      </w:r>
-      <w:r>
-        <w:t>were formatted as integers.</w:t>
-      </w:r>
-    </w:p>
-    <w:p>
-      <w:r>
-        <w:t xml:space="preserve">Some parts of the dataset </w:t>
-      </w:r>
-      <w:r>
-        <w:t>were</w:t>
-      </w:r>
-      <w:r>
-        <w:t xml:space="preserve"> </w:t>
-      </w:r>
-      <w:r>
-        <w:t xml:space="preserve">excluded and </w:t>
-      </w:r>
-      <w:r>
-        <w:t xml:space="preserve">others </w:t>
-      </w:r>
-      <w:r>
-        <w:t xml:space="preserve">parts </w:t>
-      </w:r>
-      <w:r>
-        <w:t>appended in order to improve analysis</w:t>
-      </w:r>
-      <w:r>
-        <w:t xml:space="preserve">. </w:t>
-      </w:r>
-      <w:r>
-        <w:t xml:space="preserve">Firstly, the </w:t>
-      </w:r>
-      <w:r>
-        <w:rPr>
+        <w:rPr>
+          <w:rFonts w:asciiTheme="minorHAnsi" w:eastAsiaTheme="minorHAnsi" w:hAnsiTheme="minorHAnsi" w:cstheme="minorBidi"/>
+          <w:b w:val="0"/>
+          <w:bCs w:val="0"/>
+          <w:color w:val="auto"/>
+          <w:sz w:val="22"/>
+          <w:szCs w:val="22"/>
+        </w:rPr>
+        <w:t xml:space="preserve"> categories which were formatted as integers.</w:t>
+      </w:r>
+    </w:p>
+    <w:p>
+      <w:pPr>
+        <w:pStyle w:val="Heading2"/>
+        <w:rPr>
+          <w:rFonts w:asciiTheme="minorHAnsi" w:eastAsiaTheme="minorHAnsi" w:hAnsiTheme="minorHAnsi" w:cstheme="minorBidi"/>
+          <w:b w:val="0"/>
+          <w:bCs w:val="0"/>
+          <w:color w:val="auto"/>
+          <w:sz w:val="22"/>
+          <w:szCs w:val="22"/>
+        </w:rPr>
+      </w:pPr>
+      <w:r>
+        <w:rPr>
+          <w:rFonts w:asciiTheme="minorHAnsi" w:eastAsiaTheme="minorHAnsi" w:hAnsiTheme="minorHAnsi" w:cstheme="minorBidi"/>
+          <w:b w:val="0"/>
+          <w:bCs w:val="0"/>
+          <w:color w:val="auto"/>
+          <w:sz w:val="22"/>
+          <w:szCs w:val="22"/>
+        </w:rPr>
+        <w:t xml:space="preserve">Some parts of the dataset were excluded and other parts appended to improve analysis. Firstly, the Id and Full Description columns were removed because they provided no useful information for analysis and created problems with duplicate data. Removing the Id column revealed 8,607 duplicate entries and removing the Full Description revealed 1384. After deleting these duplicates, the total data entries were lowered to 308,486. Additionally, an </w:t>
+      </w:r>
+      <w:r>
+        <w:rPr>
+          <w:rFonts w:asciiTheme="minorHAnsi" w:eastAsiaTheme="minorHAnsi" w:hAnsiTheme="minorHAnsi" w:cstheme="minorBidi"/>
+          <w:b w:val="0"/>
+          <w:bCs w:val="0"/>
           <w:i/>
           <w:iCs/>
-        </w:rPr>
-        <w:t>Id</w:t>
-      </w:r>
-      <w:r>
-        <w:t xml:space="preserve"> and </w:t>
-      </w:r>
-      <w:r>
-        <w:rPr>
+          <w:color w:val="auto"/>
+          <w:sz w:val="22"/>
+          <w:szCs w:val="22"/>
+        </w:rPr>
+        <w:t>AvgSalary</w:t>
+      </w:r>
+      <w:r>
+        <w:rPr>
+          <w:rFonts w:asciiTheme="minorHAnsi" w:eastAsiaTheme="minorHAnsi" w:hAnsiTheme="minorHAnsi" w:cstheme="minorBidi"/>
+          <w:b w:val="0"/>
+          <w:bCs w:val="0"/>
+          <w:color w:val="auto"/>
+          <w:sz w:val="22"/>
+          <w:szCs w:val="22"/>
+        </w:rPr>
+        <w:t xml:space="preserve"> column was appended. The column values are derived from the mean of the </w:t>
+      </w:r>
+      <w:r>
+        <w:rPr>
+          <w:rFonts w:asciiTheme="minorHAnsi" w:eastAsiaTheme="minorHAnsi" w:hAnsiTheme="minorHAnsi" w:cstheme="minorBidi"/>
+          <w:b w:val="0"/>
+          <w:bCs w:val="0"/>
           <w:i/>
           <w:iCs/>
-        </w:rPr>
-        <w:t>Full Description</w:t>
-      </w:r>
-      <w:r>
-        <w:t xml:space="preserve"> columns were </w:t>
-      </w:r>
-      <w:r>
-        <w:t>removed because they provided no useful information for analysis and created problems with duplicate data.</w:t>
-      </w:r>
-      <w:r>
-        <w:t xml:space="preserve"> </w:t>
-      </w:r>
-      <w:r>
-        <w:t>Removing t</w:t>
-      </w:r>
-      <w:r>
-        <w:t xml:space="preserve">he </w:t>
-      </w:r>
-      <w:r>
-        <w:rPr>
+          <w:color w:val="auto"/>
+          <w:sz w:val="22"/>
+          <w:szCs w:val="22"/>
+        </w:rPr>
+        <w:t>HighestSalary</w:t>
+      </w:r>
+      <w:r>
+        <w:rPr>
+          <w:rFonts w:asciiTheme="minorHAnsi" w:eastAsiaTheme="minorHAnsi" w:hAnsiTheme="minorHAnsi" w:cstheme="minorBidi"/>
+          <w:b w:val="0"/>
+          <w:bCs w:val="0"/>
+          <w:color w:val="auto"/>
+          <w:sz w:val="22"/>
+          <w:szCs w:val="22"/>
+        </w:rPr>
+        <w:t xml:space="preserve"> and </w:t>
+      </w:r>
+      <w:r>
+        <w:rPr>
+          <w:rFonts w:asciiTheme="minorHAnsi" w:eastAsiaTheme="minorHAnsi" w:hAnsiTheme="minorHAnsi" w:cstheme="minorBidi"/>
+          <w:b w:val="0"/>
+          <w:bCs w:val="0"/>
           <w:i/>
           <w:iCs/>
-        </w:rPr>
-        <w:t>Id</w:t>
-      </w:r>
-      <w:r>
-        <w:t xml:space="preserve"> column revealed 8</w:t>
-      </w:r>
-      <w:r>
-        <w:t>,</w:t>
-      </w:r>
-      <w:r>
-        <w:t>607 duplicate</w:t>
-      </w:r>
-      <w:r>
-        <w:t xml:space="preserve"> entries</w:t>
-      </w:r>
-      <w:r>
-        <w:t xml:space="preserve"> and</w:t>
-      </w:r>
-      <w:r>
-        <w:t xml:space="preserve"> removing</w:t>
-      </w:r>
-      <w:r>
-        <w:t xml:space="preserve"> the </w:t>
-      </w:r>
-      <w:r>
-        <w:rPr>
-          <w:i/>
-          <w:iCs/>
-        </w:rPr>
-        <w:t>Full Description</w:t>
-      </w:r>
-      <w:r>
-        <w:t xml:space="preserve"> revealed 1384. </w:t>
-      </w:r>
-      <w:r>
-        <w:t xml:space="preserve">After deleting these duplicates, the </w:t>
-      </w:r>
-      <w:r>
-        <w:t>total data entries</w:t>
-      </w:r>
-      <w:r>
-        <w:t xml:space="preserve"> </w:t>
-      </w:r>
-      <w:r>
-        <w:t>was</w:t>
-      </w:r>
-      <w:r>
-        <w:t xml:space="preserve"> lowered to </w:t>
-      </w:r>
-      <w:r>
-        <w:t xml:space="preserve">308,486. </w:t>
-      </w:r>
-      <w:bookmarkEnd w:id="0"/>
-      <w:r>
-        <w:t xml:space="preserve">Additionally, an </w:t>
-      </w:r>
-      <w:r>
-        <w:rPr>
-          <w:i/>
-          <w:iCs/>
-        </w:rPr>
-        <w:t>AvgSalary</w:t>
-      </w:r>
-      <w:r>
-        <w:t xml:space="preserve"> column was appended. </w:t>
-      </w:r>
-      <w:r>
-        <w:t xml:space="preserve">The column values are derived from the mean of the </w:t>
-      </w:r>
-      <w:r>
-        <w:rPr>
-          <w:i/>
-          <w:iCs/>
-        </w:rPr>
-        <w:t>HighestSalary</w:t>
-      </w:r>
-      <w:r>
-        <w:t xml:space="preserve"> and </w:t>
-      </w:r>
-      <w:r>
-        <w:rPr>
-          <w:i/>
-          <w:iCs/>
+          <w:color w:val="auto"/>
+          <w:sz w:val="22"/>
+          <w:szCs w:val="22"/>
         </w:rPr>
         <w:t>LowestSalary</w:t>
       </w:r>
       <w:r>
         <w:rPr>
-          <w:i/>
-          <w:iCs/>
-        </w:rPr>
-        <w:t xml:space="preserve"> </w:t>
-      </w:r>
-      <w:r>
-        <w:t>columns. It was added to allow for an easier way to rank job salaries later in analysis.</w:t>
+          <w:rFonts w:asciiTheme="minorHAnsi" w:eastAsiaTheme="minorHAnsi" w:hAnsiTheme="minorHAnsi" w:cstheme="minorBidi"/>
+          <w:b w:val="0"/>
+          <w:bCs w:val="0"/>
+          <w:color w:val="auto"/>
+          <w:sz w:val="22"/>
+          <w:szCs w:val="22"/>
+        </w:rPr>
+        <w:t xml:space="preserve"> columns. It was added to allow for an easier way to rank job salaries later in the analysis.</w:t>
       </w:r>
     </w:p>
     <w:p>
@@ -429,7 +362,13 @@
     </w:p>
     <w:p>
       <w:r>
-        <w:t xml:space="preserve">Data preparation and pre-processing has been done in a Jupyter notebook using the </w:t>
+        <w:t xml:space="preserve">Data preparation and pre-processing </w:t>
+      </w:r>
+      <w:r>
+        <w:t>was</w:t>
+      </w:r>
+      <w:r>
+        <w:t xml:space="preserve"> done in a Jupyter notebook using the </w:t>
       </w:r>
       <w:r>
         <w:t>Pandas</w:t>
@@ -449,74 +388,57 @@
           <w:i/>
           <w:iCs/>
         </w:rPr>
-        <w:t>read_</w:t>
-      </w:r>
-      <w:proofErr w:type="gramStart"/>
-      <w:r>
-        <w:rPr>
-          <w:rFonts w:ascii="Courier New" w:hAnsi="Courier New" w:cs="Courier New"/>
+        <w:t>read_csv( &lt;filename&gt; )</w:t>
+      </w:r>
+      <w:r>
+        <w:t xml:space="preserve"> function has been used.</w:t>
+      </w:r>
+      <w:r>
+        <w:t xml:space="preserve"> </w:t>
+      </w:r>
+      <w:r>
+        <w:t xml:space="preserve">It should be noted that a </w:t>
+      </w:r>
+      <w:r>
+        <w:rPr>
           <w:i/>
           <w:iCs/>
         </w:rPr>
-        <w:t>csv( &lt;</w:t>
-      </w:r>
-      <w:proofErr w:type="gramEnd"/>
-      <w:r>
-        <w:rPr>
-          <w:rFonts w:ascii="Courier New" w:hAnsi="Courier New" w:cs="Courier New"/>
+        <w:t>low_memory</w:t>
+      </w:r>
+      <w:r>
+        <w:t xml:space="preserve"> flag was used to fix </w:t>
+      </w:r>
+      <w:r>
+        <w:t>importing issues caused by</w:t>
+      </w:r>
+      <w:r>
+        <w:t xml:space="preserve"> columns with mixed types. </w:t>
+      </w:r>
+      <w:r>
+        <w:t>From this, we could read</w:t>
+      </w:r>
+      <w:r>
+        <w:t xml:space="preserve"> the CSV file into a Pandas DataFrame. The name of the DataFrame </w:t>
+      </w:r>
+      <w:r>
+        <w:t>is</w:t>
+      </w:r>
+      <w:r>
+        <w:t xml:space="preserve"> </w:t>
+      </w:r>
+      <w:r>
+        <w:rPr>
           <w:i/>
           <w:iCs/>
         </w:rPr>
-        <w:t>filename&gt; )</w:t>
-      </w:r>
-      <w:r>
-        <w:t xml:space="preserve"> function has been used.</w:t>
-      </w:r>
-      <w:r>
-        <w:t xml:space="preserve"> </w:t>
-      </w:r>
-      <w:r>
-        <w:rPr>
-          <w:highlight w:val="yellow"/>
-        </w:rPr>
-        <w:t>[Mentioning low_memory=False</w:t>
-      </w:r>
-      <w:r>
-        <w:rPr>
-          <w:highlight w:val="yellow"/>
-        </w:rPr>
-        <w:t xml:space="preserve"> flag</w:t>
-      </w:r>
-      <w:r>
-        <w:rPr>
-          <w:highlight w:val="yellow"/>
-        </w:rPr>
-        <w:t xml:space="preserve"> because had errors maybe?]</w:t>
-      </w:r>
-      <w:r>
-        <w:t xml:space="preserve"> From this, we could read</w:t>
-      </w:r>
-      <w:r>
-        <w:t xml:space="preserve"> the CSV file into a Pandas DataFrame. The name of the DataFrame </w:t>
-      </w:r>
-      <w:r>
-        <w:t>is</w:t>
-      </w:r>
-      <w:r>
-        <w:t xml:space="preserve"> </w:t>
+        <w:t>df</w:t>
       </w:r>
       <w:r>
         <w:rPr>
           <w:i/>
           <w:iCs/>
         </w:rPr>
-        <w:t>df</w:t>
-      </w:r>
-      <w:r>
-        <w:rPr>
-          <w:i/>
-          <w:iCs/>
-        </w:rPr>
         <w:t xml:space="preserve"> </w:t>
       </w:r>
       <w:r>
@@ -526,12 +448,181 @@
         <w:t>it is short and an easy way of referring to the data.</w:t>
       </w:r>
     </w:p>
+    <w:p/>
+    <w:p/>
+    <w:p/>
+    <w:p/>
+    <w:p>
+      <w:r>
+        <w:lastRenderedPageBreak/>
+        <w:t>Data cleaning was an important phase of the data preparation process. Firstly, we needed to get a big picture of the data by displaying its head. From this, we looked at how the data was formatted. It was noticed that the </w:t>
+      </w:r>
+      <w:r>
+        <w:rPr>
+          <w:rStyle w:val="Emphasis"/>
+          <w:color w:val="0E101A"/>
+        </w:rPr>
+        <w:t>Dates</w:t>
+      </w:r>
+      <w:r>
+        <w:t xml:space="preserve"> column was formatted as an object type and was converted into a </w:t>
+      </w:r>
+      <w:proofErr w:type="spellStart"/>
+      <w:r>
+        <w:t>DateTime</w:t>
+      </w:r>
+      <w:proofErr w:type="spellEnd"/>
+      <w:r>
+        <w:t xml:space="preserve"> type. This was done to allow for easier manipulation of the dates. Next, we checked for NULL values. This gave us a clearer picture of the parts of the data that was missing. Fortunately, there were no NULL values for the </w:t>
+      </w:r>
+      <w:r>
+        <w:rPr>
+          <w:rStyle w:val="Emphasis"/>
+          <w:color w:val="0E101A"/>
+        </w:rPr>
+        <w:t>LowestSalary</w:t>
+      </w:r>
+      <w:r>
+        <w:t> and </w:t>
+      </w:r>
+      <w:r>
+        <w:rPr>
+          <w:rStyle w:val="Emphasis"/>
+          <w:color w:val="0E101A"/>
+        </w:rPr>
+        <w:t>HighestSalary columns </w:t>
+      </w:r>
+      <w:r>
+        <w:t>and so nothing was dropped. Additionally, it was found that 19.72% of jobs had a </w:t>
+      </w:r>
+      <w:r>
+        <w:rPr>
+          <w:rStyle w:val="Emphasis"/>
+          <w:color w:val="0E101A"/>
+        </w:rPr>
+        <w:t>LowestSalary</w:t>
+      </w:r>
+      <w:r>
+        <w:t> value of 0k, and 3.57% had a </w:t>
+      </w:r>
+      <w:r>
+        <w:rPr>
+          <w:rStyle w:val="Emphasis"/>
+          <w:color w:val="0E101A"/>
+        </w:rPr>
+        <w:t>HighestSalary</w:t>
+      </w:r>
+      <w:r>
+        <w:t> value of 999k (although none had both a LowestSalary of 0k and HighestSalary of 999k). These salaries appeared to be anomalies as no reasonable salary pays no nothing, nor do so many pay exactly 999k. As such, 0k LowestSalary rows were converted to 10k, as according to </w:t>
+      </w:r>
+      <w:r>
+        <w:rPr>
+          <w:rStyle w:val="Emphasis"/>
+          <w:color w:val="0E101A"/>
+        </w:rPr>
+        <w:t>Salary Explorer</w:t>
+      </w:r>
+      <w:r>
+        <w:t xml:space="preserve">, the lowest average income is approximately 12.4k in Australia. The 999k HighestSalary rows were also altered to </w:t>
+      </w:r>
+      <w:r>
+        <w:rPr>
+          <w:highlight w:val="green"/>
+        </w:rPr>
+        <w:t>450k</w:t>
+      </w:r>
+      <w:r>
+        <w:t xml:space="preserve">, as according to </w:t>
+      </w:r>
+      <w:r>
+        <w:rPr>
+          <w:highlight w:val="green"/>
+        </w:rPr>
+        <w:t>___,</w:t>
+      </w:r>
+      <w:r>
+        <w:t xml:space="preserve"> the highest average income is approximately </w:t>
+      </w:r>
+      <w:r>
+        <w:rPr>
+          <w:highlight w:val="green"/>
+        </w:rPr>
+        <w:t>450k</w:t>
+      </w:r>
+      <w:r>
+        <w:t xml:space="preserve"> in Australia</w:t>
+      </w:r>
+      <w:r>
+        <w:t xml:space="preserve">. </w:t>
+      </w:r>
+      <w:r>
+        <w:rPr>
+          <w:highlight w:val="green"/>
+        </w:rPr>
+        <w:t>[Not sure what the real values are</w:t>
+      </w:r>
+      <w:r>
+        <w:rPr>
+          <w:highlight w:val="green"/>
+        </w:rPr>
+        <w:t xml:space="preserve"> here</w:t>
+      </w:r>
+      <w:r>
+        <w:rPr>
+          <w:highlight w:val="green"/>
+        </w:rPr>
+        <w:t>, need to do this]</w:t>
+      </w:r>
+      <w:r>
+        <w:t xml:space="preserve"> Moreover, salary values were scaled from 1 to 1,000. This allowed us to interpret the data as $1000 instead of 1k which was found to be clearer and less ambiguous. Furthermore, duplicate data was found and removed. At first, there appeared to be no duplicate data. However, upon removing redundant </w:t>
+      </w:r>
+      <w:r>
+        <w:rPr>
+          <w:rStyle w:val="Emphasis"/>
+          <w:color w:val="0E101A"/>
+        </w:rPr>
+        <w:t>Id</w:t>
+      </w:r>
+      <w:r>
+        <w:t> and </w:t>
+      </w:r>
+      <w:r>
+        <w:rPr>
+          <w:rStyle w:val="Emphasis"/>
+          <w:color w:val="0E101A"/>
+        </w:rPr>
+        <w:t>Full Description</w:t>
+      </w:r>
+      <w:r>
+        <w:t> columns, 9991 duplicate entries were discovered and then removed. Lastly, to make the </w:t>
+      </w:r>
+      <w:r>
+        <w:rPr>
+          <w:rStyle w:val="Emphasis"/>
+          <w:color w:val="0E101A"/>
+        </w:rPr>
+        <w:t>Title</w:t>
+      </w:r>
+      <w:r>
+        <w:t> columns easier to read, any matching </w:t>
+      </w:r>
+      <w:r>
+        <w:rPr>
+          <w:rStyle w:val="Emphasis"/>
+          <w:color w:val="0E101A"/>
+        </w:rPr>
+        <w:t>Area</w:t>
+      </w:r>
+      <w:r>
+        <w:t> column that was found inside the title was removed. This affected 12093 rows.</w:t>
+      </w:r>
+    </w:p>
     <w:p>
       <w:r>
         <w:rPr>
           <w:highlight w:val="yellow"/>
         </w:rPr>
-        <w:t>Cleaning:</w:t>
+        <w:t>Normalising:</w:t>
       </w:r>
     </w:p>
     <w:p>
@@ -543,7 +634,7 @@
         </w:numPr>
       </w:pPr>
       <w:r>
-        <w:t>Looked at the heads to get a picture of the data.</w:t>
+        <w:t>The data was normalised.</w:t>
       </w:r>
     </w:p>
     <w:p>
@@ -555,27 +646,7 @@
         </w:numPr>
       </w:pPr>
       <w:r>
-        <w:t xml:space="preserve">Looked at the data types. Saw that we could make the </w:t>
-      </w:r>
-      <w:r>
-        <w:rPr>
-          <w:i/>
-          <w:iCs/>
-        </w:rPr>
-        <w:t>Date</w:t>
-      </w:r>
-      <w:r>
-        <w:rPr>
-          <w:i/>
-          <w:iCs/>
-        </w:rPr>
-        <w:t xml:space="preserve"> </w:t>
-      </w:r>
-      <w:r>
-        <w:t>category</w:t>
-      </w:r>
-      <w:r>
-        <w:t xml:space="preserve"> a bit better so converted it to a datatime.</w:t>
+        <w:t>We normalise because it makes it easier to represent and graph data later on (I think?)</w:t>
       </w:r>
     </w:p>
     <w:p>
@@ -587,7 +658,7 @@
         </w:numPr>
       </w:pPr>
       <w:r>
-        <w:t>Checked for NULL values</w:t>
+        <w:t>To do this we used the sci-kit lean pre-processing library StandardScaler.</w:t>
       </w:r>
     </w:p>
     <w:p>
@@ -599,8 +670,10 @@
         </w:numPr>
       </w:pPr>
       <w:r>
-        <w:lastRenderedPageBreak/>
-        <w:t>Discovered Id and Full Description created duplicates and weren’t useful -&gt; Deleted them</w:t>
+        <w:t>We normalised our three integer type categories LowestSalary, HighestSalary, AvgSalary</w:t>
+      </w:r>
+      <w:r>
+        <w:t>.</w:t>
       </w:r>
     </w:p>
     <w:p>
@@ -612,7 +685,31 @@
         </w:numPr>
       </w:pPr>
       <w:r>
-        <w:t>Removed duplicates.</w:t>
+        <w:t>To do this we defined a StandardScaler, then fit and transformed the columns. This was done into a new dataframe called df_norm. It is a normalised version of df.</w:t>
+      </w:r>
+    </w:p>
+    <w:p>
+      <w:pPr>
+        <w:pStyle w:val="Heading2"/>
+      </w:pPr>
+      <w:r>
+        <w:t>3) What is your hypothesis (expectation) about the analysis outcome?</w:t>
+      </w:r>
+    </w:p>
+    <w:p>
+      <w:pPr>
+        <w:pStyle w:val="Heading3"/>
+      </w:pPr>
+      <w:r>
+        <w:t>[1-2 paragraphs, 1 point]</w:t>
+      </w:r>
+    </w:p>
+    <w:p>
+      <w:r>
+        <w:rPr>
+          <w:highlight w:val="yellow"/>
+        </w:rPr>
+        <w:t>Hypothesis:</w:t>
       </w:r>
     </w:p>
     <w:p>
@@ -624,7 +721,7 @@
         </w:numPr>
       </w:pPr>
       <w:r>
-        <w:t>Looking at jobs with the maximum HighestSalary (999) and minimum LowestSalary (0)</w:t>
+        <w:t>What cities might have the most well-paying salaries?</w:t>
       </w:r>
     </w:p>
     <w:p>
@@ -636,7 +733,7 @@
         </w:numPr>
       </w:pPr>
       <w:r>
-        <w:t>Changed lowest salary to be 10k because It was a fair assumption. (Might change the other one to 400k?)</w:t>
+        <w:t xml:space="preserve">What are the hottest job sectors in each city? </w:t>
       </w:r>
     </w:p>
     <w:p>
@@ -648,7 +745,7 @@
         </w:numPr>
       </w:pPr>
       <w:r>
-        <w:t>Changed our salary to be from 1k -&gt; 1000 as it was easier to understand that way.</w:t>
+        <w:t>Will there be more jobs posted at the beginning of the month?</w:t>
       </w:r>
     </w:p>
     <w:p>
@@ -660,18 +757,7 @@
         </w:numPr>
       </w:pPr>
       <w:r>
-        <w:t xml:space="preserve">Removing Area from titles to make it </w:t>
-      </w:r>
-      <w:r>
-        <w:t>clearer to read.</w:t>
-      </w:r>
-    </w:p>
-    <w:p>
-      <w:r>
-        <w:rPr>
-          <w:highlight w:val="yellow"/>
-        </w:rPr>
-        <w:t>Normalising:</w:t>
+        <w:t>Which sectors will keep the highest market share</w:t>
       </w:r>
     </w:p>
     <w:p>
@@ -683,7 +769,7 @@
         </w:numPr>
       </w:pPr>
       <w:r>
-        <w:t>The data was normalised.</w:t>
+        <w:t>(e.g. stuff we will be exploring in data analysis phase)</w:t>
       </w:r>
     </w:p>
     <w:p>
@@ -695,130 +781,7 @@
         </w:numPr>
       </w:pPr>
       <w:r>
-        <w:t>We normalise because it makes it easier to represent and graph data later on (I think?)</w:t>
-      </w:r>
-    </w:p>
-    <w:p>
-      <w:pPr>
-        <w:pStyle w:val="ListParagraph"/>
-        <w:numPr>
-          <w:ilvl w:val="0"/>
-          <w:numId w:val="5"/>
-        </w:numPr>
-      </w:pPr>
-      <w:r>
-        <w:t>To do this we used the sci-kit lean pre-processing library StandardScaler.</w:t>
-      </w:r>
-    </w:p>
-    <w:p>
-      <w:pPr>
-        <w:pStyle w:val="ListParagraph"/>
-        <w:numPr>
-          <w:ilvl w:val="0"/>
-          <w:numId w:val="5"/>
-        </w:numPr>
-      </w:pPr>
-      <w:r>
-        <w:t>We normalised our three integer type categories LowestSalary, HighestSalary, AvgSalary</w:t>
-      </w:r>
-      <w:r>
-        <w:t>.</w:t>
-      </w:r>
-    </w:p>
-    <w:p>
-      <w:pPr>
-        <w:pStyle w:val="ListParagraph"/>
-        <w:numPr>
-          <w:ilvl w:val="0"/>
-          <w:numId w:val="5"/>
-        </w:numPr>
-      </w:pPr>
-      <w:r>
-        <w:t>To do this we defined a StandardScaler, then fit and transformed the columns. This was done into a new dataframe called df_norm. It is a normalised version of df.</w:t>
-      </w:r>
-    </w:p>
-    <w:p>
-      <w:pPr>
-        <w:pStyle w:val="Heading2"/>
-      </w:pPr>
-      <w:r>
-        <w:t>3) What is your hypothesis (expectation) about the analysis outcome?</w:t>
-      </w:r>
-    </w:p>
-    <w:p>
-      <w:pPr>
-        <w:pStyle w:val="Heading3"/>
-      </w:pPr>
-      <w:r>
-        <w:t>[1-2 paragraphs, 1 point]</w:t>
-      </w:r>
-    </w:p>
-    <w:p>
-      <w:r>
-        <w:rPr>
-          <w:highlight w:val="yellow"/>
-        </w:rPr>
-        <w:t>Hypothesis:</w:t>
-      </w:r>
-    </w:p>
-    <w:p>
-      <w:pPr>
-        <w:pStyle w:val="ListParagraph"/>
-        <w:numPr>
-          <w:ilvl w:val="0"/>
-          <w:numId w:val="5"/>
-        </w:numPr>
-      </w:pPr>
-      <w:r>
-        <w:t>What cities might have the most well-paying salaries?</w:t>
-      </w:r>
-    </w:p>
-    <w:p>
-      <w:pPr>
-        <w:pStyle w:val="ListParagraph"/>
-        <w:numPr>
-          <w:ilvl w:val="0"/>
-          <w:numId w:val="5"/>
-        </w:numPr>
-      </w:pPr>
-      <w:r>
-        <w:t xml:space="preserve">What are the hottest job sectors in each city? </w:t>
-      </w:r>
-    </w:p>
-    <w:p>
-      <w:pPr>
-        <w:pStyle w:val="ListParagraph"/>
-        <w:numPr>
-          <w:ilvl w:val="0"/>
-          <w:numId w:val="5"/>
-        </w:numPr>
-      </w:pPr>
-      <w:r>
-        <w:t>Will there be more jobs posted at the beginning of the month?</w:t>
-      </w:r>
-    </w:p>
-    <w:p>
-      <w:pPr>
-        <w:pStyle w:val="ListParagraph"/>
-        <w:numPr>
-          <w:ilvl w:val="0"/>
-          <w:numId w:val="5"/>
-        </w:numPr>
-      </w:pPr>
-      <w:r>
-        <w:t>Which sectors will keep the highest market share</w:t>
-      </w:r>
-    </w:p>
-    <w:p>
-      <w:pPr>
-        <w:pStyle w:val="ListParagraph"/>
-        <w:numPr>
-          <w:ilvl w:val="0"/>
-          <w:numId w:val="5"/>
-        </w:numPr>
-      </w:pPr>
-      <w:r>
-        <w:t>(e.g. stuff we will be exploring in data analysis phase)</w:t>
+        <w:t xml:space="preserve">What jobs may pay the most salary. </w:t>
       </w:r>
     </w:p>
     <w:sectPr>
@@ -1960,6 +1923,17 @@
       <w:contextualSpacing/>
     </w:pPr>
   </w:style>
+  <w:style w:type="character" w:styleId="Emphasis">
+    <w:name w:val="Emphasis"/>
+    <w:basedOn w:val="DefaultParagraphFont"/>
+    <w:uiPriority w:val="20"/>
+    <w:qFormat/>
+    <w:rsid w:val="00840BD8"/>
+    <w:rPr>
+      <w:i/>
+      <w:iCs/>
+    </w:rPr>
+  </w:style>
 </w:styles>
 </file>
 

</xml_diff>

<commit_message>
Added noralisation documentation plus comments about hypothesis
</commit_message>
<xml_diff>
--- a/src/Documentation.docx
+++ b/src/Documentation.docx
@@ -556,25 +556,7 @@
         <w:t xml:space="preserve">. </w:t>
       </w:r>
       <w:r>
-        <w:rPr>
-          <w:highlight w:val="green"/>
-        </w:rPr>
-        <w:t>[Not sure what the real values are</w:t>
-      </w:r>
-      <w:r>
-        <w:rPr>
-          <w:highlight w:val="green"/>
-        </w:rPr>
-        <w:t xml:space="preserve"> here</w:t>
-      </w:r>
-      <w:r>
-        <w:rPr>
-          <w:highlight w:val="green"/>
-        </w:rPr>
-        <w:t>, need to do this]</w:t>
-      </w:r>
-      <w:r>
-        <w:t xml:space="preserve"> Moreover, salary values were scaled from 1 to 1,000. This allowed us to interpret the data as $1000 instead of 1k which was found to be clearer and less ambiguous. Furthermore, duplicate data was found and removed. At first, there appeared to be no duplicate data. However, upon removing redundant </w:t>
+        <w:t>Moreover, salary values were scaled from 1 to 1,000. This allowed us to interpret the data as $1000 instead of 1k which was found to be clearer and less ambiguous. Furthermore, duplicate data removed. At first, there appeared to be no duplicate data. However, upon removing redundant </w:t>
       </w:r>
       <w:r>
         <w:rPr>
@@ -618,11 +600,121 @@
       </w:r>
     </w:p>
     <w:p>
-      <w:r>
-        <w:rPr>
-          <w:highlight w:val="yellow"/>
-        </w:rPr>
-        <w:t>Normalising:</w:t>
+      <w:pPr>
+        <w:rPr>
+          <w:i/>
+          <w:iCs/>
+        </w:rPr>
+      </w:pPr>
+      <w:r>
+        <w:rPr>
+          <w:i/>
+          <w:iCs/>
+          <w:highlight w:val="green"/>
+        </w:rPr>
+        <w:t># Not sure what the real value of these parts are – need to actually do this.</w:t>
+      </w:r>
+    </w:p>
+    <w:p>
+      <w:r>
+        <w:t xml:space="preserve">Normalization was also performed during data preparation. Normalisation is important as it allows us </w:t>
+      </w:r>
+      <w:r>
+        <w:t xml:space="preserve">to standardise the metric data. </w:t>
+      </w:r>
+      <w:r>
+        <w:t xml:space="preserve">To do this, the Sci-kit learn pre-processing library </w:t>
+      </w:r>
+      <w:r>
+        <w:rPr>
+          <w:i/>
+          <w:iCs/>
+        </w:rPr>
+        <w:t>StandardScaler</w:t>
+      </w:r>
+      <w:r>
+        <w:t xml:space="preserve"> has been used.</w:t>
+      </w:r>
+      <w:r>
+        <w:t xml:space="preserve"> </w:t>
+      </w:r>
+      <w:r>
+        <w:rPr>
+          <w:i/>
+          <w:iCs/>
+        </w:rPr>
+        <w:t>StandardScaler</w:t>
+      </w:r>
+      <w:r>
+        <w:t xml:space="preserve"> impose</w:t>
+      </w:r>
+      <w:r>
+        <w:t>s</w:t>
+      </w:r>
+      <w:r>
+        <w:t xml:space="preserve"> a mean of 0 and </w:t>
+      </w:r>
+      <w:r>
+        <w:t xml:space="preserve">a </w:t>
+      </w:r>
+      <w:r>
+        <w:t xml:space="preserve">standard deviation of 1 onto the data. </w:t>
+      </w:r>
+      <w:r>
+        <w:t xml:space="preserve">In application, we declared a StandardScaler object and then used it to fit and transformed our metric columns. This was </w:t>
+      </w:r>
+      <w:r>
+        <w:t xml:space="preserve">then </w:t>
+      </w:r>
+      <w:r>
+        <w:t xml:space="preserve">saved into a DataFrame called </w:t>
+      </w:r>
+      <w:r>
+        <w:rPr>
+          <w:i/>
+          <w:iCs/>
+        </w:rPr>
+        <w:t>df_norm</w:t>
+      </w:r>
+      <w:r>
+        <w:t xml:space="preserve"> </w:t>
+      </w:r>
+      <w:r>
+        <w:t xml:space="preserve">– </w:t>
+      </w:r>
+      <w:r>
+        <w:t xml:space="preserve">a clone of </w:t>
+      </w:r>
+      <w:r>
+        <w:rPr>
+          <w:i/>
+          <w:iCs/>
+        </w:rPr>
+        <w:t>df</w:t>
+      </w:r>
+      <w:r>
+        <w:t xml:space="preserve"> but with normalized metric values.</w:t>
+      </w:r>
+    </w:p>
+    <w:p>
+      <w:pPr>
+        <w:pStyle w:val="Heading2"/>
+      </w:pPr>
+      <w:r>
+        <w:t>3) What is your hypothesis (expectation) about the analysis outcome?</w:t>
+      </w:r>
+    </w:p>
+    <w:p>
+      <w:pPr>
+        <w:pStyle w:val="Heading3"/>
+      </w:pPr>
+      <w:r>
+        <w:t>[1-2 paragraphs, 1 point]</w:t>
+      </w:r>
+    </w:p>
+    <w:p>
+      <w:r>
+        <w:t>Some predictions have been made regarding the analysis outcomes:</w:t>
       </w:r>
     </w:p>
     <w:p>
@@ -630,11 +722,21 @@
         <w:pStyle w:val="ListParagraph"/>
         <w:numPr>
           <w:ilvl w:val="0"/>
-          <w:numId w:val="5"/>
+          <w:numId w:val="7"/>
         </w:numPr>
       </w:pPr>
       <w:r>
-        <w:t>The data was normalised.</w:t>
+        <w:rPr>
+          <w:b/>
+          <w:bCs/>
+        </w:rPr>
+        <w:t>Hypothesis 1:</w:t>
+      </w:r>
+      <w:r>
+        <w:t xml:space="preserve"> It is believed … cities will have the most well-paying salaries. This is because …</w:t>
+      </w:r>
+      <w:r>
+        <w:t>.</w:t>
       </w:r>
     </w:p>
     <w:p>
@@ -642,11 +744,21 @@
         <w:pStyle w:val="ListParagraph"/>
         <w:numPr>
           <w:ilvl w:val="0"/>
-          <w:numId w:val="5"/>
+          <w:numId w:val="7"/>
         </w:numPr>
       </w:pPr>
       <w:r>
-        <w:t>We normalise because it makes it easier to represent and graph data later on (I think?)</w:t>
+        <w:rPr>
+          <w:b/>
+          <w:bCs/>
+        </w:rPr>
+        <w:t>Hypothesis 2:</w:t>
+      </w:r>
+      <w:r>
+        <w:t xml:space="preserve"> It is believed the hottest job sectors in each city will be …. This is because …</w:t>
+      </w:r>
+      <w:r>
+        <w:t>.</w:t>
       </w:r>
     </w:p>
     <w:p>
@@ -654,11 +766,18 @@
         <w:pStyle w:val="ListParagraph"/>
         <w:numPr>
           <w:ilvl w:val="0"/>
-          <w:numId w:val="5"/>
+          <w:numId w:val="7"/>
         </w:numPr>
       </w:pPr>
       <w:r>
-        <w:t>To do this we used the sci-kit lean pre-processing library StandardScaler.</w:t>
+        <w:rPr>
+          <w:b/>
+          <w:bCs/>
+        </w:rPr>
+        <w:t>Hypothesis 3:</w:t>
+      </w:r>
+      <w:r>
+        <w:t xml:space="preserve"> It is believed there will be more jobs posted at the beginning of the month. This is because ….</w:t>
       </w:r>
     </w:p>
     <w:p>
@@ -666,42 +785,18 @@
         <w:pStyle w:val="ListParagraph"/>
         <w:numPr>
           <w:ilvl w:val="0"/>
-          <w:numId w:val="5"/>
+          <w:numId w:val="7"/>
         </w:numPr>
       </w:pPr>
       <w:r>
-        <w:t>We normalised our three integer type categories LowestSalary, HighestSalary, AvgSalary</w:t>
-      </w:r>
-      <w:r>
-        <w:t>.</w:t>
-      </w:r>
-    </w:p>
-    <w:p>
-      <w:pPr>
-        <w:pStyle w:val="ListParagraph"/>
-        <w:numPr>
-          <w:ilvl w:val="0"/>
-          <w:numId w:val="5"/>
-        </w:numPr>
-      </w:pPr>
-      <w:r>
-        <w:t>To do this we defined a StandardScaler, then fit and transformed the columns. This was done into a new dataframe called df_norm. It is a normalised version of df.</w:t>
-      </w:r>
-    </w:p>
-    <w:p>
-      <w:pPr>
-        <w:pStyle w:val="Heading2"/>
-      </w:pPr>
-      <w:r>
-        <w:t>3) What is your hypothesis (expectation) about the analysis outcome?</w:t>
-      </w:r>
-    </w:p>
-    <w:p>
-      <w:pPr>
-        <w:pStyle w:val="Heading3"/>
-      </w:pPr>
-      <w:r>
-        <w:t>[1-2 paragraphs, 1 point]</w:t>
+        <w:rPr>
+          <w:b/>
+          <w:bCs/>
+        </w:rPr>
+        <w:t>Hypothesis 4:</w:t>
+      </w:r>
+      <w:r>
+        <w:t xml:space="preserve"> It is believed jobs like … will pay the highest salary. This is because ….</w:t>
       </w:r>
     </w:p>
     <w:p>
@@ -709,79 +804,7 @@
         <w:rPr>
           <w:highlight w:val="yellow"/>
         </w:rPr>
-        <w:t>Hypothesis:</w:t>
-      </w:r>
-    </w:p>
-    <w:p>
-      <w:pPr>
-        <w:pStyle w:val="ListParagraph"/>
-        <w:numPr>
-          <w:ilvl w:val="0"/>
-          <w:numId w:val="5"/>
-        </w:numPr>
-      </w:pPr>
-      <w:r>
-        <w:t>What cities might have the most well-paying salaries?</w:t>
-      </w:r>
-    </w:p>
-    <w:p>
-      <w:pPr>
-        <w:pStyle w:val="ListParagraph"/>
-        <w:numPr>
-          <w:ilvl w:val="0"/>
-          <w:numId w:val="5"/>
-        </w:numPr>
-      </w:pPr>
-      <w:r>
-        <w:t xml:space="preserve">What are the hottest job sectors in each city? </w:t>
-      </w:r>
-    </w:p>
-    <w:p>
-      <w:pPr>
-        <w:pStyle w:val="ListParagraph"/>
-        <w:numPr>
-          <w:ilvl w:val="0"/>
-          <w:numId w:val="5"/>
-        </w:numPr>
-      </w:pPr>
-      <w:r>
-        <w:t>Will there be more jobs posted at the beginning of the month?</w:t>
-      </w:r>
-    </w:p>
-    <w:p>
-      <w:pPr>
-        <w:pStyle w:val="ListParagraph"/>
-        <w:numPr>
-          <w:ilvl w:val="0"/>
-          <w:numId w:val="5"/>
-        </w:numPr>
-      </w:pPr>
-      <w:r>
-        <w:t>Which sectors will keep the highest market share</w:t>
-      </w:r>
-    </w:p>
-    <w:p>
-      <w:pPr>
-        <w:pStyle w:val="ListParagraph"/>
-        <w:numPr>
-          <w:ilvl w:val="0"/>
-          <w:numId w:val="5"/>
-        </w:numPr>
-      </w:pPr>
-      <w:r>
-        <w:t>(e.g. stuff we will be exploring in data analysis phase)</w:t>
-      </w:r>
-    </w:p>
-    <w:p>
-      <w:pPr>
-        <w:pStyle w:val="ListParagraph"/>
-        <w:numPr>
-          <w:ilvl w:val="0"/>
-          <w:numId w:val="5"/>
-        </w:numPr>
-      </w:pPr>
-      <w:r>
-        <w:t xml:space="preserve">What jobs may pay the most salary. </w:t>
+        <w:t># Not yet complete. These are the kinds of questions we should be exploring in the Analysis phase.</w:t>
       </w:r>
     </w:p>
     <w:sectPr>
@@ -1360,6 +1383,232 @@
       </w:rPr>
     </w:lvl>
   </w:abstractNum>
+  <w:abstractNum w:abstractNumId="5" w15:restartNumberingAfterBreak="0">
+    <w:nsid w:val="51753DA7"/>
+    <w:multiLevelType w:val="hybridMultilevel"/>
+    <w:tmpl w:val="E6445BCE"/>
+    <w:lvl w:ilvl="0" w:tplc="0C090001">
+      <w:start w:val="1"/>
+      <w:numFmt w:val="bullet"/>
+      <w:lvlText w:val=""/>
+      <w:lvlJc w:val="left"/>
+      <w:pPr>
+        <w:ind w:left="720" w:hanging="360"/>
+      </w:pPr>
+      <w:rPr>
+        <w:rFonts w:ascii="Symbol" w:hAnsi="Symbol" w:hint="default"/>
+      </w:rPr>
+    </w:lvl>
+    <w:lvl w:ilvl="1" w:tplc="0C090003" w:tentative="1">
+      <w:start w:val="1"/>
+      <w:numFmt w:val="bullet"/>
+      <w:lvlText w:val="o"/>
+      <w:lvlJc w:val="left"/>
+      <w:pPr>
+        <w:ind w:left="1440" w:hanging="360"/>
+      </w:pPr>
+      <w:rPr>
+        <w:rFonts w:ascii="Courier New" w:hAnsi="Courier New" w:cs="Courier New" w:hint="default"/>
+      </w:rPr>
+    </w:lvl>
+    <w:lvl w:ilvl="2" w:tplc="0C090005" w:tentative="1">
+      <w:start w:val="1"/>
+      <w:numFmt w:val="bullet"/>
+      <w:lvlText w:val=""/>
+      <w:lvlJc w:val="left"/>
+      <w:pPr>
+        <w:ind w:left="2160" w:hanging="360"/>
+      </w:pPr>
+      <w:rPr>
+        <w:rFonts w:ascii="Wingdings" w:hAnsi="Wingdings" w:hint="default"/>
+      </w:rPr>
+    </w:lvl>
+    <w:lvl w:ilvl="3" w:tplc="0C090001" w:tentative="1">
+      <w:start w:val="1"/>
+      <w:numFmt w:val="bullet"/>
+      <w:lvlText w:val=""/>
+      <w:lvlJc w:val="left"/>
+      <w:pPr>
+        <w:ind w:left="2880" w:hanging="360"/>
+      </w:pPr>
+      <w:rPr>
+        <w:rFonts w:ascii="Symbol" w:hAnsi="Symbol" w:hint="default"/>
+      </w:rPr>
+    </w:lvl>
+    <w:lvl w:ilvl="4" w:tplc="0C090003" w:tentative="1">
+      <w:start w:val="1"/>
+      <w:numFmt w:val="bullet"/>
+      <w:lvlText w:val="o"/>
+      <w:lvlJc w:val="left"/>
+      <w:pPr>
+        <w:ind w:left="3600" w:hanging="360"/>
+      </w:pPr>
+      <w:rPr>
+        <w:rFonts w:ascii="Courier New" w:hAnsi="Courier New" w:cs="Courier New" w:hint="default"/>
+      </w:rPr>
+    </w:lvl>
+    <w:lvl w:ilvl="5" w:tplc="0C090005" w:tentative="1">
+      <w:start w:val="1"/>
+      <w:numFmt w:val="bullet"/>
+      <w:lvlText w:val=""/>
+      <w:lvlJc w:val="left"/>
+      <w:pPr>
+        <w:ind w:left="4320" w:hanging="360"/>
+      </w:pPr>
+      <w:rPr>
+        <w:rFonts w:ascii="Wingdings" w:hAnsi="Wingdings" w:hint="default"/>
+      </w:rPr>
+    </w:lvl>
+    <w:lvl w:ilvl="6" w:tplc="0C090001" w:tentative="1">
+      <w:start w:val="1"/>
+      <w:numFmt w:val="bullet"/>
+      <w:lvlText w:val=""/>
+      <w:lvlJc w:val="left"/>
+      <w:pPr>
+        <w:ind w:left="5040" w:hanging="360"/>
+      </w:pPr>
+      <w:rPr>
+        <w:rFonts w:ascii="Symbol" w:hAnsi="Symbol" w:hint="default"/>
+      </w:rPr>
+    </w:lvl>
+    <w:lvl w:ilvl="7" w:tplc="0C090003" w:tentative="1">
+      <w:start w:val="1"/>
+      <w:numFmt w:val="bullet"/>
+      <w:lvlText w:val="o"/>
+      <w:lvlJc w:val="left"/>
+      <w:pPr>
+        <w:ind w:left="5760" w:hanging="360"/>
+      </w:pPr>
+      <w:rPr>
+        <w:rFonts w:ascii="Courier New" w:hAnsi="Courier New" w:cs="Courier New" w:hint="default"/>
+      </w:rPr>
+    </w:lvl>
+    <w:lvl w:ilvl="8" w:tplc="0C090005" w:tentative="1">
+      <w:start w:val="1"/>
+      <w:numFmt w:val="bullet"/>
+      <w:lvlText w:val=""/>
+      <w:lvlJc w:val="left"/>
+      <w:pPr>
+        <w:ind w:left="6480" w:hanging="360"/>
+      </w:pPr>
+      <w:rPr>
+        <w:rFonts w:ascii="Wingdings" w:hAnsi="Wingdings" w:hint="default"/>
+      </w:rPr>
+    </w:lvl>
+  </w:abstractNum>
+  <w:abstractNum w:abstractNumId="6" w15:restartNumberingAfterBreak="0">
+    <w:nsid w:val="6D83075D"/>
+    <w:multiLevelType w:val="hybridMultilevel"/>
+    <w:tmpl w:val="049636BC"/>
+    <w:lvl w:ilvl="0" w:tplc="0C090001">
+      <w:start w:val="1"/>
+      <w:numFmt w:val="bullet"/>
+      <w:lvlText w:val=""/>
+      <w:lvlJc w:val="left"/>
+      <w:pPr>
+        <w:ind w:left="720" w:hanging="360"/>
+      </w:pPr>
+      <w:rPr>
+        <w:rFonts w:ascii="Symbol" w:hAnsi="Symbol" w:hint="default"/>
+      </w:rPr>
+    </w:lvl>
+    <w:lvl w:ilvl="1" w:tplc="0C090003" w:tentative="1">
+      <w:start w:val="1"/>
+      <w:numFmt w:val="bullet"/>
+      <w:lvlText w:val="o"/>
+      <w:lvlJc w:val="left"/>
+      <w:pPr>
+        <w:ind w:left="1440" w:hanging="360"/>
+      </w:pPr>
+      <w:rPr>
+        <w:rFonts w:ascii="Courier New" w:hAnsi="Courier New" w:cs="Courier New" w:hint="default"/>
+      </w:rPr>
+    </w:lvl>
+    <w:lvl w:ilvl="2" w:tplc="0C090005" w:tentative="1">
+      <w:start w:val="1"/>
+      <w:numFmt w:val="bullet"/>
+      <w:lvlText w:val=""/>
+      <w:lvlJc w:val="left"/>
+      <w:pPr>
+        <w:ind w:left="2160" w:hanging="360"/>
+      </w:pPr>
+      <w:rPr>
+        <w:rFonts w:ascii="Wingdings" w:hAnsi="Wingdings" w:hint="default"/>
+      </w:rPr>
+    </w:lvl>
+    <w:lvl w:ilvl="3" w:tplc="0C090001" w:tentative="1">
+      <w:start w:val="1"/>
+      <w:numFmt w:val="bullet"/>
+      <w:lvlText w:val=""/>
+      <w:lvlJc w:val="left"/>
+      <w:pPr>
+        <w:ind w:left="2880" w:hanging="360"/>
+      </w:pPr>
+      <w:rPr>
+        <w:rFonts w:ascii="Symbol" w:hAnsi="Symbol" w:hint="default"/>
+      </w:rPr>
+    </w:lvl>
+    <w:lvl w:ilvl="4" w:tplc="0C090003" w:tentative="1">
+      <w:start w:val="1"/>
+      <w:numFmt w:val="bullet"/>
+      <w:lvlText w:val="o"/>
+      <w:lvlJc w:val="left"/>
+      <w:pPr>
+        <w:ind w:left="3600" w:hanging="360"/>
+      </w:pPr>
+      <w:rPr>
+        <w:rFonts w:ascii="Courier New" w:hAnsi="Courier New" w:cs="Courier New" w:hint="default"/>
+      </w:rPr>
+    </w:lvl>
+    <w:lvl w:ilvl="5" w:tplc="0C090005" w:tentative="1">
+      <w:start w:val="1"/>
+      <w:numFmt w:val="bullet"/>
+      <w:lvlText w:val=""/>
+      <w:lvlJc w:val="left"/>
+      <w:pPr>
+        <w:ind w:left="4320" w:hanging="360"/>
+      </w:pPr>
+      <w:rPr>
+        <w:rFonts w:ascii="Wingdings" w:hAnsi="Wingdings" w:hint="default"/>
+      </w:rPr>
+    </w:lvl>
+    <w:lvl w:ilvl="6" w:tplc="0C090001" w:tentative="1">
+      <w:start w:val="1"/>
+      <w:numFmt w:val="bullet"/>
+      <w:lvlText w:val=""/>
+      <w:lvlJc w:val="left"/>
+      <w:pPr>
+        <w:ind w:left="5040" w:hanging="360"/>
+      </w:pPr>
+      <w:rPr>
+        <w:rFonts w:ascii="Symbol" w:hAnsi="Symbol" w:hint="default"/>
+      </w:rPr>
+    </w:lvl>
+    <w:lvl w:ilvl="7" w:tplc="0C090003" w:tentative="1">
+      <w:start w:val="1"/>
+      <w:numFmt w:val="bullet"/>
+      <w:lvlText w:val="o"/>
+      <w:lvlJc w:val="left"/>
+      <w:pPr>
+        <w:ind w:left="5760" w:hanging="360"/>
+      </w:pPr>
+      <w:rPr>
+        <w:rFonts w:ascii="Courier New" w:hAnsi="Courier New" w:cs="Courier New" w:hint="default"/>
+      </w:rPr>
+    </w:lvl>
+    <w:lvl w:ilvl="8" w:tplc="0C090005" w:tentative="1">
+      <w:start w:val="1"/>
+      <w:numFmt w:val="bullet"/>
+      <w:lvlText w:val=""/>
+      <w:lvlJc w:val="left"/>
+      <w:pPr>
+        <w:ind w:left="6480" w:hanging="360"/>
+      </w:pPr>
+      <w:rPr>
+        <w:rFonts w:ascii="Wingdings" w:hAnsi="Wingdings" w:hint="default"/>
+      </w:rPr>
+    </w:lvl>
+  </w:abstractNum>
   <w:num w:numId="1">
     <w:abstractNumId w:val="4"/>
   </w:num>
@@ -1374,6 +1623,12 @@
   </w:num>
   <w:num w:numId="5">
     <w:abstractNumId w:val="2"/>
+  </w:num>
+  <w:num w:numId="6">
+    <w:abstractNumId w:val="5"/>
+  </w:num>
+  <w:num w:numId="7">
+    <w:abstractNumId w:val="6"/>
   </w:num>
 </w:numbering>
 </file>

</xml_diff>

<commit_message>
Added in some metadata analysis and converted 0k -> 15k, 999k -> 300k
</commit_message>
<xml_diff>
--- a/src/Documentation.docx
+++ b/src/Documentation.docx
@@ -513,106 +513,79 @@
         <w:t>HighestSalary</w:t>
       </w:r>
       <w:r>
-        <w:t> value of 999k (although none had both a LowestSalary of 0k and HighestSalary of 999k). These salaries appeared to be anomalies as no reasonable salary pays no nothing, nor do so many pay exactly 999k. As such, 0k LowestSalary rows were converted to 10k, as according to </w:t>
+        <w:t> value of 999k (although none had both a LowestSalary of 0k and HighestSalary of 999k). These salaries appeared to be anomalies as no reasonable salary pays no nothing, nor do so many pay exactly 999k.</w:t>
+      </w:r>
+      <w:r>
+        <w:t xml:space="preserve"> In addition, the SEEK website allows job searches from 30k to 200k+.</w:t>
+      </w:r>
+      <w:r>
+        <w:t xml:space="preserve"> As such, to keep closer to these amounts 0k </w:t>
+      </w:r>
+      <w:r>
+        <w:rPr>
+          <w:i/>
+          <w:iCs/>
+        </w:rPr>
+        <w:t>LowestSalary</w:t>
+      </w:r>
+      <w:r>
+        <w:t xml:space="preserve"> rows were converted to 15k and 999k </w:t>
+      </w:r>
+      <w:r>
+        <w:rPr>
+          <w:i/>
+          <w:iCs/>
+        </w:rPr>
+        <w:t>HighestSalary</w:t>
+      </w:r>
+      <w:r>
+        <w:t xml:space="preserve"> rows were converted to 300k. Accounting for these anomalies will help reduce inaccurate skewing of the data.</w:t>
+      </w:r>
+      <w:r>
+        <w:t xml:space="preserve"> M</w:t>
+      </w:r>
+      <w:r>
+        <w:t>oreover, salary values were scaled from 1 to 1,000. This allowed us to interpret the data as $1000 instead of 1k which was found to be clearer and less ambiguous. Furthermore, duplicate data removed. At first, there appeared to be no duplicate data. However, upon removing redundant </w:t>
       </w:r>
       <w:r>
         <w:rPr>
           <w:rStyle w:val="Emphasis"/>
           <w:color w:val="0E101A"/>
         </w:rPr>
-        <w:t>Salary Explorer</w:t>
-      </w:r>
-      <w:r>
-        <w:t xml:space="preserve">, the lowest average income is approximately 12.4k in Australia. The 999k HighestSalary rows were also altered to </w:t>
-      </w:r>
-      <w:r>
-        <w:rPr>
-          <w:highlight w:val="green"/>
-        </w:rPr>
-        <w:t>450k</w:t>
-      </w:r>
-      <w:r>
-        <w:t xml:space="preserve">, as according to </w:t>
-      </w:r>
-      <w:r>
-        <w:rPr>
-          <w:highlight w:val="green"/>
-        </w:rPr>
-        <w:t>___,</w:t>
-      </w:r>
-      <w:r>
-        <w:t xml:space="preserve"> the highest average income is approximately </w:t>
-      </w:r>
-      <w:r>
-        <w:rPr>
-          <w:highlight w:val="green"/>
-        </w:rPr>
-        <w:t>450k</w:t>
-      </w:r>
-      <w:r>
-        <w:t xml:space="preserve"> in Australia</w:t>
-      </w:r>
-      <w:r>
-        <w:t xml:space="preserve">. </w:t>
-      </w:r>
-      <w:r>
-        <w:t>Moreover, salary values were scaled from 1 to 1,000. This allowed us to interpret the data as $1000 instead of 1k which was found to be clearer and less ambiguous. Furthermore, duplicate data removed. At first, there appeared to be no duplicate data. However, upon removing redundant </w:t>
+        <w:t>Id</w:t>
+      </w:r>
+      <w:r>
+        <w:t> and </w:t>
       </w:r>
       <w:r>
         <w:rPr>
           <w:rStyle w:val="Emphasis"/>
           <w:color w:val="0E101A"/>
         </w:rPr>
-        <w:t>Id</w:t>
-      </w:r>
-      <w:r>
-        <w:t> and </w:t>
+        <w:t>Full Description</w:t>
+      </w:r>
+      <w:r>
+        <w:t> columns, 9991 duplicate entries were discovered and then removed. Lastly, to make the </w:t>
       </w:r>
       <w:r>
         <w:rPr>
           <w:rStyle w:val="Emphasis"/>
           <w:color w:val="0E101A"/>
         </w:rPr>
-        <w:t>Full Description</w:t>
-      </w:r>
-      <w:r>
-        <w:t> columns, 9991 duplicate entries were discovered and then removed. Lastly, to make the </w:t>
+        <w:t>Title</w:t>
+      </w:r>
+      <w:r>
+        <w:t> columns easier to read, any matching </w:t>
       </w:r>
       <w:r>
         <w:rPr>
           <w:rStyle w:val="Emphasis"/>
           <w:color w:val="0E101A"/>
         </w:rPr>
-        <w:t>Title</w:t>
-      </w:r>
-      <w:r>
-        <w:t> columns easier to read, any matching </w:t>
-      </w:r>
-      <w:r>
-        <w:rPr>
-          <w:rStyle w:val="Emphasis"/>
-          <w:color w:val="0E101A"/>
-        </w:rPr>
         <w:t>Area</w:t>
       </w:r>
       <w:r>
         <w:t> column that was found inside the title was removed. This affected 12093 rows.</w:t>
-      </w:r>
-    </w:p>
-    <w:p>
-      <w:pPr>
-        <w:rPr>
-          <w:i/>
-          <w:iCs/>
-        </w:rPr>
-      </w:pPr>
-      <w:r>
-        <w:rPr>
-          <w:i/>
-          <w:iCs/>
-          <w:highlight w:val="green"/>
-        </w:rPr>
-        <w:t># Not sure what the real value of these parts are – need to actually do this.</w:t>
       </w:r>
     </w:p>
     <w:p>

</xml_diff>

<commit_message>
Removed NaN Location & Sector values, some metadata work
</commit_message>
<xml_diff>
--- a/src/Documentation.docx
+++ b/src/Documentation.docx
@@ -213,7 +213,51 @@
           <w:sz w:val="22"/>
           <w:szCs w:val="22"/>
         </w:rPr>
-        <w:t xml:space="preserve">Some parts of the dataset were excluded and other parts appended to improve analysis. Firstly, the Id and Full Description columns were removed because they provided no useful information for analysis and created problems with duplicate data. Removing the Id column revealed 8,607 duplicate entries and removing the Full Description revealed 1384. After deleting these duplicates, the total data entries were lowered to 308,486. Additionally, an </w:t>
+        <w:t xml:space="preserve">Some parts of the dataset were excluded and other parts appended to improve analysis. </w:t>
+      </w:r>
+      <w:r>
+        <w:rPr>
+          <w:rFonts w:asciiTheme="minorHAnsi" w:eastAsiaTheme="minorHAnsi" w:hAnsiTheme="minorHAnsi" w:cstheme="minorBidi"/>
+          <w:b w:val="0"/>
+          <w:bCs w:val="0"/>
+          <w:color w:val="auto"/>
+          <w:sz w:val="22"/>
+          <w:szCs w:val="22"/>
+        </w:rPr>
+        <w:t>Firstly, it was found that all Classification and Location NaN records were shared, and so these values were removed. This decreased the total data entries to 197,229. After this</w:t>
+      </w:r>
+      <w:r>
+        <w:rPr>
+          <w:rFonts w:asciiTheme="minorHAnsi" w:eastAsiaTheme="minorHAnsi" w:hAnsiTheme="minorHAnsi" w:cstheme="minorBidi"/>
+          <w:b w:val="0"/>
+          <w:bCs w:val="0"/>
+          <w:color w:val="auto"/>
+          <w:sz w:val="22"/>
+          <w:szCs w:val="22"/>
+        </w:rPr>
+        <w:t xml:space="preserve">, the Id and Full Description columns were removed because they provided no useful information for analysis and created problems with duplicate data. </w:t>
+      </w:r>
+      <w:r>
+        <w:rPr>
+          <w:rFonts w:asciiTheme="minorHAnsi" w:eastAsiaTheme="minorHAnsi" w:hAnsiTheme="minorHAnsi" w:cstheme="minorBidi"/>
+          <w:b w:val="0"/>
+          <w:bCs w:val="0"/>
+          <w:color w:val="auto"/>
+          <w:sz w:val="22"/>
+          <w:szCs w:val="22"/>
+        </w:rPr>
+        <w:t>The</w:t>
+      </w:r>
+      <w:r>
+        <w:rPr>
+          <w:rFonts w:asciiTheme="minorHAnsi" w:eastAsiaTheme="minorHAnsi" w:hAnsiTheme="minorHAnsi" w:cstheme="minorBidi"/>
+          <w:b w:val="0"/>
+          <w:bCs w:val="0"/>
+          <w:color w:val="auto"/>
+          <w:sz w:val="22"/>
+          <w:szCs w:val="22"/>
+        </w:rPr>
+        <w:t xml:space="preserve"> </w:t>
       </w:r>
       <w:r>
         <w:rPr>
@@ -226,7 +270,7 @@
           <w:sz w:val="22"/>
           <w:szCs w:val="22"/>
         </w:rPr>
-        <w:t>AvgSalary</w:t>
+        <w:t>Id</w:t>
       </w:r>
       <w:r>
         <w:rPr>
@@ -237,7 +281,7 @@
           <w:sz w:val="22"/>
           <w:szCs w:val="22"/>
         </w:rPr>
-        <w:t xml:space="preserve"> column was appended. The column values are derived from the mean of the </w:t>
+        <w:t xml:space="preserve"> and </w:t>
       </w:r>
       <w:r>
         <w:rPr>
@@ -250,7 +294,7 @@
           <w:sz w:val="22"/>
           <w:szCs w:val="22"/>
         </w:rPr>
-        <w:t>HighestSalary</w:t>
+        <w:t>Full Description</w:t>
       </w:r>
       <w:r>
         <w:rPr>
@@ -261,7 +305,40 @@
           <w:sz w:val="22"/>
           <w:szCs w:val="22"/>
         </w:rPr>
-        <w:t xml:space="preserve"> and </w:t>
+        <w:t xml:space="preserve"> revealed 1,190 duplicate entries. </w:t>
+      </w:r>
+      <w:r>
+        <w:rPr>
+          <w:rFonts w:asciiTheme="minorHAnsi" w:eastAsiaTheme="minorHAnsi" w:hAnsiTheme="minorHAnsi" w:cstheme="minorBidi"/>
+          <w:b w:val="0"/>
+          <w:bCs w:val="0"/>
+          <w:color w:val="auto"/>
+          <w:sz w:val="22"/>
+          <w:szCs w:val="22"/>
+        </w:rPr>
+        <w:t xml:space="preserve">After deleting these duplicates, the total data entries were lowered to </w:t>
+      </w:r>
+      <w:r>
+        <w:rPr>
+          <w:rFonts w:asciiTheme="minorHAnsi" w:eastAsiaTheme="minorHAnsi" w:hAnsiTheme="minorHAnsi" w:cstheme="minorBidi"/>
+          <w:b w:val="0"/>
+          <w:bCs w:val="0"/>
+          <w:color w:val="auto"/>
+          <w:sz w:val="22"/>
+          <w:szCs w:val="22"/>
+        </w:rPr>
+        <w:t>196,039</w:t>
+      </w:r>
+      <w:r>
+        <w:rPr>
+          <w:rFonts w:asciiTheme="minorHAnsi" w:eastAsiaTheme="minorHAnsi" w:hAnsiTheme="minorHAnsi" w:cstheme="minorBidi"/>
+          <w:b w:val="0"/>
+          <w:bCs w:val="0"/>
+          <w:color w:val="auto"/>
+          <w:sz w:val="22"/>
+          <w:szCs w:val="22"/>
+        </w:rPr>
+        <w:t xml:space="preserve">. Additionally, an </w:t>
       </w:r>
       <w:r>
         <w:rPr>
@@ -274,7 +351,7 @@
           <w:sz w:val="22"/>
           <w:szCs w:val="22"/>
         </w:rPr>
-        <w:t>LowestSalary</w:t>
+        <w:t>AvgSalary</w:t>
       </w:r>
       <w:r>
         <w:rPr>
@@ -285,6 +362,54 @@
           <w:sz w:val="22"/>
           <w:szCs w:val="22"/>
         </w:rPr>
+        <w:t xml:space="preserve"> column was appended. The column values are derived from the mean of the </w:t>
+      </w:r>
+      <w:r>
+        <w:rPr>
+          <w:rFonts w:asciiTheme="minorHAnsi" w:eastAsiaTheme="minorHAnsi" w:hAnsiTheme="minorHAnsi" w:cstheme="minorBidi"/>
+          <w:b w:val="0"/>
+          <w:bCs w:val="0"/>
+          <w:i/>
+          <w:iCs/>
+          <w:color w:val="auto"/>
+          <w:sz w:val="22"/>
+          <w:szCs w:val="22"/>
+        </w:rPr>
+        <w:t>HighestSalary</w:t>
+      </w:r>
+      <w:r>
+        <w:rPr>
+          <w:rFonts w:asciiTheme="minorHAnsi" w:eastAsiaTheme="minorHAnsi" w:hAnsiTheme="minorHAnsi" w:cstheme="minorBidi"/>
+          <w:b w:val="0"/>
+          <w:bCs w:val="0"/>
+          <w:color w:val="auto"/>
+          <w:sz w:val="22"/>
+          <w:szCs w:val="22"/>
+        </w:rPr>
+        <w:t xml:space="preserve"> and </w:t>
+      </w:r>
+      <w:r>
+        <w:rPr>
+          <w:rFonts w:asciiTheme="minorHAnsi" w:eastAsiaTheme="minorHAnsi" w:hAnsiTheme="minorHAnsi" w:cstheme="minorBidi"/>
+          <w:b w:val="0"/>
+          <w:bCs w:val="0"/>
+          <w:i/>
+          <w:iCs/>
+          <w:color w:val="auto"/>
+          <w:sz w:val="22"/>
+          <w:szCs w:val="22"/>
+        </w:rPr>
+        <w:t>LowestSalary</w:t>
+      </w:r>
+      <w:r>
+        <w:rPr>
+          <w:rFonts w:asciiTheme="minorHAnsi" w:eastAsiaTheme="minorHAnsi" w:hAnsiTheme="minorHAnsi" w:cstheme="minorBidi"/>
+          <w:b w:val="0"/>
+          <w:bCs w:val="0"/>
+          <w:color w:val="auto"/>
+          <w:sz w:val="22"/>
+          <w:szCs w:val="22"/>
+        </w:rPr>
         <w:t xml:space="preserve"> columns. It was added to allow for an easier way to rank job salaries later in the analysis.</w:t>
       </w:r>
     </w:p>
@@ -454,7 +579,6 @@
     <w:p/>
     <w:p>
       <w:r>
-        <w:lastRenderedPageBreak/>
         <w:t>Data cleaning was an important phase of the data preparation process. Firstly, we needed to get a big picture of the data by displaying its head. From this, we looked at how the data was formatted. It was noticed that the </w:t>
       </w:r>
       <w:r>
@@ -565,7 +689,13 @@
         <w:t>Full Description</w:t>
       </w:r>
       <w:r>
-        <w:t> columns, 9991 duplicate entries were discovered and then removed. Lastly, to make the </w:t>
+        <w:t xml:space="preserve"> columns, </w:t>
+      </w:r>
+      <w:r>
+        <w:t xml:space="preserve">1,190 </w:t>
+      </w:r>
+      <w:r>
+        <w:t>duplicate entries were discovered and then removed. Lastly, to make the </w:t>
       </w:r>
       <w:r>
         <w:rPr>
@@ -585,7 +715,13 @@
         <w:t>Area</w:t>
       </w:r>
       <w:r>
-        <w:t> column that was found inside the title was removed. This affected 12093 rows.</w:t>
+        <w:t xml:space="preserve"> column that was found inside the title was removed. This affected </w:t>
+      </w:r>
+      <w:r>
+        <w:t>8,353</w:t>
+      </w:r>
+      <w:r>
+        <w:t xml:space="preserve"> rows.</w:t>
       </w:r>
     </w:p>
     <w:p>

</xml_diff>

<commit_message>
Removing Other SubClassification values, metadata progress
</commit_message>
<xml_diff>
--- a/src/Documentation.docx
+++ b/src/Documentation.docx
@@ -224,7 +224,29 @@
           <w:sz w:val="22"/>
           <w:szCs w:val="22"/>
         </w:rPr>
-        <w:t>Firstly, it was found that all Classification and Location NaN records were shared, and so these values were removed. This decreased the total data entries to 197,229. After this</w:t>
+        <w:t xml:space="preserve">Firstly, it was found that all Classification and Location NaN records were shared, and so these values were removed. This decreased the total data entries to 197,229. </w:t>
+      </w:r>
+      <w:r>
+        <w:rPr>
+          <w:rFonts w:asciiTheme="minorHAnsi" w:eastAsiaTheme="minorHAnsi" w:hAnsiTheme="minorHAnsi" w:cstheme="minorBidi"/>
+          <w:b w:val="0"/>
+          <w:bCs w:val="0"/>
+          <w:color w:val="auto"/>
+          <w:sz w:val="22"/>
+          <w:szCs w:val="22"/>
+        </w:rPr>
+        <w:t xml:space="preserve">In addition, rows with a Sub-Classification value of ‘Other’ was removed. This is because ‘Other’ does not tell us anything useful about the data. It decreased the total data entries to 184,841. </w:t>
+      </w:r>
+      <w:r>
+        <w:rPr>
+          <w:rFonts w:asciiTheme="minorHAnsi" w:eastAsiaTheme="minorHAnsi" w:hAnsiTheme="minorHAnsi" w:cstheme="minorBidi"/>
+          <w:b w:val="0"/>
+          <w:bCs w:val="0"/>
+          <w:color w:val="auto"/>
+          <w:sz w:val="22"/>
+          <w:szCs w:val="22"/>
+        </w:rPr>
+        <w:t>After this</w:t>
       </w:r>
       <w:r>
         <w:rPr>
@@ -305,7 +327,29 @@
           <w:sz w:val="22"/>
           <w:szCs w:val="22"/>
         </w:rPr>
-        <w:t xml:space="preserve"> revealed 1,190 duplicate entries. </w:t>
+        <w:t xml:space="preserve"> revealed 1,</w:t>
+      </w:r>
+      <w:r>
+        <w:rPr>
+          <w:rFonts w:asciiTheme="minorHAnsi" w:eastAsiaTheme="minorHAnsi" w:hAnsiTheme="minorHAnsi" w:cstheme="minorBidi"/>
+          <w:b w:val="0"/>
+          <w:bCs w:val="0"/>
+          <w:color w:val="auto"/>
+          <w:sz w:val="22"/>
+          <w:szCs w:val="22"/>
+        </w:rPr>
+        <w:t>039</w:t>
+      </w:r>
+      <w:r>
+        <w:rPr>
+          <w:rFonts w:asciiTheme="minorHAnsi" w:eastAsiaTheme="minorHAnsi" w:hAnsiTheme="minorHAnsi" w:cstheme="minorBidi"/>
+          <w:b w:val="0"/>
+          <w:bCs w:val="0"/>
+          <w:color w:val="auto"/>
+          <w:sz w:val="22"/>
+          <w:szCs w:val="22"/>
+        </w:rPr>
+        <w:t xml:space="preserve"> duplicate entries. </w:t>
       </w:r>
       <w:r>
         <w:rPr>
@@ -327,7 +371,7 @@
           <w:sz w:val="22"/>
           <w:szCs w:val="22"/>
         </w:rPr>
-        <w:t>196,039</w:t>
+        <w:t>183,802</w:t>
       </w:r>
       <w:r>
         <w:rPr>
@@ -617,7 +661,13 @@
         <w:t>HighestSalary columns </w:t>
       </w:r>
       <w:r>
-        <w:t>and so nothing was dropped. Additionally, it was found that 19.72% of jobs had a </w:t>
+        <w:t>and so nothing was dropped. Additionally, it was found that 19.</w:t>
+      </w:r>
+      <w:r>
+        <w:t>53</w:t>
+      </w:r>
+      <w:r>
+        <w:t>% of jobs had a </w:t>
       </w:r>
       <w:r>
         <w:rPr>
@@ -627,8 +677,15 @@
         <w:t>LowestSalary</w:t>
       </w:r>
       <w:r>
-        <w:t> value of 0k, and 3.57% had a </w:t>
-      </w:r>
+        <w:t xml:space="preserve"> value of 0k, and </w:t>
+      </w:r>
+      <w:r>
+        <w:t>4.35</w:t>
+      </w:r>
+      <w:r>
+        <w:t>% had a </w:t>
+      </w:r>
+      <w:proofErr w:type="spellStart"/>
       <w:r>
         <w:rPr>
           <w:rStyle w:val="Emphasis"/>
@@ -636,6 +693,7 @@
         </w:rPr>
         <w:t>HighestSalary</w:t>
       </w:r>
+      <w:proofErr w:type="spellEnd"/>
       <w:r>
         <w:t> value of 999k (although none had both a LowestSalary of 0k and HighestSalary of 999k). These salaries appeared to be anomalies as no reasonable salary pays no nothing, nor do so many pay exactly 999k.</w:t>
       </w:r>
@@ -692,7 +750,10 @@
         <w:t xml:space="preserve"> columns, </w:t>
       </w:r>
       <w:r>
-        <w:t xml:space="preserve">1,190 </w:t>
+        <w:t>1039</w:t>
+      </w:r>
+      <w:r>
+        <w:t xml:space="preserve"> </w:t>
       </w:r>
       <w:r>
         <w:t>duplicate entries were discovered and then removed. Lastly, to make the </w:t>
@@ -718,7 +779,10 @@
         <w:t xml:space="preserve"> column that was found inside the title was removed. This affected </w:t>
       </w:r>
       <w:r>
-        <w:t>8,353</w:t>
+        <w:t>8,</w:t>
+      </w:r>
+      <w:r>
+        <w:t>011</w:t>
       </w:r>
       <w:r>
         <w:t xml:space="preserve"> rows.</w:t>

</xml_diff>

<commit_message>
Adding new headings to documentation
</commit_message>
<xml_diff>
--- a/src/Documentation.docx
+++ b/src/Documentation.docx
@@ -980,6 +980,135 @@
         <w:t># Not yet complete. These are the kinds of questions we should be exploring in the Analysis phase.</w:t>
       </w:r>
     </w:p>
+    <w:p>
+      <w:pPr>
+        <w:pStyle w:val="Heading1"/>
+        <w:rPr>
+          <w:b/>
+          <w:bCs/>
+        </w:rPr>
+      </w:pPr>
+      <w:r>
+        <w:rPr>
+          <w:b/>
+          <w:bCs/>
+        </w:rPr>
+        <w:t xml:space="preserve">Part </w:t>
+      </w:r>
+      <w:r>
+        <w:rPr>
+          <w:b/>
+          <w:bCs/>
+        </w:rPr>
+        <w:t>2</w:t>
+      </w:r>
+      <w:r>
+        <w:rPr>
+          <w:b/>
+          <w:bCs/>
+        </w:rPr>
+        <w:t xml:space="preserve"> – </w:t>
+      </w:r>
+      <w:r>
+        <w:rPr>
+          <w:b/>
+          <w:bCs/>
+        </w:rPr>
+        <w:t>Data Analysis and Interpretation</w:t>
+      </w:r>
+      <w:r>
+        <w:rPr>
+          <w:b/>
+          <w:bCs/>
+        </w:rPr>
+        <w:t xml:space="preserve"> [</w:t>
+      </w:r>
+      <w:r>
+        <w:rPr>
+          <w:b/>
+          <w:bCs/>
+        </w:rPr>
+        <w:t>17</w:t>
+      </w:r>
+      <w:r>
+        <w:rPr>
+          <w:b/>
+          <w:bCs/>
+        </w:rPr>
+        <w:t xml:space="preserve"> points]</w:t>
+      </w:r>
+    </w:p>
+    <w:p>
+      <w:pPr>
+        <w:pStyle w:val="Heading2"/>
+      </w:pPr>
+      <w:r>
+        <w:t>1)</w:t>
+      </w:r>
+      <w:r>
+        <w:t xml:space="preserve"> </w:t>
+      </w:r>
+      <w:r>
+        <w:t xml:space="preserve"> Job metadata</w:t>
+      </w:r>
+    </w:p>
+    <w:p>
+      <w:r>
+        <w:t>First impressions about the dataset.</w:t>
+      </w:r>
+    </w:p>
+    <w:p/>
+    <w:p>
+      <w:pPr>
+        <w:pStyle w:val="Heading2"/>
+      </w:pPr>
+      <w:r>
+        <w:t>2</w:t>
+      </w:r>
+      <w:r>
+        <w:t xml:space="preserve">)  </w:t>
+      </w:r>
+      <w:r>
+        <w:t>Locations</w:t>
+      </w:r>
+    </w:p>
+    <w:p/>
+    <w:p>
+      <w:pPr>
+        <w:pStyle w:val="Heading2"/>
+      </w:pPr>
+      <w:r>
+        <w:lastRenderedPageBreak/>
+        <w:t>3</w:t>
+      </w:r>
+      <w:r>
+        <w:t xml:space="preserve">)  </w:t>
+      </w:r>
+      <w:r>
+        <w:t>Sectors</w:t>
+      </w:r>
+    </w:p>
+    <w:p/>
+    <w:p>
+      <w:pPr>
+        <w:pStyle w:val="Heading2"/>
+      </w:pPr>
+      <w:r>
+        <w:t>3) What is your hypothesis (expectation) about the analysis outcome?</w:t>
+      </w:r>
+    </w:p>
+    <w:p>
+      <w:pPr>
+        <w:ind w:left="360"/>
+      </w:pPr>
+    </w:p>
+    <w:p>
+      <w:pPr>
+        <w:pStyle w:val="ListParagraph"/>
+      </w:pPr>
+    </w:p>
+    <w:p/>
+    <w:p/>
     <w:sectPr>
       <w:pgSz w:w="11906" w:h="16838"/>
       <w:pgMar w:top="1440" w:right="1440" w:bottom="1440" w:left="1440" w:header="708" w:footer="708" w:gutter="0"/>
@@ -1219,6 +1348,95 @@
     </w:lvl>
   </w:abstractNum>
   <w:abstractNum w:abstractNumId="2" w15:restartNumberingAfterBreak="0">
+    <w:nsid w:val="30474503"/>
+    <w:multiLevelType w:val="hybridMultilevel"/>
+    <w:tmpl w:val="16BA52BC"/>
+    <w:lvl w:ilvl="0" w:tplc="0C090011">
+      <w:start w:val="1"/>
+      <w:numFmt w:val="decimal"/>
+      <w:lvlText w:val="%1)"/>
+      <w:lvlJc w:val="left"/>
+      <w:pPr>
+        <w:ind w:left="720" w:hanging="360"/>
+      </w:pPr>
+      <w:rPr>
+        <w:rFonts w:hint="default"/>
+      </w:rPr>
+    </w:lvl>
+    <w:lvl w:ilvl="1" w:tplc="0C090019" w:tentative="1">
+      <w:start w:val="1"/>
+      <w:numFmt w:val="lowerLetter"/>
+      <w:lvlText w:val="%2."/>
+      <w:lvlJc w:val="left"/>
+      <w:pPr>
+        <w:ind w:left="1440" w:hanging="360"/>
+      </w:pPr>
+    </w:lvl>
+    <w:lvl w:ilvl="2" w:tplc="0C09001B" w:tentative="1">
+      <w:start w:val="1"/>
+      <w:numFmt w:val="lowerRoman"/>
+      <w:lvlText w:val="%3."/>
+      <w:lvlJc w:val="right"/>
+      <w:pPr>
+        <w:ind w:left="2160" w:hanging="180"/>
+      </w:pPr>
+    </w:lvl>
+    <w:lvl w:ilvl="3" w:tplc="0C09000F" w:tentative="1">
+      <w:start w:val="1"/>
+      <w:numFmt w:val="decimal"/>
+      <w:lvlText w:val="%4."/>
+      <w:lvlJc w:val="left"/>
+      <w:pPr>
+        <w:ind w:left="2880" w:hanging="360"/>
+      </w:pPr>
+    </w:lvl>
+    <w:lvl w:ilvl="4" w:tplc="0C090019" w:tentative="1">
+      <w:start w:val="1"/>
+      <w:numFmt w:val="lowerLetter"/>
+      <w:lvlText w:val="%5."/>
+      <w:lvlJc w:val="left"/>
+      <w:pPr>
+        <w:ind w:left="3600" w:hanging="360"/>
+      </w:pPr>
+    </w:lvl>
+    <w:lvl w:ilvl="5" w:tplc="0C09001B" w:tentative="1">
+      <w:start w:val="1"/>
+      <w:numFmt w:val="lowerRoman"/>
+      <w:lvlText w:val="%6."/>
+      <w:lvlJc w:val="right"/>
+      <w:pPr>
+        <w:ind w:left="4320" w:hanging="180"/>
+      </w:pPr>
+    </w:lvl>
+    <w:lvl w:ilvl="6" w:tplc="0C09000F" w:tentative="1">
+      <w:start w:val="1"/>
+      <w:numFmt w:val="decimal"/>
+      <w:lvlText w:val="%7."/>
+      <w:lvlJc w:val="left"/>
+      <w:pPr>
+        <w:ind w:left="5040" w:hanging="360"/>
+      </w:pPr>
+    </w:lvl>
+    <w:lvl w:ilvl="7" w:tplc="0C090019" w:tentative="1">
+      <w:start w:val="1"/>
+      <w:numFmt w:val="lowerLetter"/>
+      <w:lvlText w:val="%8."/>
+      <w:lvlJc w:val="left"/>
+      <w:pPr>
+        <w:ind w:left="5760" w:hanging="360"/>
+      </w:pPr>
+    </w:lvl>
+    <w:lvl w:ilvl="8" w:tplc="0C09001B" w:tentative="1">
+      <w:start w:val="1"/>
+      <w:numFmt w:val="lowerRoman"/>
+      <w:lvlText w:val="%9."/>
+      <w:lvlJc w:val="right"/>
+      <w:pPr>
+        <w:ind w:left="6480" w:hanging="180"/>
+      </w:pPr>
+    </w:lvl>
+  </w:abstractNum>
+  <w:abstractNum w:abstractNumId="3" w15:restartNumberingAfterBreak="0">
     <w:nsid w:val="31F256BF"/>
     <w:multiLevelType w:val="hybridMultilevel"/>
     <w:tmpl w:val="F4B2F9AC"/>
@@ -1330,7 +1548,7 @@
       </w:rPr>
     </w:lvl>
   </w:abstractNum>
-  <w:abstractNum w:abstractNumId="3" w15:restartNumberingAfterBreak="0">
+  <w:abstractNum w:abstractNumId="4" w15:restartNumberingAfterBreak="0">
     <w:nsid w:val="3C6B0F0A"/>
     <w:multiLevelType w:val="hybridMultilevel"/>
     <w:tmpl w:val="2E7A8360"/>
@@ -1443,7 +1661,7 @@
       </w:rPr>
     </w:lvl>
   </w:abstractNum>
-  <w:abstractNum w:abstractNumId="4" w15:restartNumberingAfterBreak="0">
+  <w:abstractNum w:abstractNumId="5" w15:restartNumberingAfterBreak="0">
     <w:nsid w:val="41FE0127"/>
     <w:multiLevelType w:val="hybridMultilevel"/>
     <w:tmpl w:val="A1C0C9A8"/>
@@ -1556,7 +1774,7 @@
       </w:rPr>
     </w:lvl>
   </w:abstractNum>
-  <w:abstractNum w:abstractNumId="5" w15:restartNumberingAfterBreak="0">
+  <w:abstractNum w:abstractNumId="6" w15:restartNumberingAfterBreak="0">
     <w:nsid w:val="51753DA7"/>
     <w:multiLevelType w:val="hybridMultilevel"/>
     <w:tmpl w:val="E6445BCE"/>
@@ -1669,7 +1887,7 @@
       </w:rPr>
     </w:lvl>
   </w:abstractNum>
-  <w:abstractNum w:abstractNumId="6" w15:restartNumberingAfterBreak="0">
+  <w:abstractNum w:abstractNumId="7" w15:restartNumberingAfterBreak="0">
     <w:nsid w:val="6D83075D"/>
     <w:multiLevelType w:val="hybridMultilevel"/>
     <w:tmpl w:val="049636BC"/>
@@ -1782,8 +2000,97 @@
       </w:rPr>
     </w:lvl>
   </w:abstractNum>
+  <w:abstractNum w:abstractNumId="8" w15:restartNumberingAfterBreak="0">
+    <w:nsid w:val="7030330F"/>
+    <w:multiLevelType w:val="hybridMultilevel"/>
+    <w:tmpl w:val="B4164A1C"/>
+    <w:lvl w:ilvl="0" w:tplc="0C090011">
+      <w:start w:val="1"/>
+      <w:numFmt w:val="decimal"/>
+      <w:lvlText w:val="%1)"/>
+      <w:lvlJc w:val="left"/>
+      <w:pPr>
+        <w:ind w:left="720" w:hanging="360"/>
+      </w:pPr>
+      <w:rPr>
+        <w:rFonts w:hint="default"/>
+      </w:rPr>
+    </w:lvl>
+    <w:lvl w:ilvl="1" w:tplc="0C090019" w:tentative="1">
+      <w:start w:val="1"/>
+      <w:numFmt w:val="lowerLetter"/>
+      <w:lvlText w:val="%2."/>
+      <w:lvlJc w:val="left"/>
+      <w:pPr>
+        <w:ind w:left="1440" w:hanging="360"/>
+      </w:pPr>
+    </w:lvl>
+    <w:lvl w:ilvl="2" w:tplc="0C09001B" w:tentative="1">
+      <w:start w:val="1"/>
+      <w:numFmt w:val="lowerRoman"/>
+      <w:lvlText w:val="%3."/>
+      <w:lvlJc w:val="right"/>
+      <w:pPr>
+        <w:ind w:left="2160" w:hanging="180"/>
+      </w:pPr>
+    </w:lvl>
+    <w:lvl w:ilvl="3" w:tplc="0C09000F" w:tentative="1">
+      <w:start w:val="1"/>
+      <w:numFmt w:val="decimal"/>
+      <w:lvlText w:val="%4."/>
+      <w:lvlJc w:val="left"/>
+      <w:pPr>
+        <w:ind w:left="2880" w:hanging="360"/>
+      </w:pPr>
+    </w:lvl>
+    <w:lvl w:ilvl="4" w:tplc="0C090019" w:tentative="1">
+      <w:start w:val="1"/>
+      <w:numFmt w:val="lowerLetter"/>
+      <w:lvlText w:val="%5."/>
+      <w:lvlJc w:val="left"/>
+      <w:pPr>
+        <w:ind w:left="3600" w:hanging="360"/>
+      </w:pPr>
+    </w:lvl>
+    <w:lvl w:ilvl="5" w:tplc="0C09001B" w:tentative="1">
+      <w:start w:val="1"/>
+      <w:numFmt w:val="lowerRoman"/>
+      <w:lvlText w:val="%6."/>
+      <w:lvlJc w:val="right"/>
+      <w:pPr>
+        <w:ind w:left="4320" w:hanging="180"/>
+      </w:pPr>
+    </w:lvl>
+    <w:lvl w:ilvl="6" w:tplc="0C09000F" w:tentative="1">
+      <w:start w:val="1"/>
+      <w:numFmt w:val="decimal"/>
+      <w:lvlText w:val="%7."/>
+      <w:lvlJc w:val="left"/>
+      <w:pPr>
+        <w:ind w:left="5040" w:hanging="360"/>
+      </w:pPr>
+    </w:lvl>
+    <w:lvl w:ilvl="7" w:tplc="0C090019" w:tentative="1">
+      <w:start w:val="1"/>
+      <w:numFmt w:val="lowerLetter"/>
+      <w:lvlText w:val="%8."/>
+      <w:lvlJc w:val="left"/>
+      <w:pPr>
+        <w:ind w:left="5760" w:hanging="360"/>
+      </w:pPr>
+    </w:lvl>
+    <w:lvl w:ilvl="8" w:tplc="0C09001B" w:tentative="1">
+      <w:start w:val="1"/>
+      <w:numFmt w:val="lowerRoman"/>
+      <w:lvlText w:val="%9."/>
+      <w:lvlJc w:val="right"/>
+      <w:pPr>
+        <w:ind w:left="6480" w:hanging="180"/>
+      </w:pPr>
+    </w:lvl>
+  </w:abstractNum>
   <w:num w:numId="1">
-    <w:abstractNumId w:val="4"/>
+    <w:abstractNumId w:val="5"/>
   </w:num>
   <w:num w:numId="2">
     <w:abstractNumId w:val="0"/>
@@ -1792,16 +2099,22 @@
     <w:abstractNumId w:val="1"/>
   </w:num>
   <w:num w:numId="4">
+    <w:abstractNumId w:val="4"/>
+  </w:num>
+  <w:num w:numId="5">
     <w:abstractNumId w:val="3"/>
   </w:num>
-  <w:num w:numId="5">
-    <w:abstractNumId w:val="2"/>
-  </w:num>
   <w:num w:numId="6">
-    <w:abstractNumId w:val="5"/>
+    <w:abstractNumId w:val="6"/>
   </w:num>
   <w:num w:numId="7">
-    <w:abstractNumId w:val="6"/>
+    <w:abstractNumId w:val="7"/>
+  </w:num>
+  <w:num w:numId="8">
+    <w:abstractNumId w:val="8"/>
+  </w:num>
+  <w:num w:numId="9">
+    <w:abstractNumId w:val="2"/>
   </w:num>
 </w:numbering>
 </file>

</xml_diff>

<commit_message>
Job metadata documentation done
</commit_message>
<xml_diff>
--- a/src/Documentation.docx
+++ b/src/Documentation.docx
@@ -993,6 +993,7 @@
           <w:b/>
           <w:bCs/>
         </w:rPr>
+        <w:lastRenderedPageBreak/>
         <w:t xml:space="preserve">Part </w:t>
       </w:r>
       <w:r>
@@ -1043,18 +1044,63 @@
         <w:pStyle w:val="Heading2"/>
       </w:pPr>
       <w:r>
-        <w:t>1)</w:t>
-      </w:r>
-      <w:r>
-        <w:t xml:space="preserve"> </w:t>
-      </w:r>
-      <w:r>
-        <w:t xml:space="preserve"> Job metadata</w:t>
-      </w:r>
-    </w:p>
-    <w:p>
-      <w:r>
-        <w:t>First impressions about the dataset.</w:t>
+        <w:t>1)  Job metadata</w:t>
+      </w:r>
+    </w:p>
+    <w:p>
+      <w:pPr>
+        <w:pStyle w:val="Heading2"/>
+        <w:rPr>
+          <w:rFonts w:asciiTheme="minorHAnsi" w:eastAsiaTheme="minorHAnsi" w:hAnsiTheme="minorHAnsi" w:cstheme="minorBidi"/>
+          <w:b w:val="0"/>
+          <w:bCs w:val="0"/>
+          <w:color w:val="auto"/>
+          <w:sz w:val="22"/>
+          <w:szCs w:val="22"/>
+        </w:rPr>
+      </w:pPr>
+      <w:r>
+        <w:rPr>
+          <w:rFonts w:asciiTheme="minorHAnsi" w:eastAsiaTheme="minorHAnsi" w:hAnsiTheme="minorHAnsi" w:cstheme="minorBidi"/>
+          <w:b w:val="0"/>
+          <w:bCs w:val="0"/>
+          <w:color w:val="auto"/>
+          <w:sz w:val="22"/>
+          <w:szCs w:val="22"/>
+        </w:rPr>
+        <w:t>The job metadata was explored to better understand the data. Firstly, a summary of the data was collected. This showed that the mean Average Salary is $78,679. It also showed that the minimum Lowest Salary is $15,000 and the maximum Highest Salary is $300,000. Additionally, the salary ranges of the data were taken. It showed that there were 11 unique salary ranges: 15-30k, 30-40k, 40-50k, 50-60k, 60-70k, 70-80k, 80-100k, 100-120k, 120-150k, 150-200k, and 200-300k.</w:t>
+      </w:r>
+    </w:p>
+    <w:p>
+      <w:pPr>
+        <w:pStyle w:val="Heading2"/>
+        <w:rPr>
+          <w:rFonts w:asciiTheme="minorHAnsi" w:eastAsiaTheme="minorHAnsi" w:hAnsiTheme="minorHAnsi" w:cstheme="minorBidi"/>
+          <w:b w:val="0"/>
+          <w:bCs w:val="0"/>
+          <w:color w:val="auto"/>
+          <w:sz w:val="22"/>
+          <w:szCs w:val="22"/>
+        </w:rPr>
+      </w:pPr>
+      <w:r>
+        <w:rPr>
+          <w:rFonts w:asciiTheme="minorHAnsi" w:eastAsiaTheme="minorHAnsi" w:hAnsiTheme="minorHAnsi" w:cstheme="minorBidi"/>
+          <w:b w:val="0"/>
+          <w:bCs w:val="0"/>
+          <w:color w:val="auto"/>
+          <w:sz w:val="22"/>
+          <w:szCs w:val="22"/>
+        </w:rPr>
+        <w:t>Furthermore, it was seen there were 297,288 rows in the dataset. Of these rows, there were 66 unique locations. The frequency of listings for these locations appeared exponential. Here high population cities such as Sydney, Melbourne, and Brisbane had the largest number of job listings whereas smaller population cities like Darwin had significantly fewer. Additionally, there were 31 unique classifications. The frequency of listings for these classifications appeared linear. Here IT classifications had the largest frequency and self-employment classifications had the lowest frequency.  Moreover, there existed 337 unique sub-classifications. The frequency of these appeared linear and the most popular of the listings was the management sub-classification. The spread of sub-classifications per classification was also examined. This also appeared linear. The classification with the most sub-classifications was Healthcare &amp; Medical with 32 sub-classifications.</w:t>
+      </w:r>
+    </w:p>
+    <w:p>
+      <w:pPr>
+        <w:pStyle w:val="Heading2"/>
+      </w:pPr>
+      <w:r>
+        <w:t>2)  Locations</w:t>
       </w:r>
     </w:p>
     <w:p/>
@@ -1063,29 +1109,7 @@
         <w:pStyle w:val="Heading2"/>
       </w:pPr>
       <w:r>
-        <w:t>2</w:t>
-      </w:r>
-      <w:r>
-        <w:t xml:space="preserve">)  </w:t>
-      </w:r>
-      <w:r>
-        <w:t>Locations</w:t>
-      </w:r>
-    </w:p>
-    <w:p/>
-    <w:p>
-      <w:pPr>
-        <w:pStyle w:val="Heading2"/>
-      </w:pPr>
-      <w:r>
-        <w:lastRenderedPageBreak/>
-        <w:t>3</w:t>
-      </w:r>
-      <w:r>
-        <w:t xml:space="preserve">)  </w:t>
-      </w:r>
-      <w:r>
-        <w:t>Sectors</w:t>
+        <w:t>3)  Sectors</w:t>
       </w:r>
     </w:p>
     <w:p/>

</xml_diff>

<commit_message>
Template headings for Task 3
</commit_message>
<xml_diff>
--- a/src/Documentation.docx
+++ b/src/Documentation.docx
@@ -1166,25 +1166,7 @@
         <w:t>From this, IT classification</w:t>
       </w:r>
       <w:r>
-        <w:t xml:space="preserve">s were specifically examined. It was found that the most common IT sub-classification was Developers/Programmers. This was followed by Business/Systems Analysts and Programme &amp; Project Management. The fewest listings were held by Hardware Engineering, Technical Writing, and then Computer Operators. The highest paying IT jobs were Architects, earning an average salary of $168,198. Following this was Programme &amp; Project Management ($156,651) and Security ($141,269). </w:t>
-      </w:r>
-      <w:r>
-        <w:t>Developers/Programmers</w:t>
-      </w:r>
-      <w:r>
-        <w:t xml:space="preserve"> job listings</w:t>
-      </w:r>
-      <w:r>
-        <w:t xml:space="preserve"> had a midrange</w:t>
-      </w:r>
-      <w:r>
-        <w:t xml:space="preserve"> average</w:t>
-      </w:r>
-      <w:r>
-        <w:t xml:space="preserve"> salary of $126,880</w:t>
-      </w:r>
-      <w:r>
-        <w:t>. Help Desk &amp; IT Support had the lowest average salary of $61,622. Finally,</w:t>
+        <w:t>s were specifically examined. It was found that the most common IT sub-classification was Developers/Programmers. This was followed by Business/Systems Analysts and Programme &amp; Project Management. The fewest listings were held by Hardware Engineering, Technical Writing, and then Computer Operators. The highest paying IT jobs were Architects, earning an average salary of $168,198. Following this was Programme &amp; Project Management ($156,651) and Security ($141,269). Developers/Programmers job listings had a midrange average salary of $126,880. Help Desk &amp; IT Support had the lowest average salary of $61,622. Finally,</w:t>
       </w:r>
       <w:r>
         <w:t xml:space="preserve"> a set of popular technologies were queried against the requirements of the IT job listings.</w:t>
@@ -1193,10 +1175,7 @@
         <w:t xml:space="preserve"> It found that Java was the most mentioned technology, mentioned by 353 unique classifications. This was followed by AWS (248 mentions), and SQL (215 mentions). Python had midrange mentions</w:t>
       </w:r>
       <w:r>
-        <w:t xml:space="preserve"> of </w:t>
-      </w:r>
-      <w:r>
-        <w:t>101</w:t>
+        <w:t xml:space="preserve"> of 101</w:t>
       </w:r>
       <w:r>
         <w:t xml:space="preserve">. </w:t>
@@ -1214,6 +1193,179 @@
         <w:t>did not have any mentions.</w:t>
       </w:r>
     </w:p>
+    <w:p>
+      <w:pPr>
+        <w:pStyle w:val="Heading1"/>
+        <w:rPr>
+          <w:b/>
+          <w:bCs/>
+        </w:rPr>
+      </w:pPr>
+      <w:r>
+        <w:rPr>
+          <w:b/>
+          <w:bCs/>
+        </w:rPr>
+        <w:lastRenderedPageBreak/>
+        <w:t xml:space="preserve">Part </w:t>
+      </w:r>
+      <w:r>
+        <w:rPr>
+          <w:b/>
+          <w:bCs/>
+        </w:rPr>
+        <w:t>3</w:t>
+      </w:r>
+      <w:r>
+        <w:rPr>
+          <w:b/>
+          <w:bCs/>
+        </w:rPr>
+        <w:t xml:space="preserve"> – </w:t>
+      </w:r>
+      <w:r>
+        <w:rPr>
+          <w:b/>
+          <w:bCs/>
+        </w:rPr>
+        <w:t>Evaluation</w:t>
+      </w:r>
+      <w:r>
+        <w:rPr>
+          <w:b/>
+          <w:bCs/>
+        </w:rPr>
+        <w:t xml:space="preserve"> [</w:t>
+      </w:r>
+      <w:r>
+        <w:rPr>
+          <w:b/>
+          <w:bCs/>
+        </w:rPr>
+        <w:t>5</w:t>
+      </w:r>
+      <w:r>
+        <w:rPr>
+          <w:b/>
+          <w:bCs/>
+        </w:rPr>
+        <w:t xml:space="preserve"> points]</w:t>
+      </w:r>
+    </w:p>
+    <w:p/>
+    <w:p>
+      <w:pPr>
+        <w:pStyle w:val="Heading2"/>
+      </w:pPr>
+      <w:r>
+        <w:t>1</w:t>
+      </w:r>
+      <w:r>
+        <w:t xml:space="preserve">)  </w:t>
+      </w:r>
+      <w:r>
+        <w:t>What are the findings of your data analytics?</w:t>
+      </w:r>
+    </w:p>
+    <w:p>
+      <w:pPr>
+        <w:pStyle w:val="Heading3"/>
+      </w:pPr>
+      <w:r>
+        <w:t xml:space="preserve">[1-2 paragraphs, </w:t>
+      </w:r>
+      <w:r>
+        <w:t>2</w:t>
+      </w:r>
+      <w:r>
+        <w:t xml:space="preserve"> points]</w:t>
+      </w:r>
+    </w:p>
+    <w:p/>
+    <w:p>
+      <w:pPr>
+        <w:pStyle w:val="Heading2"/>
+      </w:pPr>
+      <w:r>
+        <w:t>2</w:t>
+      </w:r>
+      <w:r>
+        <w:t xml:space="preserve">)  </w:t>
+      </w:r>
+      <w:r>
+        <w:t>What actions for balancing the markets do you suggest based on your findings?</w:t>
+      </w:r>
+    </w:p>
+    <w:p>
+      <w:pPr>
+        <w:pStyle w:val="Heading3"/>
+      </w:pPr>
+      <w:r>
+        <w:t xml:space="preserve">[1-2 paragraphs, </w:t>
+      </w:r>
+      <w:r>
+        <w:t>1</w:t>
+      </w:r>
+      <w:r>
+        <w:t xml:space="preserve"> point]</w:t>
+      </w:r>
+    </w:p>
+    <w:p/>
+    <w:p>
+      <w:pPr>
+        <w:pStyle w:val="Heading2"/>
+      </w:pPr>
+      <w:r>
+        <w:t xml:space="preserve">3)  </w:t>
+      </w:r>
+      <w:r>
+        <w:t>How could you refine your data analytics?</w:t>
+      </w:r>
+    </w:p>
+    <w:p>
+      <w:pPr>
+        <w:pStyle w:val="Heading3"/>
+      </w:pPr>
+      <w:r>
+        <w:t xml:space="preserve">[1-2 paragraphs, </w:t>
+      </w:r>
+      <w:r>
+        <w:t>1</w:t>
+      </w:r>
+      <w:r>
+        <w:t xml:space="preserve"> point]</w:t>
+      </w:r>
+    </w:p>
+    <w:p/>
+    <w:p>
+      <w:pPr>
+        <w:pStyle w:val="Heading2"/>
+      </w:pPr>
+      <w:r>
+        <w:t>4</w:t>
+      </w:r>
+      <w:r>
+        <w:t xml:space="preserve">)  </w:t>
+      </w:r>
+      <w:r>
+        <w:t>Are there any implications for employers and employees based on the findings you obtained? Justify your answer.</w:t>
+      </w:r>
+    </w:p>
+    <w:p>
+      <w:pPr>
+        <w:pStyle w:val="Heading3"/>
+      </w:pPr>
+      <w:r>
+        <w:t xml:space="preserve">[1-2 paragraphs, </w:t>
+      </w:r>
+      <w:r>
+        <w:t>1</w:t>
+      </w:r>
+      <w:r>
+        <w:t xml:space="preserve"> point]</w:t>
+      </w:r>
+    </w:p>
+    <w:p/>
     <w:p/>
     <w:p/>
     <w:p/>

</xml_diff>

<commit_message>
Task 3 documentation: ways of improving data analysis
</commit_message>
<xml_diff>
--- a/src/Documentation.docx
+++ b/src/Documentation.docx
@@ -1272,13 +1272,47 @@
         <w:pStyle w:val="Heading3"/>
       </w:pPr>
       <w:r>
+        <w:t>[</w:t>
+      </w:r>
+      <w:r>
+        <w:t>2-3</w:t>
+      </w:r>
+      <w:r>
+        <w:t xml:space="preserve"> paragraphs, </w:t>
+      </w:r>
+      <w:r>
+        <w:t>2</w:t>
+      </w:r>
+      <w:r>
+        <w:t xml:space="preserve"> points]</w:t>
+      </w:r>
+    </w:p>
+    <w:p/>
+    <w:p>
+      <w:pPr>
+        <w:pStyle w:val="Heading2"/>
+      </w:pPr>
+      <w:r>
+        <w:t>2)  What actions for balancing the markets do you suggest based on your findings?</w:t>
+      </w:r>
+    </w:p>
+    <w:p>
+      <w:pPr>
+        <w:pStyle w:val="Heading3"/>
+      </w:pPr>
+      <w:r>
         <w:t xml:space="preserve">[1-2 paragraphs, </w:t>
       </w:r>
       <w:r>
-        <w:t>2</w:t>
-      </w:r>
-      <w:r>
-        <w:t xml:space="preserve"> points]</w:t>
+        <w:t>1</w:t>
+      </w:r>
+      <w:r>
+        <w:t xml:space="preserve"> point]</w:t>
+      </w:r>
+    </w:p>
+    <w:p>
+      <w:r>
+        <w:t>? – sent email to Henry asking what this means.</w:t>
       </w:r>
     </w:p>
     <w:p/>
@@ -1287,13 +1321,7 @@
         <w:pStyle w:val="Heading2"/>
       </w:pPr>
       <w:r>
-        <w:t>2</w:t>
-      </w:r>
-      <w:r>
-        <w:t xml:space="preserve">)  </w:t>
-      </w:r>
-      <w:r>
-        <w:t>What actions for balancing the markets do you suggest based on your findings?</w:t>
+        <w:t>3)  How could you refine your data analytics?</w:t>
       </w:r>
     </w:p>
     <w:p>
@@ -1301,25 +1329,34 @@
         <w:pStyle w:val="Heading3"/>
       </w:pPr>
       <w:r>
-        <w:t xml:space="preserve">[1-2 paragraphs, </w:t>
-      </w:r>
-      <w:r>
-        <w:t>1</w:t>
-      </w:r>
-      <w:r>
-        <w:t xml:space="preserve"> point]</w:t>
-      </w:r>
-    </w:p>
-    <w:p/>
+        <w:t>[1-2 paragraphs, 1 point]</w:t>
+      </w:r>
+    </w:p>
+    <w:p>
+      <w:r>
+        <w:t>There are a variety of refinements that could be made to improve the quality of the data analysis. Firstly, it would have been beneficial to have used SEEK data from a wider range of time. The dataset provided only included data from the end of 2018 and the start of 2019 and misses half of the months (April, May, June, July, August, September). Since July is not included, it was impossible to see if the Australian end of the financial year impacted the number of job listings. In addition to this, the 2019 data contained Classifications and Location columns with NaN values and thus could not contribute to a large part of the analysis. With a more robust and wider-ranging dataset it would have been possible to analyse the market trends over time. For example, it might have allowed us to investigate the popularity of certain IT technologies over time, illustrating if some are increasing or some are decreasing in popularity (perhaps Java is slowly decreasing, but Python is quickly increasing?).</w:t>
+      </w:r>
+    </w:p>
+    <w:p>
+      <w:pPr>
+        <w:rPr>
+          <w:b/>
+          <w:bCs/>
+        </w:rPr>
+      </w:pPr>
+      <w:r>
+        <w:t>While analysing the most popular IT technologies, it would have been an improvement to use a separate and more comprehensive dataset containing the names of technologies. In the analysis a self-composed list of 30 technologies was used.  Because it was self-composed and small in size there is a possibility that some technologies have been left out. If this is the case, the data may be misleading as to what technologies should be studied. Additionally, the method of finding these keywords could be improved. There are some cases where technologies may be spelt differently such as “Objective-C” and “Objective C” or “SQL” and “MySQL”. To improve this, more advanced Natural Language Tool Kit (NLTK) processing should be implemented such as stemming.</w:t>
+      </w:r>
+      <w:r>
+        <w:br/>
+      </w:r>
+    </w:p>
     <w:p>
       <w:pPr>
         <w:pStyle w:val="Heading2"/>
       </w:pPr>
       <w:r>
-        <w:t xml:space="preserve">3)  </w:t>
-      </w:r>
-      <w:r>
-        <w:t>How could you refine your data analytics?</w:t>
+        <w:t>4)  Are there any implications for employers and employees based on the findings you obtained? Justify your answer.</w:t>
       </w:r>
     </w:p>
     <w:p>
@@ -1327,46 +1364,9 @@
         <w:pStyle w:val="Heading3"/>
       </w:pPr>
       <w:r>
-        <w:t xml:space="preserve">[1-2 paragraphs, </w:t>
-      </w:r>
-      <w:r>
-        <w:t>1</w:t>
-      </w:r>
-      <w:r>
-        <w:t xml:space="preserve"> point]</w:t>
-      </w:r>
-    </w:p>
-    <w:p/>
-    <w:p>
-      <w:pPr>
-        <w:pStyle w:val="Heading2"/>
-      </w:pPr>
-      <w:r>
-        <w:t>4</w:t>
-      </w:r>
-      <w:r>
-        <w:t xml:space="preserve">)  </w:t>
-      </w:r>
-      <w:r>
-        <w:t>Are there any implications for employers and employees based on the findings you obtained? Justify your answer.</w:t>
-      </w:r>
-    </w:p>
-    <w:p>
-      <w:pPr>
-        <w:pStyle w:val="Heading3"/>
-      </w:pPr>
-      <w:r>
-        <w:t xml:space="preserve">[1-2 paragraphs, </w:t>
-      </w:r>
-      <w:r>
-        <w:t>1</w:t>
-      </w:r>
-      <w:r>
-        <w:t xml:space="preserve"> point]</w:t>
-      </w:r>
-    </w:p>
-    <w:p/>
-    <w:p/>
+        <w:t>[1-2 paragraphs, 1 point]</w:t>
+      </w:r>
+    </w:p>
     <w:p/>
     <w:p/>
     <w:p>

</xml_diff>

<commit_message>
Job balancing Piechart + Documentation
</commit_message>
<xml_diff>
--- a/src/Documentation.docx
+++ b/src/Documentation.docx
@@ -1289,6 +1289,12 @@
     </w:p>
     <w:p/>
     <w:p>
+      <w:r>
+        <w:t>What did we find from Classifications?</w:t>
+      </w:r>
+    </w:p>
+    <w:p/>
+    <w:p>
       <w:pPr>
         <w:pStyle w:val="Heading2"/>
       </w:pPr>
@@ -1312,10 +1318,51 @@
     </w:p>
     <w:p>
       <w:r>
-        <w:t>? – sent email to Henry asking what this means.</w:t>
-      </w:r>
-    </w:p>
-    <w:p/>
+        <w:t>It is believed that the IT job market in Perth should be expanded.</w:t>
+      </w:r>
+      <w:r>
+        <w:t xml:space="preserve"> Perth’s population is approx. 2 million whereas </w:t>
+      </w:r>
+      <w:r>
+        <w:t xml:space="preserve">Brisbane has a population of only approx. 2.3 million – this is a </w:t>
+      </w:r>
+      <w:r>
+        <w:t xml:space="preserve">difference of </w:t>
+      </w:r>
+      <w:r>
+        <w:t>15% in size. Nevertheless</w:t>
+      </w:r>
+      <w:r>
+        <w:t xml:space="preserve">, it </w:t>
+      </w:r>
+      <w:r>
+        <w:t>was found that</w:t>
+      </w:r>
+      <w:r>
+        <w:t xml:space="preserve"> Perth </w:t>
+      </w:r>
+      <w:r>
+        <w:t>had only</w:t>
+      </w:r>
+      <w:r>
+        <w:t xml:space="preserve"> 1092 IT job listings whereas Brisbane has 2,627 listings</w:t>
+      </w:r>
+      <w:r>
+        <w:t xml:space="preserve"> –</w:t>
+      </w:r>
+      <w:r>
+        <w:t xml:space="preserve"> this is </w:t>
+      </w:r>
+      <w:r>
+        <w:t xml:space="preserve">58.5% more listings in Brisbane. </w:t>
+      </w:r>
+      <w:r>
+        <w:t xml:space="preserve">Thus, it </w:t>
+      </w:r>
+      <w:r>
+        <w:t>appears there is significant room for the IT industry to grow in Perth.</w:t>
+      </w:r>
+    </w:p>
     <w:p>
       <w:pPr>
         <w:pStyle w:val="Heading2"/>

</xml_diff>

<commit_message>
Tiny fix to documentation
</commit_message>
<xml_diff>
--- a/src/Documentation.docx
+++ b/src/Documentation.docx
@@ -633,15 +633,7 @@
         <w:t>Dates</w:t>
       </w:r>
       <w:r>
-        <w:t xml:space="preserve"> column was formatted as an object type and was converted into a </w:t>
-      </w:r>
-      <w:proofErr w:type="spellStart"/>
-      <w:r>
-        <w:t>DateTime</w:t>
-      </w:r>
-      <w:proofErr w:type="spellEnd"/>
-      <w:r>
-        <w:t xml:space="preserve"> type. This was done to allow for easier manipulation of the dates. Next, we checked for NULL values. This gave us a clearer picture of the parts of the data that was missing. Fortunately, there were no NULL values for the </w:t>
+        <w:t> column was formatted as an object type and was converted into a DateTime type. This was done to allow for easier manipulation of the dates. Next, we checked for NULL values. This gave us a clearer picture of the parts of the data that was missing. Fortunately, there were no NULL values for the </w:t>
       </w:r>
       <w:r>
         <w:rPr>
@@ -685,7 +677,6 @@
       <w:r>
         <w:t>% had a </w:t>
       </w:r>
-      <w:proofErr w:type="spellStart"/>
       <w:r>
         <w:rPr>
           <w:rStyle w:val="Emphasis"/>
@@ -693,7 +684,6 @@
         </w:rPr>
         <w:t>HighestSalary</w:t>
       </w:r>
-      <w:proofErr w:type="spellEnd"/>
       <w:r>
         <w:t> value of 999k (although none had both a LowestSalary of 0k and HighestSalary of 999k). These salaries appeared to be anomalies as no reasonable salary pays no nothing, nor do so many pay exactly 999k.</w:t>
       </w:r>
@@ -1360,7 +1350,10 @@
         <w:t xml:space="preserve">Thus, it </w:t>
       </w:r>
       <w:r>
-        <w:t>appears there is significant room for the IT industry to grow in Perth.</w:t>
+        <w:t>appears there is significant room for the IT industry to grow in Perth</w:t>
+      </w:r>
+      <w:r>
+        <w:t xml:space="preserve"> to closer match Brisbane.</w:t>
       </w:r>
     </w:p>
     <w:p>

</xml_diff>

<commit_message>
Updating data cleaning documentation numbers
</commit_message>
<xml_diff>
--- a/src/Documentation.docx
+++ b/src/Documentation.docx
@@ -143,6 +143,7 @@
         </w:rPr>
         <w:t xml:space="preserve">This project will explore and analyse SEEK job market data. The dataset contains 318,477 data entries. It includes 13 categories: Id, Title, Company, Date, Location, Area, Classification, Sub-classification, Requirement, Full Description, Lowest Salary, Highest Salary, and Job Type. All categories were formatted as a string except for the </w:t>
       </w:r>
+      <w:proofErr w:type="spellStart"/>
       <w:r>
         <w:rPr>
           <w:rFonts w:asciiTheme="minorHAnsi" w:eastAsiaTheme="minorHAnsi" w:hAnsiTheme="minorHAnsi" w:cstheme="minorBidi"/>
@@ -156,6 +157,7 @@
         </w:rPr>
         <w:t>HighestSalary</w:t>
       </w:r>
+      <w:proofErr w:type="spellEnd"/>
       <w:r>
         <w:rPr>
           <w:rFonts w:asciiTheme="minorHAnsi" w:eastAsiaTheme="minorHAnsi" w:hAnsiTheme="minorHAnsi" w:cstheme="minorBidi"/>
@@ -167,6 +169,7 @@
         </w:rPr>
         <w:t xml:space="preserve"> and </w:t>
       </w:r>
+      <w:proofErr w:type="spellStart"/>
       <w:r>
         <w:rPr>
           <w:rFonts w:asciiTheme="minorHAnsi" w:eastAsiaTheme="minorHAnsi" w:hAnsiTheme="minorHAnsi" w:cstheme="minorBidi"/>
@@ -180,6 +183,7 @@
         </w:rPr>
         <w:t>LowestSalary</w:t>
       </w:r>
+      <w:proofErr w:type="spellEnd"/>
       <w:r>
         <w:rPr>
           <w:rFonts w:asciiTheme="minorHAnsi" w:eastAsiaTheme="minorHAnsi" w:hAnsiTheme="minorHAnsi" w:cstheme="minorBidi"/>
@@ -224,18 +228,62 @@
           <w:sz w:val="22"/>
           <w:szCs w:val="22"/>
         </w:rPr>
-        <w:t xml:space="preserve">Firstly, it was found that all Classification and Location NaN records were shared, and so these values were removed. This decreased the total data entries to 197,229. </w:t>
-      </w:r>
-      <w:r>
-        <w:rPr>
-          <w:rFonts w:asciiTheme="minorHAnsi" w:eastAsiaTheme="minorHAnsi" w:hAnsiTheme="minorHAnsi" w:cstheme="minorBidi"/>
-          <w:b w:val="0"/>
-          <w:bCs w:val="0"/>
-          <w:color w:val="auto"/>
-          <w:sz w:val="22"/>
-          <w:szCs w:val="22"/>
-        </w:rPr>
-        <w:t xml:space="preserve">In addition, rows with a Sub-Classification value of ‘Other’ was removed. This is because ‘Other’ does not tell us anything useful about the data. It decreased the total data entries to 184,841. </w:t>
+        <w:t xml:space="preserve">Firstly, </w:t>
+      </w:r>
+      <w:r>
+        <w:rPr>
+          <w:rFonts w:asciiTheme="minorHAnsi" w:eastAsiaTheme="minorHAnsi" w:hAnsiTheme="minorHAnsi" w:cstheme="minorBidi"/>
+          <w:b w:val="0"/>
+          <w:bCs w:val="0"/>
+          <w:color w:val="auto"/>
+          <w:sz w:val="22"/>
+          <w:szCs w:val="22"/>
+        </w:rPr>
+        <w:t xml:space="preserve">rows with a Sub-Classification value of ‘Other’ </w:t>
+      </w:r>
+      <w:r>
+        <w:rPr>
+          <w:rFonts w:asciiTheme="minorHAnsi" w:eastAsiaTheme="minorHAnsi" w:hAnsiTheme="minorHAnsi" w:cstheme="minorBidi"/>
+          <w:b w:val="0"/>
+          <w:bCs w:val="0"/>
+          <w:color w:val="auto"/>
+          <w:sz w:val="22"/>
+          <w:szCs w:val="22"/>
+        </w:rPr>
+        <w:t>were</w:t>
+      </w:r>
+      <w:r>
+        <w:rPr>
+          <w:rFonts w:asciiTheme="minorHAnsi" w:eastAsiaTheme="minorHAnsi" w:hAnsiTheme="minorHAnsi" w:cstheme="minorBidi"/>
+          <w:b w:val="0"/>
+          <w:bCs w:val="0"/>
+          <w:color w:val="auto"/>
+          <w:sz w:val="22"/>
+          <w:szCs w:val="22"/>
+        </w:rPr>
+        <w:t xml:space="preserve"> removed. This is because ‘Other’ does not tell us anything useful about the data. It decreased the total data entries to </w:t>
+      </w:r>
+      <w:r>
+        <w:rPr>
+          <w:rFonts w:asciiTheme="minorHAnsi" w:eastAsiaTheme="minorHAnsi" w:hAnsiTheme="minorHAnsi" w:cstheme="minorBidi"/>
+          <w:b w:val="0"/>
+          <w:bCs w:val="0"/>
+          <w:color w:val="auto"/>
+          <w:sz w:val="22"/>
+          <w:szCs w:val="22"/>
+        </w:rPr>
+        <w:t>307,128</w:t>
+      </w:r>
+      <w:r>
+        <w:rPr>
+          <w:rFonts w:asciiTheme="minorHAnsi" w:eastAsiaTheme="minorHAnsi" w:hAnsiTheme="minorHAnsi" w:cstheme="minorBidi"/>
+          <w:b w:val="0"/>
+          <w:bCs w:val="0"/>
+          <w:color w:val="auto"/>
+          <w:sz w:val="22"/>
+          <w:szCs w:val="22"/>
+        </w:rPr>
+        <w:t xml:space="preserve">. </w:t>
       </w:r>
       <w:r>
         <w:rPr>
@@ -327,18 +375,40 @@
           <w:sz w:val="22"/>
           <w:szCs w:val="22"/>
         </w:rPr>
-        <w:t xml:space="preserve"> revealed 1,</w:t>
-      </w:r>
-      <w:r>
-        <w:rPr>
-          <w:rFonts w:asciiTheme="minorHAnsi" w:eastAsiaTheme="minorHAnsi" w:hAnsiTheme="minorHAnsi" w:cstheme="minorBidi"/>
-          <w:b w:val="0"/>
-          <w:bCs w:val="0"/>
-          <w:color w:val="auto"/>
-          <w:sz w:val="22"/>
-          <w:szCs w:val="22"/>
-        </w:rPr>
-        <w:t>039</w:t>
+        <w:t xml:space="preserve"> revealed </w:t>
+      </w:r>
+      <w:r>
+        <w:rPr>
+          <w:rFonts w:asciiTheme="minorHAnsi" w:eastAsiaTheme="minorHAnsi" w:hAnsiTheme="minorHAnsi" w:cstheme="minorBidi"/>
+          <w:b w:val="0"/>
+          <w:bCs w:val="0"/>
+          <w:color w:val="auto"/>
+          <w:sz w:val="22"/>
+          <w:szCs w:val="22"/>
+        </w:rPr>
+        <w:t>9</w:t>
+      </w:r>
+      <w:r>
+        <w:rPr>
+          <w:rFonts w:asciiTheme="minorHAnsi" w:eastAsiaTheme="minorHAnsi" w:hAnsiTheme="minorHAnsi" w:cstheme="minorBidi"/>
+          <w:b w:val="0"/>
+          <w:bCs w:val="0"/>
+          <w:color w:val="auto"/>
+          <w:sz w:val="22"/>
+          <w:szCs w:val="22"/>
+        </w:rPr>
+        <w:t>,</w:t>
+      </w:r>
+      <w:r>
+        <w:rPr>
+          <w:rFonts w:asciiTheme="minorHAnsi" w:eastAsiaTheme="minorHAnsi" w:hAnsiTheme="minorHAnsi" w:cstheme="minorBidi"/>
+          <w:b w:val="0"/>
+          <w:bCs w:val="0"/>
+          <w:color w:val="auto"/>
+          <w:sz w:val="22"/>
+          <w:szCs w:val="22"/>
+        </w:rPr>
+        <w:t>840</w:t>
       </w:r>
       <w:r>
         <w:rPr>
@@ -360,18 +430,42 @@
           <w:sz w:val="22"/>
           <w:szCs w:val="22"/>
         </w:rPr>
-        <w:t xml:space="preserve">After deleting these duplicates, the total data entries were lowered to </w:t>
-      </w:r>
-      <w:r>
-        <w:rPr>
-          <w:rFonts w:asciiTheme="minorHAnsi" w:eastAsiaTheme="minorHAnsi" w:hAnsiTheme="minorHAnsi" w:cstheme="minorBidi"/>
-          <w:b w:val="0"/>
-          <w:bCs w:val="0"/>
-          <w:color w:val="auto"/>
-          <w:sz w:val="22"/>
-          <w:szCs w:val="22"/>
-        </w:rPr>
-        <w:t>183,802</w:t>
+        <w:t xml:space="preserve">After deleting these duplicates, the total data entries </w:t>
+      </w:r>
+      <w:proofErr w:type="gramStart"/>
+      <w:r>
+        <w:rPr>
+          <w:rFonts w:asciiTheme="minorHAnsi" w:eastAsiaTheme="minorHAnsi" w:hAnsiTheme="minorHAnsi" w:cstheme="minorBidi"/>
+          <w:b w:val="0"/>
+          <w:bCs w:val="0"/>
+          <w:color w:val="auto"/>
+          <w:sz w:val="22"/>
+          <w:szCs w:val="22"/>
+        </w:rPr>
+        <w:t>was</w:t>
+      </w:r>
+      <w:proofErr w:type="gramEnd"/>
+      <w:r>
+        <w:rPr>
+          <w:rFonts w:asciiTheme="minorHAnsi" w:eastAsiaTheme="minorHAnsi" w:hAnsiTheme="minorHAnsi" w:cstheme="minorBidi"/>
+          <w:b w:val="0"/>
+          <w:bCs w:val="0"/>
+          <w:color w:val="auto"/>
+          <w:sz w:val="22"/>
+          <w:szCs w:val="22"/>
+        </w:rPr>
+        <w:t xml:space="preserve"> lowered to </w:t>
+      </w:r>
+      <w:r>
+        <w:rPr>
+          <w:rFonts w:asciiTheme="minorHAnsi" w:eastAsiaTheme="minorHAnsi" w:hAnsiTheme="minorHAnsi" w:cstheme="minorBidi"/>
+          <w:b w:val="0"/>
+          <w:bCs w:val="0"/>
+          <w:color w:val="auto"/>
+          <w:sz w:val="22"/>
+          <w:szCs w:val="22"/>
+        </w:rPr>
+        <w:t>297,288</w:t>
       </w:r>
       <w:r>
         <w:rPr>
@@ -384,6 +478,7 @@
         </w:rPr>
         <w:t xml:space="preserve">. Additionally, an </w:t>
       </w:r>
+      <w:proofErr w:type="spellStart"/>
       <w:r>
         <w:rPr>
           <w:rFonts w:asciiTheme="minorHAnsi" w:eastAsiaTheme="minorHAnsi" w:hAnsiTheme="minorHAnsi" w:cstheme="minorBidi"/>
@@ -397,6 +492,7 @@
         </w:rPr>
         <w:t>AvgSalary</w:t>
       </w:r>
+      <w:proofErr w:type="spellEnd"/>
       <w:r>
         <w:rPr>
           <w:rFonts w:asciiTheme="minorHAnsi" w:eastAsiaTheme="minorHAnsi" w:hAnsiTheme="minorHAnsi" w:cstheme="minorBidi"/>
@@ -408,6 +504,7 @@
         </w:rPr>
         <w:t xml:space="preserve"> column was appended. The column values are derived from the mean of the </w:t>
       </w:r>
+      <w:proofErr w:type="spellStart"/>
       <w:r>
         <w:rPr>
           <w:rFonts w:asciiTheme="minorHAnsi" w:eastAsiaTheme="minorHAnsi" w:hAnsiTheme="minorHAnsi" w:cstheme="minorBidi"/>
@@ -421,6 +518,7 @@
         </w:rPr>
         <w:t>HighestSalary</w:t>
       </w:r>
+      <w:proofErr w:type="spellEnd"/>
       <w:r>
         <w:rPr>
           <w:rFonts w:asciiTheme="minorHAnsi" w:eastAsiaTheme="minorHAnsi" w:hAnsiTheme="minorHAnsi" w:cstheme="minorBidi"/>
@@ -432,6 +530,7 @@
         </w:rPr>
         <w:t xml:space="preserve"> and </w:t>
       </w:r>
+      <w:proofErr w:type="spellStart"/>
       <w:r>
         <w:rPr>
           <w:rFonts w:asciiTheme="minorHAnsi" w:eastAsiaTheme="minorHAnsi" w:hAnsiTheme="minorHAnsi" w:cstheme="minorBidi"/>
@@ -445,6 +544,7 @@
         </w:rPr>
         <w:t>LowestSalary</w:t>
       </w:r>
+      <w:proofErr w:type="spellEnd"/>
       <w:r>
         <w:rPr>
           <w:rFonts w:asciiTheme="minorHAnsi" w:eastAsiaTheme="minorHAnsi" w:hAnsiTheme="minorHAnsi" w:cstheme="minorBidi"/>
@@ -537,7 +637,15 @@
         <w:t>was</w:t>
       </w:r>
       <w:r>
-        <w:t xml:space="preserve"> done in a Jupyter notebook using the </w:t>
+        <w:t xml:space="preserve"> done in a </w:t>
+      </w:r>
+      <w:proofErr w:type="spellStart"/>
+      <w:r>
+        <w:t>Jupyter</w:t>
+      </w:r>
+      <w:proofErr w:type="spellEnd"/>
+      <w:r>
+        <w:t xml:space="preserve"> notebook using the </w:t>
       </w:r>
       <w:r>
         <w:t>Pandas</w:t>
@@ -551,30 +659,60 @@
       <w:r>
         <w:t xml:space="preserve">Because the dataset has been formatted as a CSV, the Pandas </w:t>
       </w:r>
+      <w:proofErr w:type="spellStart"/>
       <w:r>
         <w:rPr>
           <w:rFonts w:ascii="Courier New" w:hAnsi="Courier New" w:cs="Courier New"/>
           <w:i/>
           <w:iCs/>
         </w:rPr>
-        <w:t>read_csv( &lt;filename&gt; )</w:t>
-      </w:r>
-      <w:r>
-        <w:t xml:space="preserve"> function has been used.</w:t>
-      </w:r>
-      <w:r>
-        <w:t xml:space="preserve"> </w:t>
-      </w:r>
-      <w:r>
-        <w:t xml:space="preserve">It should be noted that a </w:t>
-      </w:r>
-      <w:r>
-        <w:rPr>
+        <w:t>read_</w:t>
+      </w:r>
+      <w:proofErr w:type="gramStart"/>
+      <w:r>
+        <w:rPr>
+          <w:rFonts w:ascii="Courier New" w:hAnsi="Courier New" w:cs="Courier New"/>
           <w:i/>
           <w:iCs/>
         </w:rPr>
+        <w:t>csv</w:t>
+      </w:r>
+      <w:proofErr w:type="spellEnd"/>
+      <w:r>
+        <w:rPr>
+          <w:rFonts w:ascii="Courier New" w:hAnsi="Courier New" w:cs="Courier New"/>
+          <w:i/>
+          <w:iCs/>
+        </w:rPr>
+        <w:t>( &lt;</w:t>
+      </w:r>
+      <w:proofErr w:type="gramEnd"/>
+      <w:r>
+        <w:rPr>
+          <w:rFonts w:ascii="Courier New" w:hAnsi="Courier New" w:cs="Courier New"/>
+          <w:i/>
+          <w:iCs/>
+        </w:rPr>
+        <w:t>filename&gt; )</w:t>
+      </w:r>
+      <w:r>
+        <w:t xml:space="preserve"> function has been used.</w:t>
+      </w:r>
+      <w:r>
+        <w:t xml:space="preserve"> </w:t>
+      </w:r>
+      <w:r>
+        <w:t xml:space="preserve">It should be noted that a </w:t>
+      </w:r>
+      <w:proofErr w:type="spellStart"/>
+      <w:r>
+        <w:rPr>
+          <w:i/>
+          <w:iCs/>
+        </w:rPr>
         <w:t>low_memory</w:t>
       </w:r>
+      <w:proofErr w:type="spellEnd"/>
       <w:r>
         <w:t xml:space="preserve"> flag was used to fix </w:t>
       </w:r>
@@ -588,7 +726,23 @@
         <w:t>From this, we could read</w:t>
       </w:r>
       <w:r>
-        <w:t xml:space="preserve"> the CSV file into a Pandas DataFrame. The name of the DataFrame </w:t>
+        <w:t xml:space="preserve"> the CSV file into a Pandas </w:t>
+      </w:r>
+      <w:proofErr w:type="spellStart"/>
+      <w:r>
+        <w:t>DataFrame</w:t>
+      </w:r>
+      <w:proofErr w:type="spellEnd"/>
+      <w:r>
+        <w:t xml:space="preserve">. The name of the </w:t>
+      </w:r>
+      <w:proofErr w:type="spellStart"/>
+      <w:r>
+        <w:t>DataFrame</w:t>
+      </w:r>
+      <w:proofErr w:type="spellEnd"/>
+      <w:r>
+        <w:t xml:space="preserve"> </w:t>
       </w:r>
       <w:r>
         <w:t>is</w:t>
@@ -633,8 +787,17 @@
         <w:t>Dates</w:t>
       </w:r>
       <w:r>
-        <w:t> column was formatted as an object type and was converted into a DateTime type. This was done to allow for easier manipulation of the dates. Next, we checked for NULL values. This gave us a clearer picture of the parts of the data that was missing. Fortunately, there were no NULL values for the </w:t>
-      </w:r>
+        <w:t xml:space="preserve"> column was formatted as an object type and was converted into a </w:t>
+      </w:r>
+      <w:proofErr w:type="spellStart"/>
+      <w:r>
+        <w:t>DateTime</w:t>
+      </w:r>
+      <w:proofErr w:type="spellEnd"/>
+      <w:r>
+        <w:t xml:space="preserve"> type. This was done to allow for easier manipulation of the dates. Next, we checked for NULL values. This gave us a clearer picture of the parts of the data that was missing. Fortunately, there were no NULL values for the </w:t>
+      </w:r>
+      <w:proofErr w:type="spellStart"/>
       <w:r>
         <w:rPr>
           <w:rStyle w:val="Emphasis"/>
@@ -642,50 +805,80 @@
         </w:rPr>
         <w:t>LowestSalary</w:t>
       </w:r>
+      <w:proofErr w:type="spellEnd"/>
       <w:r>
         <w:t> and </w:t>
       </w:r>
+      <w:proofErr w:type="spellStart"/>
       <w:r>
         <w:rPr>
           <w:rStyle w:val="Emphasis"/>
           <w:color w:val="0E101A"/>
         </w:rPr>
-        <w:t>HighestSalary columns </w:t>
-      </w:r>
-      <w:r>
-        <w:t>and so nothing was dropped. Additionally, it was found that 19.</w:t>
-      </w:r>
-      <w:r>
-        <w:t>53</w:t>
-      </w:r>
-      <w:r>
-        <w:t>% of jobs had a </w:t>
-      </w:r>
+        <w:t>HighestSalary</w:t>
+      </w:r>
+      <w:proofErr w:type="spellEnd"/>
       <w:r>
         <w:rPr>
           <w:rStyle w:val="Emphasis"/>
           <w:color w:val="0E101A"/>
         </w:rPr>
-        <w:t>LowestSalary</w:t>
-      </w:r>
-      <w:r>
-        <w:t xml:space="preserve"> value of 0k, and </w:t>
-      </w:r>
-      <w:r>
-        <w:t>4.35</w:t>
-      </w:r>
-      <w:r>
-        <w:t>% had a </w:t>
-      </w:r>
+        <w:t xml:space="preserve"> columns </w:t>
+      </w:r>
+      <w:r>
+        <w:t>and so nothing was dropped. Additionally, it was found that 19.</w:t>
+      </w:r>
+      <w:r>
+        <w:t>53</w:t>
+      </w:r>
+      <w:r>
+        <w:t>% of jobs had a </w:t>
+      </w:r>
+      <w:proofErr w:type="spellStart"/>
       <w:r>
         <w:rPr>
           <w:rStyle w:val="Emphasis"/>
           <w:color w:val="0E101A"/>
         </w:rPr>
+        <w:t>LowestSalary</w:t>
+      </w:r>
+      <w:proofErr w:type="spellEnd"/>
+      <w:r>
+        <w:t xml:space="preserve"> value of 0k, and </w:t>
+      </w:r>
+      <w:r>
+        <w:t>4.35</w:t>
+      </w:r>
+      <w:r>
+        <w:t>% had a </w:t>
+      </w:r>
+      <w:proofErr w:type="spellStart"/>
+      <w:r>
+        <w:rPr>
+          <w:rStyle w:val="Emphasis"/>
+          <w:color w:val="0E101A"/>
+        </w:rPr>
         <w:t>HighestSalary</w:t>
       </w:r>
-      <w:r>
-        <w:t> value of 999k (although none had both a LowestSalary of 0k and HighestSalary of 999k). These salaries appeared to be anomalies as no reasonable salary pays no nothing, nor do so many pay exactly 999k.</w:t>
+      <w:proofErr w:type="spellEnd"/>
+      <w:r>
+        <w:t xml:space="preserve"> value of 999k (although none had both a </w:t>
+      </w:r>
+      <w:proofErr w:type="spellStart"/>
+      <w:r>
+        <w:t>LowestSalary</w:t>
+      </w:r>
+      <w:proofErr w:type="spellEnd"/>
+      <w:r>
+        <w:t xml:space="preserve"> of 0k and </w:t>
+      </w:r>
+      <w:proofErr w:type="spellStart"/>
+      <w:r>
+        <w:t>HighestSalary</w:t>
+      </w:r>
+      <w:proofErr w:type="spellEnd"/>
+      <w:r>
+        <w:t xml:space="preserve"> of 999k). These salaries appeared to be anomalies as no reasonable salary pays no nothing, nor do so many pay exactly 999k.</w:t>
       </w:r>
       <w:r>
         <w:t xml:space="preserve"> In addition, the SEEK website allows job searches from 30k to 200k+.</w:t>
@@ -693,6 +886,7 @@
       <w:r>
         <w:t xml:space="preserve"> As such, to keep closer to these amounts 0k </w:t>
       </w:r>
+      <w:proofErr w:type="spellStart"/>
       <w:r>
         <w:rPr>
           <w:i/>
@@ -700,9 +894,11 @@
         </w:rPr>
         <w:t>LowestSalary</w:t>
       </w:r>
+      <w:proofErr w:type="spellEnd"/>
       <w:r>
         <w:t xml:space="preserve"> rows were converted to 15k and 999k </w:t>
       </w:r>
+      <w:proofErr w:type="spellStart"/>
       <w:r>
         <w:rPr>
           <w:i/>
@@ -710,6 +906,7 @@
         </w:rPr>
         <w:t>HighestSalary</w:t>
       </w:r>
+      <w:proofErr w:type="spellEnd"/>
       <w:r>
         <w:t xml:space="preserve"> rows were converted to 300k. Accounting for these anomalies will help reduce inaccurate skewing of the data.</w:t>
       </w:r>
@@ -740,7 +937,7 @@
         <w:t xml:space="preserve"> columns, </w:t>
       </w:r>
       <w:r>
-        <w:t>1039</w:t>
+        <w:t>9,840</w:t>
       </w:r>
       <w:r>
         <w:t xml:space="preserve"> </w:t>
@@ -769,10 +966,7 @@
         <w:t xml:space="preserve"> column that was found inside the title was removed. This affected </w:t>
       </w:r>
       <w:r>
-        <w:t>8,</w:t>
-      </w:r>
-      <w:r>
-        <w:t>011</w:t>
+        <w:t>11,751</w:t>
       </w:r>
       <w:r>
         <w:t xml:space="preserve"> rows.</w:t>
@@ -788,6 +982,7 @@
       <w:r>
         <w:t xml:space="preserve">To do this, the Sci-kit learn pre-processing library </w:t>
       </w:r>
+      <w:proofErr w:type="spellStart"/>
       <w:r>
         <w:rPr>
           <w:i/>
@@ -795,12 +990,14 @@
         </w:rPr>
         <w:t>StandardScaler</w:t>
       </w:r>
+      <w:proofErr w:type="spellEnd"/>
       <w:r>
         <w:t xml:space="preserve"> has been used.</w:t>
       </w:r>
       <w:r>
         <w:t xml:space="preserve"> </w:t>
       </w:r>
+      <w:proofErr w:type="spellStart"/>
       <w:r>
         <w:rPr>
           <w:i/>
@@ -808,6 +1005,7 @@
         </w:rPr>
         <w:t>StandardScaler</w:t>
       </w:r>
+      <w:proofErr w:type="spellEnd"/>
       <w:r>
         <w:t xml:space="preserve"> impose</w:t>
       </w:r>
@@ -824,14 +1022,31 @@
         <w:t xml:space="preserve">standard deviation of 1 onto the data. </w:t>
       </w:r>
       <w:r>
-        <w:t xml:space="preserve">In application, we declared a StandardScaler object and then used it to fit and transformed our metric columns. This was </w:t>
+        <w:t xml:space="preserve">In application, we declared a </w:t>
+      </w:r>
+      <w:proofErr w:type="spellStart"/>
+      <w:r>
+        <w:t>StandardScaler</w:t>
+      </w:r>
+      <w:proofErr w:type="spellEnd"/>
+      <w:r>
+        <w:t xml:space="preserve"> object and then used it to fit and transformed our metric columns. This was </w:t>
       </w:r>
       <w:r>
         <w:t xml:space="preserve">then </w:t>
       </w:r>
       <w:r>
-        <w:t xml:space="preserve">saved into a DataFrame called </w:t>
-      </w:r>
+        <w:t xml:space="preserve">saved into a </w:t>
+      </w:r>
+      <w:proofErr w:type="spellStart"/>
+      <w:r>
+        <w:t>DataFrame</w:t>
+      </w:r>
+      <w:proofErr w:type="spellEnd"/>
+      <w:r>
+        <w:t xml:space="preserve"> called </w:t>
+      </w:r>
+      <w:proofErr w:type="spellStart"/>
       <w:r>
         <w:rPr>
           <w:i/>
@@ -839,6 +1054,7 @@
         </w:rPr>
         <w:t>df_norm</w:t>
       </w:r>
+      <w:proofErr w:type="spellEnd"/>
       <w:r>
         <w:t xml:space="preserve"> </w:t>
       </w:r>
@@ -1171,7 +1387,15 @@
         <w:t xml:space="preserve">. </w:t>
       </w:r>
       <w:r>
-        <w:t>Rust, Matlab, Objective-C</w:t>
+        <w:t xml:space="preserve">Rust, </w:t>
+      </w:r>
+      <w:proofErr w:type="spellStart"/>
+      <w:r>
+        <w:t>Matlab</w:t>
+      </w:r>
+      <w:proofErr w:type="spellEnd"/>
+      <w:r>
+        <w:t>, Objective-C</w:t>
       </w:r>
       <w:r>
         <w:t xml:space="preserve">, </w:t>
@@ -1277,14 +1501,18 @@
         <w:t xml:space="preserve"> points]</w:t>
       </w:r>
     </w:p>
+    <w:p>
+      <w:r>
+        <w:t>Locations …</w:t>
+      </w:r>
+    </w:p>
+    <w:p>
+      <w:r>
+        <w:t xml:space="preserve">Classifications … </w:t>
+      </w:r>
+    </w:p>
     <w:p/>
     <w:p>
-      <w:r>
-        <w:t>What did we find from Classifications?</w:t>
-      </w:r>
-    </w:p>
-    <w:p/>
-    <w:p>
       <w:pPr>
         <w:pStyle w:val="Heading2"/>
       </w:pPr>
@@ -1374,7 +1602,15 @@
     </w:p>
     <w:p>
       <w:r>
-        <w:t>There are a variety of refinements that could be made to improve the quality of the data analysis. Firstly, it would have been beneficial to have used SEEK data from a wider range of time. The dataset provided only included data from the end of 2018 and the start of 2019 and misses half of the months (April, May, June, July, August, September). Since July is not included, it was impossible to see if the Australian end of the financial year impacted the number of job listings. In addition to this, the 2019 data contained Classifications and Location columns with NaN values and thus could not contribute to a large part of the analysis. With a more robust and wider-ranging dataset it would have been possible to analyse the market trends over time. For example, it might have allowed us to investigate the popularity of certain IT technologies over time, illustrating if some are increasing or some are decreasing in popularity (perhaps Java is slowly decreasing, but Python is quickly increasing?).</w:t>
+        <w:t xml:space="preserve">There are a variety of refinements that could be made to improve the quality of the data analysis. Firstly, it would have been beneficial to have used SEEK data from a wider range of time. The dataset provided only included data from the end of 2018 and the start of 2019 and misses half of the months (April, May, June, July, August, September). Since July is not included, it was impossible to see if the Australian end of the financial year impacted the number of job listings. In addition to this, the 2019 data contained Classifications and Location columns with </w:t>
+      </w:r>
+      <w:proofErr w:type="spellStart"/>
+      <w:r>
+        <w:t>NaN</w:t>
+      </w:r>
+      <w:proofErr w:type="spellEnd"/>
+      <w:r>
+        <w:t xml:space="preserve"> values and thus could not contribute to a large part of the analysis. With a more robust and wider-ranging dataset it would have been possible to analyse the market trends over time. For example, it might have allowed us to investigate the popularity of certain IT technologies over time, illustrating if some are increasing or some are decreasing in popularity (perhaps Java is slowly decreasing, but Python is quickly increasing?).</w:t>
       </w:r>
     </w:p>
     <w:p>
@@ -1386,9 +1622,6 @@
       </w:pPr>
       <w:r>
         <w:t>While analysing the most popular IT technologies, it would have been an improvement to use a separate and more comprehensive dataset containing the names of technologies. In the analysis a self-composed list of 30 technologies was used.  Because it was self-composed and small in size there is a possibility that some technologies have been left out. If this is the case, the data may be misleading as to what technologies should be studied. Additionally, the method of finding these keywords could be improved. There are some cases where technologies may be spelt differently such as “Objective-C” and “Objective C” or “SQL” and “MySQL”. To improve this, more advanced Natural Language Tool Kit (NLTK) processing should be implemented such as stemming.</w:t>
-      </w:r>
-      <w:r>
-        <w:br/>
       </w:r>
     </w:p>
     <w:p>
@@ -1636,6 +1869,119 @@
     </w:lvl>
   </w:abstractNum>
   <w:abstractNum w:abstractNumId="2" w15:restartNumberingAfterBreak="0">
+    <w:nsid w:val="24463866"/>
+    <w:multiLevelType w:val="hybridMultilevel"/>
+    <w:tmpl w:val="9A44D264"/>
+    <w:lvl w:ilvl="0" w:tplc="0C090001">
+      <w:start w:val="1"/>
+      <w:numFmt w:val="bullet"/>
+      <w:lvlText w:val=""/>
+      <w:lvlJc w:val="left"/>
+      <w:pPr>
+        <w:ind w:left="720" w:hanging="360"/>
+      </w:pPr>
+      <w:rPr>
+        <w:rFonts w:ascii="Symbol" w:hAnsi="Symbol" w:hint="default"/>
+      </w:rPr>
+    </w:lvl>
+    <w:lvl w:ilvl="1" w:tplc="0C090003" w:tentative="1">
+      <w:start w:val="1"/>
+      <w:numFmt w:val="bullet"/>
+      <w:lvlText w:val="o"/>
+      <w:lvlJc w:val="left"/>
+      <w:pPr>
+        <w:ind w:left="1440" w:hanging="360"/>
+      </w:pPr>
+      <w:rPr>
+        <w:rFonts w:ascii="Courier New" w:hAnsi="Courier New" w:cs="Courier New" w:hint="default"/>
+      </w:rPr>
+    </w:lvl>
+    <w:lvl w:ilvl="2" w:tplc="0C090005" w:tentative="1">
+      <w:start w:val="1"/>
+      <w:numFmt w:val="bullet"/>
+      <w:lvlText w:val=""/>
+      <w:lvlJc w:val="left"/>
+      <w:pPr>
+        <w:ind w:left="2160" w:hanging="360"/>
+      </w:pPr>
+      <w:rPr>
+        <w:rFonts w:ascii="Wingdings" w:hAnsi="Wingdings" w:hint="default"/>
+      </w:rPr>
+    </w:lvl>
+    <w:lvl w:ilvl="3" w:tplc="0C090001" w:tentative="1">
+      <w:start w:val="1"/>
+      <w:numFmt w:val="bullet"/>
+      <w:lvlText w:val=""/>
+      <w:lvlJc w:val="left"/>
+      <w:pPr>
+        <w:ind w:left="2880" w:hanging="360"/>
+      </w:pPr>
+      <w:rPr>
+        <w:rFonts w:ascii="Symbol" w:hAnsi="Symbol" w:hint="default"/>
+      </w:rPr>
+    </w:lvl>
+    <w:lvl w:ilvl="4" w:tplc="0C090003" w:tentative="1">
+      <w:start w:val="1"/>
+      <w:numFmt w:val="bullet"/>
+      <w:lvlText w:val="o"/>
+      <w:lvlJc w:val="left"/>
+      <w:pPr>
+        <w:ind w:left="3600" w:hanging="360"/>
+      </w:pPr>
+      <w:rPr>
+        <w:rFonts w:ascii="Courier New" w:hAnsi="Courier New" w:cs="Courier New" w:hint="default"/>
+      </w:rPr>
+    </w:lvl>
+    <w:lvl w:ilvl="5" w:tplc="0C090005" w:tentative="1">
+      <w:start w:val="1"/>
+      <w:numFmt w:val="bullet"/>
+      <w:lvlText w:val=""/>
+      <w:lvlJc w:val="left"/>
+      <w:pPr>
+        <w:ind w:left="4320" w:hanging="360"/>
+      </w:pPr>
+      <w:rPr>
+        <w:rFonts w:ascii="Wingdings" w:hAnsi="Wingdings" w:hint="default"/>
+      </w:rPr>
+    </w:lvl>
+    <w:lvl w:ilvl="6" w:tplc="0C090001" w:tentative="1">
+      <w:start w:val="1"/>
+      <w:numFmt w:val="bullet"/>
+      <w:lvlText w:val=""/>
+      <w:lvlJc w:val="left"/>
+      <w:pPr>
+        <w:ind w:left="5040" w:hanging="360"/>
+      </w:pPr>
+      <w:rPr>
+        <w:rFonts w:ascii="Symbol" w:hAnsi="Symbol" w:hint="default"/>
+      </w:rPr>
+    </w:lvl>
+    <w:lvl w:ilvl="7" w:tplc="0C090003" w:tentative="1">
+      <w:start w:val="1"/>
+      <w:numFmt w:val="bullet"/>
+      <w:lvlText w:val="o"/>
+      <w:lvlJc w:val="left"/>
+      <w:pPr>
+        <w:ind w:left="5760" w:hanging="360"/>
+      </w:pPr>
+      <w:rPr>
+        <w:rFonts w:ascii="Courier New" w:hAnsi="Courier New" w:cs="Courier New" w:hint="default"/>
+      </w:rPr>
+    </w:lvl>
+    <w:lvl w:ilvl="8" w:tplc="0C090005" w:tentative="1">
+      <w:start w:val="1"/>
+      <w:numFmt w:val="bullet"/>
+      <w:lvlText w:val=""/>
+      <w:lvlJc w:val="left"/>
+      <w:pPr>
+        <w:ind w:left="6480" w:hanging="360"/>
+      </w:pPr>
+      <w:rPr>
+        <w:rFonts w:ascii="Wingdings" w:hAnsi="Wingdings" w:hint="default"/>
+      </w:rPr>
+    </w:lvl>
+  </w:abstractNum>
+  <w:abstractNum w:abstractNumId="3" w15:restartNumberingAfterBreak="0">
     <w:nsid w:val="2E856EE8"/>
     <w:multiLevelType w:val="hybridMultilevel"/>
     <w:tmpl w:val="0EA652D0"/>
@@ -1748,7 +2094,7 @@
       </w:rPr>
     </w:lvl>
   </w:abstractNum>
-  <w:abstractNum w:abstractNumId="3" w15:restartNumberingAfterBreak="0">
+  <w:abstractNum w:abstractNumId="4" w15:restartNumberingAfterBreak="0">
     <w:nsid w:val="30474503"/>
     <w:multiLevelType w:val="hybridMultilevel"/>
     <w:tmpl w:val="16BA52BC"/>
@@ -1837,7 +2183,7 @@
       </w:pPr>
     </w:lvl>
   </w:abstractNum>
-  <w:abstractNum w:abstractNumId="4" w15:restartNumberingAfterBreak="0">
+  <w:abstractNum w:abstractNumId="5" w15:restartNumberingAfterBreak="0">
     <w:nsid w:val="31F256BF"/>
     <w:multiLevelType w:val="hybridMultilevel"/>
     <w:tmpl w:val="F4B2F9AC"/>
@@ -1949,7 +2295,7 @@
       </w:rPr>
     </w:lvl>
   </w:abstractNum>
-  <w:abstractNum w:abstractNumId="5" w15:restartNumberingAfterBreak="0">
+  <w:abstractNum w:abstractNumId="6" w15:restartNumberingAfterBreak="0">
     <w:nsid w:val="3C6B0F0A"/>
     <w:multiLevelType w:val="hybridMultilevel"/>
     <w:tmpl w:val="2E7A8360"/>
@@ -2062,7 +2408,7 @@
       </w:rPr>
     </w:lvl>
   </w:abstractNum>
-  <w:abstractNum w:abstractNumId="6" w15:restartNumberingAfterBreak="0">
+  <w:abstractNum w:abstractNumId="7" w15:restartNumberingAfterBreak="0">
     <w:nsid w:val="41FE0127"/>
     <w:multiLevelType w:val="hybridMultilevel"/>
     <w:tmpl w:val="A1C0C9A8"/>
@@ -2175,7 +2521,7 @@
       </w:rPr>
     </w:lvl>
   </w:abstractNum>
-  <w:abstractNum w:abstractNumId="7" w15:restartNumberingAfterBreak="0">
+  <w:abstractNum w:abstractNumId="8" w15:restartNumberingAfterBreak="0">
     <w:nsid w:val="51753DA7"/>
     <w:multiLevelType w:val="hybridMultilevel"/>
     <w:tmpl w:val="E6445BCE"/>
@@ -2288,7 +2634,7 @@
       </w:rPr>
     </w:lvl>
   </w:abstractNum>
-  <w:abstractNum w:abstractNumId="8" w15:restartNumberingAfterBreak="0">
+  <w:abstractNum w:abstractNumId="9" w15:restartNumberingAfterBreak="0">
     <w:nsid w:val="6D83075D"/>
     <w:multiLevelType w:val="hybridMultilevel"/>
     <w:tmpl w:val="049636BC"/>
@@ -2401,7 +2747,7 @@
       </w:rPr>
     </w:lvl>
   </w:abstractNum>
-  <w:abstractNum w:abstractNumId="9" w15:restartNumberingAfterBreak="0">
+  <w:abstractNum w:abstractNumId="10" w15:restartNumberingAfterBreak="0">
     <w:nsid w:val="7030330F"/>
     <w:multiLevelType w:val="hybridMultilevel"/>
     <w:tmpl w:val="B4164A1C"/>
@@ -2490,7 +2836,7 @@
       </w:pPr>
     </w:lvl>
   </w:abstractNum>
-  <w:abstractNum w:abstractNumId="10" w15:restartNumberingAfterBreak="0">
+  <w:abstractNum w:abstractNumId="11" w15:restartNumberingAfterBreak="0">
     <w:nsid w:val="74232F90"/>
     <w:multiLevelType w:val="hybridMultilevel"/>
     <w:tmpl w:val="9D809D8C"/>
@@ -2604,37 +2950,40 @@
     </w:lvl>
   </w:abstractNum>
   <w:num w:numId="1">
-    <w:abstractNumId w:val="6"/>
+    <w:abstractNumId w:val="7"/>
   </w:num>
   <w:num w:numId="2">
     <w:abstractNumId w:val="0"/>
   </w:num>
   <w:num w:numId="3">
-    <w:abstractNumId w:val="2"/>
+    <w:abstractNumId w:val="3"/>
   </w:num>
   <w:num w:numId="4">
+    <w:abstractNumId w:val="6"/>
+  </w:num>
+  <w:num w:numId="5">
     <w:abstractNumId w:val="5"/>
   </w:num>
-  <w:num w:numId="5">
+  <w:num w:numId="6">
+    <w:abstractNumId w:val="8"/>
+  </w:num>
+  <w:num w:numId="7">
+    <w:abstractNumId w:val="9"/>
+  </w:num>
+  <w:num w:numId="8">
+    <w:abstractNumId w:val="10"/>
+  </w:num>
+  <w:num w:numId="9">
     <w:abstractNumId w:val="4"/>
   </w:num>
-  <w:num w:numId="6">
-    <w:abstractNumId w:val="7"/>
-  </w:num>
-  <w:num w:numId="7">
-    <w:abstractNumId w:val="8"/>
-  </w:num>
-  <w:num w:numId="8">
-    <w:abstractNumId w:val="9"/>
-  </w:num>
-  <w:num w:numId="9">
-    <w:abstractNumId w:val="3"/>
-  </w:num>
   <w:num w:numId="10">
-    <w:abstractNumId w:val="10"/>
+    <w:abstractNumId w:val="11"/>
   </w:num>
   <w:num w:numId="11">
     <w:abstractNumId w:val="1"/>
+  </w:num>
+  <w:num w:numId="12">
+    <w:abstractNumId w:val="2"/>
   </w:num>
 </w:numbering>
 </file>

</xml_diff>

<commit_message>
added some location documentation
more to come
</commit_message>
<xml_diff>
--- a/src/Documentation.docx
+++ b/src/Documentation.docx
@@ -143,7 +143,6 @@
         </w:rPr>
         <w:t xml:space="preserve">This project will explore and analyse SEEK job market data. The dataset contains 318,477 data entries. It includes 13 categories: Id, Title, Company, Date, Location, Area, Classification, Sub-classification, Requirement, Full Description, Lowest Salary, Highest Salary, and Job Type. All categories were formatted as a string except for the </w:t>
       </w:r>
-      <w:proofErr w:type="spellStart"/>
       <w:r>
         <w:rPr>
           <w:rFonts w:asciiTheme="minorHAnsi" w:eastAsiaTheme="minorHAnsi" w:hAnsiTheme="minorHAnsi" w:cstheme="minorBidi"/>
@@ -157,7 +156,6 @@
         </w:rPr>
         <w:t>HighestSalary</w:t>
       </w:r>
-      <w:proofErr w:type="spellEnd"/>
       <w:r>
         <w:rPr>
           <w:rFonts w:asciiTheme="minorHAnsi" w:eastAsiaTheme="minorHAnsi" w:hAnsiTheme="minorHAnsi" w:cstheme="minorBidi"/>
@@ -169,7 +167,6 @@
         </w:rPr>
         <w:t xml:space="preserve"> and </w:t>
       </w:r>
-      <w:proofErr w:type="spellStart"/>
       <w:r>
         <w:rPr>
           <w:rFonts w:asciiTheme="minorHAnsi" w:eastAsiaTheme="minorHAnsi" w:hAnsiTheme="minorHAnsi" w:cstheme="minorBidi"/>
@@ -183,7 +180,6 @@
         </w:rPr>
         <w:t>LowestSalary</w:t>
       </w:r>
-      <w:proofErr w:type="spellEnd"/>
       <w:r>
         <w:rPr>
           <w:rFonts w:asciiTheme="minorHAnsi" w:eastAsiaTheme="minorHAnsi" w:hAnsiTheme="minorHAnsi" w:cstheme="minorBidi"/>
@@ -432,7 +428,6 @@
         </w:rPr>
         <w:t xml:space="preserve">After deleting these duplicates, the total data entries </w:t>
       </w:r>
-      <w:proofErr w:type="gramStart"/>
       <w:r>
         <w:rPr>
           <w:rFonts w:asciiTheme="minorHAnsi" w:eastAsiaTheme="minorHAnsi" w:hAnsiTheme="minorHAnsi" w:cstheme="minorBidi"/>
@@ -444,7 +439,6 @@
         </w:rPr>
         <w:t>was</w:t>
       </w:r>
-      <w:proofErr w:type="gramEnd"/>
       <w:r>
         <w:rPr>
           <w:rFonts w:asciiTheme="minorHAnsi" w:eastAsiaTheme="minorHAnsi" w:hAnsiTheme="minorHAnsi" w:cstheme="minorBidi"/>
@@ -478,7 +472,6 @@
         </w:rPr>
         <w:t xml:space="preserve">. Additionally, an </w:t>
       </w:r>
-      <w:proofErr w:type="spellStart"/>
       <w:r>
         <w:rPr>
           <w:rFonts w:asciiTheme="minorHAnsi" w:eastAsiaTheme="minorHAnsi" w:hAnsiTheme="minorHAnsi" w:cstheme="minorBidi"/>
@@ -492,7 +485,6 @@
         </w:rPr>
         <w:t>AvgSalary</w:t>
       </w:r>
-      <w:proofErr w:type="spellEnd"/>
       <w:r>
         <w:rPr>
           <w:rFonts w:asciiTheme="minorHAnsi" w:eastAsiaTheme="minorHAnsi" w:hAnsiTheme="minorHAnsi" w:cstheme="minorBidi"/>
@@ -504,7 +496,6 @@
         </w:rPr>
         <w:t xml:space="preserve"> column was appended. The column values are derived from the mean of the </w:t>
       </w:r>
-      <w:proofErr w:type="spellStart"/>
       <w:r>
         <w:rPr>
           <w:rFonts w:asciiTheme="minorHAnsi" w:eastAsiaTheme="minorHAnsi" w:hAnsiTheme="minorHAnsi" w:cstheme="minorBidi"/>
@@ -518,7 +509,6 @@
         </w:rPr>
         <w:t>HighestSalary</w:t>
       </w:r>
-      <w:proofErr w:type="spellEnd"/>
       <w:r>
         <w:rPr>
           <w:rFonts w:asciiTheme="minorHAnsi" w:eastAsiaTheme="minorHAnsi" w:hAnsiTheme="minorHAnsi" w:cstheme="minorBidi"/>
@@ -530,7 +520,6 @@
         </w:rPr>
         <w:t xml:space="preserve"> and </w:t>
       </w:r>
-      <w:proofErr w:type="spellStart"/>
       <w:r>
         <w:rPr>
           <w:rFonts w:asciiTheme="minorHAnsi" w:eastAsiaTheme="minorHAnsi" w:hAnsiTheme="minorHAnsi" w:cstheme="minorBidi"/>
@@ -544,7 +533,6 @@
         </w:rPr>
         <w:t>LowestSalary</w:t>
       </w:r>
-      <w:proofErr w:type="spellEnd"/>
       <w:r>
         <w:rPr>
           <w:rFonts w:asciiTheme="minorHAnsi" w:eastAsiaTheme="minorHAnsi" w:hAnsiTheme="minorHAnsi" w:cstheme="minorBidi"/>
@@ -637,15 +625,7 @@
         <w:t>was</w:t>
       </w:r>
       <w:r>
-        <w:t xml:space="preserve"> done in a </w:t>
-      </w:r>
-      <w:proofErr w:type="spellStart"/>
-      <w:r>
-        <w:t>Jupyter</w:t>
-      </w:r>
-      <w:proofErr w:type="spellEnd"/>
-      <w:r>
-        <w:t xml:space="preserve"> notebook using the </w:t>
+        <w:t xml:space="preserve"> done in a Jupyter notebook using the </w:t>
       </w:r>
       <w:r>
         <w:t>Pandas</w:t>
@@ -659,60 +639,30 @@
       <w:r>
         <w:t xml:space="preserve">Because the dataset has been formatted as a CSV, the Pandas </w:t>
       </w:r>
-      <w:proofErr w:type="spellStart"/>
       <w:r>
         <w:rPr>
           <w:rFonts w:ascii="Courier New" w:hAnsi="Courier New" w:cs="Courier New"/>
           <w:i/>
           <w:iCs/>
         </w:rPr>
-        <w:t>read_</w:t>
-      </w:r>
-      <w:proofErr w:type="gramStart"/>
-      <w:r>
-        <w:rPr>
-          <w:rFonts w:ascii="Courier New" w:hAnsi="Courier New" w:cs="Courier New"/>
+        <w:t>read_csv( &lt;filename&gt; )</w:t>
+      </w:r>
+      <w:r>
+        <w:t xml:space="preserve"> function has been used.</w:t>
+      </w:r>
+      <w:r>
+        <w:t xml:space="preserve"> </w:t>
+      </w:r>
+      <w:r>
+        <w:t xml:space="preserve">It should be noted that a </w:t>
+      </w:r>
+      <w:r>
+        <w:rPr>
           <w:i/>
           <w:iCs/>
         </w:rPr>
-        <w:t>csv</w:t>
-      </w:r>
-      <w:proofErr w:type="spellEnd"/>
-      <w:r>
-        <w:rPr>
-          <w:rFonts w:ascii="Courier New" w:hAnsi="Courier New" w:cs="Courier New"/>
-          <w:i/>
-          <w:iCs/>
-        </w:rPr>
-        <w:t>( &lt;</w:t>
-      </w:r>
-      <w:proofErr w:type="gramEnd"/>
-      <w:r>
-        <w:rPr>
-          <w:rFonts w:ascii="Courier New" w:hAnsi="Courier New" w:cs="Courier New"/>
-          <w:i/>
-          <w:iCs/>
-        </w:rPr>
-        <w:t>filename&gt; )</w:t>
-      </w:r>
-      <w:r>
-        <w:t xml:space="preserve"> function has been used.</w:t>
-      </w:r>
-      <w:r>
-        <w:t xml:space="preserve"> </w:t>
-      </w:r>
-      <w:r>
-        <w:t xml:space="preserve">It should be noted that a </w:t>
-      </w:r>
-      <w:proofErr w:type="spellStart"/>
-      <w:r>
-        <w:rPr>
-          <w:i/>
-          <w:iCs/>
-        </w:rPr>
         <w:t>low_memory</w:t>
       </w:r>
-      <w:proofErr w:type="spellEnd"/>
       <w:r>
         <w:t xml:space="preserve"> flag was used to fix </w:t>
       </w:r>
@@ -726,23 +676,7 @@
         <w:t>From this, we could read</w:t>
       </w:r>
       <w:r>
-        <w:t xml:space="preserve"> the CSV file into a Pandas </w:t>
-      </w:r>
-      <w:proofErr w:type="spellStart"/>
-      <w:r>
-        <w:t>DataFrame</w:t>
-      </w:r>
-      <w:proofErr w:type="spellEnd"/>
-      <w:r>
-        <w:t xml:space="preserve">. The name of the </w:t>
-      </w:r>
-      <w:proofErr w:type="spellStart"/>
-      <w:r>
-        <w:t>DataFrame</w:t>
-      </w:r>
-      <w:proofErr w:type="spellEnd"/>
-      <w:r>
-        <w:t xml:space="preserve"> </w:t>
+        <w:t xml:space="preserve"> the CSV file into a Pandas DataFrame. The name of the DataFrame </w:t>
       </w:r>
       <w:r>
         <w:t>is</w:t>
@@ -787,17 +721,8 @@
         <w:t>Dates</w:t>
       </w:r>
       <w:r>
-        <w:t xml:space="preserve"> column was formatted as an object type and was converted into a </w:t>
-      </w:r>
-      <w:proofErr w:type="spellStart"/>
-      <w:r>
-        <w:t>DateTime</w:t>
-      </w:r>
-      <w:proofErr w:type="spellEnd"/>
-      <w:r>
-        <w:t xml:space="preserve"> type. This was done to allow for easier manipulation of the dates. Next, we checked for NULL values. This gave us a clearer picture of the parts of the data that was missing. Fortunately, there were no NULL values for the </w:t>
-      </w:r>
-      <w:proofErr w:type="spellStart"/>
+        <w:t> column was formatted as an object type and was converted into a DateTime type. This was done to allow for easier manipulation of the dates. Next, we checked for NULL values. This gave us a clearer picture of the parts of the data that was missing. Fortunately, there were no NULL values for the </w:t>
+      </w:r>
       <w:r>
         <w:rPr>
           <w:rStyle w:val="Emphasis"/>
@@ -805,256 +730,200 @@
         </w:rPr>
         <w:t>LowestSalary</w:t>
       </w:r>
-      <w:proofErr w:type="spellEnd"/>
       <w:r>
         <w:t> and </w:t>
       </w:r>
-      <w:proofErr w:type="spellStart"/>
       <w:r>
         <w:rPr>
           <w:rStyle w:val="Emphasis"/>
           <w:color w:val="0E101A"/>
         </w:rPr>
-        <w:t>HighestSalary</w:t>
-      </w:r>
-      <w:proofErr w:type="spellEnd"/>
+        <w:t>HighestSalary columns </w:t>
+      </w:r>
+      <w:r>
+        <w:t>and so nothing was dropped. Additionally, it was found that 19.</w:t>
+      </w:r>
+      <w:r>
+        <w:t>53</w:t>
+      </w:r>
+      <w:r>
+        <w:t>% of jobs had a </w:t>
+      </w:r>
       <w:r>
         <w:rPr>
           <w:rStyle w:val="Emphasis"/>
           <w:color w:val="0E101A"/>
         </w:rPr>
-        <w:t xml:space="preserve"> columns </w:t>
-      </w:r>
-      <w:r>
-        <w:t>and so nothing was dropped. Additionally, it was found that 19.</w:t>
-      </w:r>
-      <w:r>
-        <w:t>53</w:t>
-      </w:r>
-      <w:r>
-        <w:t>% of jobs had a </w:t>
-      </w:r>
-      <w:proofErr w:type="spellStart"/>
+        <w:t>LowestSalary</w:t>
+      </w:r>
+      <w:r>
+        <w:t xml:space="preserve"> value of 0k, and </w:t>
+      </w:r>
+      <w:r>
+        <w:t>4.35</w:t>
+      </w:r>
+      <w:r>
+        <w:t>% had a </w:t>
+      </w:r>
       <w:r>
         <w:rPr>
           <w:rStyle w:val="Emphasis"/>
           <w:color w:val="0E101A"/>
         </w:rPr>
+        <w:t>HighestSalary</w:t>
+      </w:r>
+      <w:r>
+        <w:t> value of 999k (although none had both a LowestSalary of 0k and HighestSalary of 999k). These salaries appeared to be anomalies as no reasonable salary pays no nothing, nor do so many pay exactly 999k.</w:t>
+      </w:r>
+      <w:r>
+        <w:t xml:space="preserve"> In addition, the SEEK website allows job searches from 30k to 200k+.</w:t>
+      </w:r>
+      <w:r>
+        <w:t xml:space="preserve"> As such, to keep closer to these amounts 0k </w:t>
+      </w:r>
+      <w:r>
+        <w:rPr>
+          <w:i/>
+          <w:iCs/>
+        </w:rPr>
         <w:t>LowestSalary</w:t>
       </w:r>
-      <w:proofErr w:type="spellEnd"/>
-      <w:r>
-        <w:t xml:space="preserve"> value of 0k, and </w:t>
-      </w:r>
-      <w:r>
-        <w:t>4.35</w:t>
-      </w:r>
-      <w:r>
-        <w:t>% had a </w:t>
-      </w:r>
-      <w:proofErr w:type="spellStart"/>
+      <w:r>
+        <w:t xml:space="preserve"> rows were converted to 15k and 999k </w:t>
+      </w:r>
+      <w:r>
+        <w:rPr>
+          <w:i/>
+          <w:iCs/>
+        </w:rPr>
+        <w:t>HighestSalary</w:t>
+      </w:r>
+      <w:r>
+        <w:t xml:space="preserve"> rows were converted to 300k. Accounting for these anomalies will help reduce inaccurate skewing of the data.</w:t>
+      </w:r>
+      <w:r>
+        <w:t xml:space="preserve"> M</w:t>
+      </w:r>
+      <w:r>
+        <w:t>oreover, salary values were scaled from 1 to 1,000. This allowed us to interpret the data as $1000 instead of 1k which was found to be clearer and less ambiguous. Furthermore, duplicate data removed. At first, there appeared to be no duplicate data. However, upon removing redundant </w:t>
+      </w:r>
       <w:r>
         <w:rPr>
           <w:rStyle w:val="Emphasis"/>
           <w:color w:val="0E101A"/>
         </w:rPr>
-        <w:t>HighestSalary</w:t>
-      </w:r>
-      <w:proofErr w:type="spellEnd"/>
-      <w:r>
-        <w:t xml:space="preserve"> value of 999k (although none had both a </w:t>
-      </w:r>
-      <w:proofErr w:type="spellStart"/>
-      <w:r>
-        <w:t>LowestSalary</w:t>
-      </w:r>
-      <w:proofErr w:type="spellEnd"/>
-      <w:r>
-        <w:t xml:space="preserve"> of 0k and </w:t>
-      </w:r>
-      <w:proofErr w:type="spellStart"/>
-      <w:r>
-        <w:t>HighestSalary</w:t>
-      </w:r>
-      <w:proofErr w:type="spellEnd"/>
-      <w:r>
-        <w:t xml:space="preserve"> of 999k). These salaries appeared to be anomalies as no reasonable salary pays no nothing, nor do so many pay exactly 999k.</w:t>
-      </w:r>
-      <w:r>
-        <w:t xml:space="preserve"> In addition, the SEEK website allows job searches from 30k to 200k+.</w:t>
-      </w:r>
-      <w:r>
-        <w:t xml:space="preserve"> As such, to keep closer to these amounts 0k </w:t>
-      </w:r>
-      <w:proofErr w:type="spellStart"/>
+        <w:t>Id</w:t>
+      </w:r>
+      <w:r>
+        <w:t> and </w:t>
+      </w:r>
+      <w:r>
+        <w:rPr>
+          <w:rStyle w:val="Emphasis"/>
+          <w:color w:val="0E101A"/>
+        </w:rPr>
+        <w:t>Full Description</w:t>
+      </w:r>
+      <w:r>
+        <w:t xml:space="preserve"> columns, </w:t>
+      </w:r>
+      <w:r>
+        <w:t>9,840</w:t>
+      </w:r>
+      <w:r>
+        <w:t xml:space="preserve"> </w:t>
+      </w:r>
+      <w:r>
+        <w:t>duplicate entries were discovered and then removed. Lastly, to make the </w:t>
+      </w:r>
+      <w:r>
+        <w:rPr>
+          <w:rStyle w:val="Emphasis"/>
+          <w:color w:val="0E101A"/>
+        </w:rPr>
+        <w:t>Title</w:t>
+      </w:r>
+      <w:r>
+        <w:t> columns easier to read, any matching </w:t>
+      </w:r>
+      <w:r>
+        <w:rPr>
+          <w:rStyle w:val="Emphasis"/>
+          <w:color w:val="0E101A"/>
+        </w:rPr>
+        <w:t>Area</w:t>
+      </w:r>
+      <w:r>
+        <w:t xml:space="preserve"> column that was found inside the title was removed. This affected </w:t>
+      </w:r>
+      <w:r>
+        <w:t>11,751</w:t>
+      </w:r>
+      <w:r>
+        <w:t xml:space="preserve"> rows.</w:t>
+      </w:r>
+    </w:p>
+    <w:p>
+      <w:r>
+        <w:t xml:space="preserve">Normalization was also performed during data preparation. Normalisation is important as it allows us </w:t>
+      </w:r>
+      <w:r>
+        <w:t xml:space="preserve">to standardise the metric data. </w:t>
+      </w:r>
+      <w:r>
+        <w:t xml:space="preserve">To do this, the Sci-kit learn pre-processing library </w:t>
+      </w:r>
       <w:r>
         <w:rPr>
           <w:i/>
           <w:iCs/>
         </w:rPr>
-        <w:t>LowestSalary</w:t>
-      </w:r>
-      <w:proofErr w:type="spellEnd"/>
-      <w:r>
-        <w:t xml:space="preserve"> rows were converted to 15k and 999k </w:t>
-      </w:r>
-      <w:proofErr w:type="spellStart"/>
+        <w:t>StandardScaler</w:t>
+      </w:r>
+      <w:r>
+        <w:t xml:space="preserve"> has been used.</w:t>
+      </w:r>
+      <w:r>
+        <w:t xml:space="preserve"> </w:t>
+      </w:r>
       <w:r>
         <w:rPr>
           <w:i/>
           <w:iCs/>
         </w:rPr>
-        <w:t>HighestSalary</w:t>
-      </w:r>
-      <w:proofErr w:type="spellEnd"/>
-      <w:r>
-        <w:t xml:space="preserve"> rows were converted to 300k. Accounting for these anomalies will help reduce inaccurate skewing of the data.</w:t>
-      </w:r>
-      <w:r>
-        <w:t xml:space="preserve"> M</w:t>
-      </w:r>
-      <w:r>
-        <w:t>oreover, salary values were scaled from 1 to 1,000. This allowed us to interpret the data as $1000 instead of 1k which was found to be clearer and less ambiguous. Furthermore, duplicate data removed. At first, there appeared to be no duplicate data. However, upon removing redundant </w:t>
-      </w:r>
-      <w:r>
-        <w:rPr>
-          <w:rStyle w:val="Emphasis"/>
-          <w:color w:val="0E101A"/>
-        </w:rPr>
-        <w:t>Id</w:t>
-      </w:r>
-      <w:r>
-        <w:t> and </w:t>
-      </w:r>
-      <w:r>
-        <w:rPr>
-          <w:rStyle w:val="Emphasis"/>
-          <w:color w:val="0E101A"/>
-        </w:rPr>
-        <w:t>Full Description</w:t>
-      </w:r>
-      <w:r>
-        <w:t xml:space="preserve"> columns, </w:t>
-      </w:r>
-      <w:r>
-        <w:t>9,840</w:t>
-      </w:r>
-      <w:r>
-        <w:t xml:space="preserve"> </w:t>
-      </w:r>
-      <w:r>
-        <w:t>duplicate entries were discovered and then removed. Lastly, to make the </w:t>
-      </w:r>
-      <w:r>
-        <w:rPr>
-          <w:rStyle w:val="Emphasis"/>
-          <w:color w:val="0E101A"/>
-        </w:rPr>
-        <w:t>Title</w:t>
-      </w:r>
-      <w:r>
-        <w:t> columns easier to read, any matching </w:t>
-      </w:r>
-      <w:r>
-        <w:rPr>
-          <w:rStyle w:val="Emphasis"/>
-          <w:color w:val="0E101A"/>
-        </w:rPr>
-        <w:t>Area</w:t>
-      </w:r>
-      <w:r>
-        <w:t xml:space="preserve"> column that was found inside the title was removed. This affected </w:t>
-      </w:r>
-      <w:r>
-        <w:t>11,751</w:t>
-      </w:r>
-      <w:r>
-        <w:t xml:space="preserve"> rows.</w:t>
-      </w:r>
-    </w:p>
-    <w:p>
-      <w:r>
-        <w:t xml:space="preserve">Normalization was also performed during data preparation. Normalisation is important as it allows us </w:t>
-      </w:r>
-      <w:r>
-        <w:t xml:space="preserve">to standardise the metric data. </w:t>
-      </w:r>
-      <w:r>
-        <w:t xml:space="preserve">To do this, the Sci-kit learn pre-processing library </w:t>
-      </w:r>
-      <w:proofErr w:type="spellStart"/>
+        <w:t>StandardScaler</w:t>
+      </w:r>
+      <w:r>
+        <w:t xml:space="preserve"> impose</w:t>
+      </w:r>
+      <w:r>
+        <w:t>s</w:t>
+      </w:r>
+      <w:r>
+        <w:t xml:space="preserve"> a mean of 0 and </w:t>
+      </w:r>
+      <w:r>
+        <w:t xml:space="preserve">a </w:t>
+      </w:r>
+      <w:r>
+        <w:t xml:space="preserve">standard deviation of 1 onto the data. </w:t>
+      </w:r>
+      <w:r>
+        <w:t xml:space="preserve">In application, we declared a StandardScaler object and then used it to fit and transformed our metric columns. This was </w:t>
+      </w:r>
+      <w:r>
+        <w:t xml:space="preserve">then </w:t>
+      </w:r>
+      <w:r>
+        <w:t xml:space="preserve">saved into a DataFrame called </w:t>
+      </w:r>
       <w:r>
         <w:rPr>
           <w:i/>
           <w:iCs/>
         </w:rPr>
-        <w:t>StandardScaler</w:t>
-      </w:r>
-      <w:proofErr w:type="spellEnd"/>
-      <w:r>
-        <w:t xml:space="preserve"> has been used.</w:t>
-      </w:r>
-      <w:r>
-        <w:t xml:space="preserve"> </w:t>
-      </w:r>
-      <w:proofErr w:type="spellStart"/>
-      <w:r>
-        <w:rPr>
-          <w:i/>
-          <w:iCs/>
-        </w:rPr>
-        <w:t>StandardScaler</w:t>
-      </w:r>
-      <w:proofErr w:type="spellEnd"/>
-      <w:r>
-        <w:t xml:space="preserve"> impose</w:t>
-      </w:r>
-      <w:r>
-        <w:t>s</w:t>
-      </w:r>
-      <w:r>
-        <w:t xml:space="preserve"> a mean of 0 and </w:t>
-      </w:r>
-      <w:r>
-        <w:t xml:space="preserve">a </w:t>
-      </w:r>
-      <w:r>
-        <w:t xml:space="preserve">standard deviation of 1 onto the data. </w:t>
-      </w:r>
-      <w:r>
-        <w:t xml:space="preserve">In application, we declared a </w:t>
-      </w:r>
-      <w:proofErr w:type="spellStart"/>
-      <w:r>
-        <w:t>StandardScaler</w:t>
-      </w:r>
-      <w:proofErr w:type="spellEnd"/>
-      <w:r>
-        <w:t xml:space="preserve"> object and then used it to fit and transformed our metric columns. This was </w:t>
-      </w:r>
-      <w:r>
-        <w:t xml:space="preserve">then </w:t>
-      </w:r>
-      <w:r>
-        <w:t xml:space="preserve">saved into a </w:t>
-      </w:r>
-      <w:proofErr w:type="spellStart"/>
-      <w:r>
-        <w:t>DataFrame</w:t>
-      </w:r>
-      <w:proofErr w:type="spellEnd"/>
-      <w:r>
-        <w:t xml:space="preserve"> called </w:t>
-      </w:r>
-      <w:proofErr w:type="spellStart"/>
-      <w:r>
-        <w:rPr>
-          <w:i/>
-          <w:iCs/>
-        </w:rPr>
         <w:t>df_norm</w:t>
       </w:r>
-      <w:proofErr w:type="spellEnd"/>
       <w:r>
         <w:t xml:space="preserve"> </w:t>
       </w:r>
@@ -1333,10 +1202,26 @@
     </w:p>
     <w:p>
       <w:r>
-        <w:t>…</w:t>
-      </w:r>
-    </w:p>
-    <w:p/>
+        <w:t>Australia’s most densely populated cities were seen to hold most of the market share job postings, with Sydney being the largest at 31%, followed by Melbourne at 24% and Brisbane at 11%. After that was Perth, Adelaide, ACT, Newcastle, and Gold Coast ranging between 2-7%. The remaining cities all held a market share of less than 1%.</w:t>
+      </w:r>
+      <w:r>
+        <w:t xml:space="preserve"> These figures suggest a direct correlation with population density within Australia which could be a suggested future improvement to this analysis.  </w:t>
+      </w:r>
+    </w:p>
+    <w:p>
+      <w:r>
+        <w:t>ACT job postings were found to have the highest salaries attached, with an average salary of over $100,000. This could be attributed to most jobs in that area consisting of federal government positions which typically pay well.</w:t>
+      </w:r>
+      <w:r>
+        <w:t xml:space="preserve"> </w:t>
+      </w:r>
+      <w:r>
+        <w:t>The next highest areas were Port Hedland, Karratha &amp; Pilbara with an average salary of $90,000, followed by Sydney, Mackay &amp; Coalfields, Kalgoorlie Goldfields &amp; Esperance, Darwin, and Perth averaging approximately $85,000. One thing to notice about these smaller areas with such high salaries is that they are all areas with a specific focus on mining jobs</w:t>
+      </w:r>
+      <w:r>
+        <w:t>.</w:t>
+      </w:r>
+    </w:p>
     <w:p>
       <w:pPr>
         <w:pStyle w:val="Heading2"/>
@@ -1372,7 +1257,11 @@
         <w:t>From this, IT classification</w:t>
       </w:r>
       <w:r>
-        <w:t>s were specifically examined. It was found that the most common IT sub-classification was Developers/Programmers. This was followed by Business/Systems Analysts and Programme &amp; Project Management. The fewest listings were held by Hardware Engineering, Technical Writing, and then Computer Operators. The highest paying IT jobs were Architects, earning an average salary of $168,198. Following this was Programme &amp; Project Management ($156,651) and Security ($141,269). Developers/Programmers job listings had a midrange average salary of $126,880. Help Desk &amp; IT Support had the lowest average salary of $61,622. Finally,</w:t>
+        <w:t xml:space="preserve">s were specifically examined. It was found that the most common IT sub-classification was Developers/Programmers. This was followed by Business/Systems Analysts and </w:t>
+      </w:r>
+      <w:r>
+        <w:lastRenderedPageBreak/>
+        <w:t>Programme &amp; Project Management. The fewest listings were held by Hardware Engineering, Technical Writing, and then Computer Operators. The highest paying IT jobs were Architects, earning an average salary of $168,198. Following this was Programme &amp; Project Management ($156,651) and Security ($141,269). Developers/Programmers job listings had a midrange average salary of $126,880. Help Desk &amp; IT Support had the lowest average salary of $61,622. Finally,</w:t>
       </w:r>
       <w:r>
         <w:t xml:space="preserve"> a set of popular technologies were queried against the requirements of the IT job listings.</w:t>
@@ -1387,15 +1276,7 @@
         <w:t xml:space="preserve">. </w:t>
       </w:r>
       <w:r>
-        <w:t xml:space="preserve">Rust, </w:t>
-      </w:r>
-      <w:proofErr w:type="spellStart"/>
-      <w:r>
-        <w:t>Matlab</w:t>
-      </w:r>
-      <w:proofErr w:type="spellEnd"/>
-      <w:r>
-        <w:t>, Objective-C</w:t>
+        <w:t>Rust, Matlab, Objective-C</w:t>
       </w:r>
       <w:r>
         <w:t xml:space="preserve">, </w:t>
@@ -1420,7 +1301,6 @@
           <w:b/>
           <w:bCs/>
         </w:rPr>
-        <w:lastRenderedPageBreak/>
         <w:t xml:space="preserve">Part </w:t>
       </w:r>
       <w:r>
@@ -1602,15 +1482,7 @@
     </w:p>
     <w:p>
       <w:r>
-        <w:t xml:space="preserve">There are a variety of refinements that could be made to improve the quality of the data analysis. Firstly, it would have been beneficial to have used SEEK data from a wider range of time. The dataset provided only included data from the end of 2018 and the start of 2019 and misses half of the months (April, May, June, July, August, September). Since July is not included, it was impossible to see if the Australian end of the financial year impacted the number of job listings. In addition to this, the 2019 data contained Classifications and Location columns with </w:t>
-      </w:r>
-      <w:proofErr w:type="spellStart"/>
-      <w:r>
-        <w:t>NaN</w:t>
-      </w:r>
-      <w:proofErr w:type="spellEnd"/>
-      <w:r>
-        <w:t xml:space="preserve"> values and thus could not contribute to a large part of the analysis. With a more robust and wider-ranging dataset it would have been possible to analyse the market trends over time. For example, it might have allowed us to investigate the popularity of certain IT technologies over time, illustrating if some are increasing or some are decreasing in popularity (perhaps Java is slowly decreasing, but Python is quickly increasing?).</w:t>
+        <w:t>There are a variety of refinements that could be made to improve the quality of the data analysis. Firstly, it would have been beneficial to have used SEEK data from a wider range of time. The dataset provided only included data from the end of 2018 and the start of 2019 and misses half of the months (April, May, June, July, August, September). Since July is not included, it was impossible to see if the Australian end of the financial year impacted the number of job listings. In addition to this, the 2019 data contained Classifications and Location columns with NaN values and thus could not contribute to a large part of the analysis. With a more robust and wider-ranging dataset it would have been possible to analyse the market trends over time. For example, it might have allowed us to investigate the popularity of certain IT technologies over time, illustrating if some are increasing or some are decreasing in popularity (perhaps Java is slowly decreasing, but Python is quickly increasing?).</w:t>
       </w:r>
     </w:p>
     <w:p>
@@ -1621,7 +1493,11 @@
         </w:rPr>
       </w:pPr>
       <w:r>
-        <w:t>While analysing the most popular IT technologies, it would have been an improvement to use a separate and more comprehensive dataset containing the names of technologies. In the analysis a self-composed list of 30 technologies was used.  Because it was self-composed and small in size there is a possibility that some technologies have been left out. If this is the case, the data may be misleading as to what technologies should be studied. Additionally, the method of finding these keywords could be improved. There are some cases where technologies may be spelt differently such as “Objective-C” and “Objective C” or “SQL” and “MySQL”. To improve this, more advanced Natural Language Tool Kit (NLTK) processing should be implemented such as stemming.</w:t>
+        <w:t xml:space="preserve">While analysing the most popular IT technologies, it would have been an improvement to use a separate and more comprehensive dataset containing the names of technologies. In the analysis a self-composed list of 30 technologies was used.  Because it was self-composed and small in size there is a possibility that some technologies have been left out. If this is the case, the data may be misleading as to what technologies should be studied. Additionally, the method of finding these </w:t>
+      </w:r>
+      <w:r>
+        <w:lastRenderedPageBreak/>
+        <w:t>keywords could be improved. There are some cases where technologies may be spelt differently such as “Objective-C” and “Objective C” or “SQL” and “MySQL”. To improve this, more advanced Natural Language Tool Kit (NLTK) processing should be implemented such as stemming.</w:t>
       </w:r>
     </w:p>
     <w:p>

</xml_diff>

<commit_message>
Analysis results classification documentation
</commit_message>
<xml_diff>
--- a/src/Documentation.docx
+++ b/src/Documentation.docx
@@ -1333,10 +1333,26 @@
     </w:p>
     <w:p>
       <w:r>
-        <w:t>…</w:t>
-      </w:r>
-    </w:p>
-    <w:p/>
+        <w:t>Australia’s most densely populated cities were seen to hold most of the market share job postings, with Sydney being the largest at 31%, followed by Melbourne at 24% and Brisbane at 11%. After that was Perth, Adelaide, ACT, Newcastle, and Gold Coast ranging between 2-7%. The remaining cities all held a market share of less than 1%.</w:t>
+      </w:r>
+      <w:r>
+        <w:t xml:space="preserve"> These figures suggest a direct correlation with population density within Australia which could be a suggested future improvement to this analysis.  </w:t>
+      </w:r>
+    </w:p>
+    <w:p>
+      <w:r>
+        <w:t>ACT job postings were found to have the highest salaries attached, with an average salary of over $100,000. This could be attributed to most jobs in that area consisting of federal government positions which typically pay well.</w:t>
+      </w:r>
+      <w:r>
+        <w:t xml:space="preserve"> </w:t>
+      </w:r>
+      <w:r>
+        <w:t>The next highest areas were Port Hedland, Karratha &amp; Pilbara with an average salary of $90,000, followed by Sydney, Mackay &amp; Coalfields, Kalgoorlie Goldfields &amp; Esperance, Darwin, and Perth averaging approximately $85,000. One thing to notice about these smaller areas with such high salaries is that they are all areas with a specific focus on mining jobs</w:t>
+      </w:r>
+      <w:r>
+        <w:t>.</w:t>
+      </w:r>
+    </w:p>
     <w:p>
       <w:pPr>
         <w:pStyle w:val="Heading2"/>
@@ -1372,7 +1388,11 @@
         <w:t>From this, IT classification</w:t>
       </w:r>
       <w:r>
-        <w:t>s were specifically examined. It was found that the most common IT sub-classification was Developers/Programmers. This was followed by Business/Systems Analysts and Programme &amp; Project Management. The fewest listings were held by Hardware Engineering, Technical Writing, and then Computer Operators. The highest paying IT jobs were Architects, earning an average salary of $168,198. Following this was Programme &amp; Project Management ($156,651) and Security ($141,269). Developers/Programmers job listings had a midrange average salary of $126,880. Help Desk &amp; IT Support had the lowest average salary of $61,622. Finally,</w:t>
+        <w:t xml:space="preserve">s were specifically examined. It was found that the most common IT sub-classification was Developers/Programmers. This was followed by Business/Systems Analysts and </w:t>
+      </w:r>
+      <w:r>
+        <w:lastRenderedPageBreak/>
+        <w:t>Programme &amp; Project Management. The fewest listings were held by Hardware Engineering, Technical Writing, and then Computer Operators. The highest paying IT jobs were Architects, earning an average salary of $168,198. Following this was Programme &amp; Project Management ($156,651) and Security ($141,269). Developers/Programmers job listings had a midrange average salary of $126,880. Help Desk &amp; IT Support had the lowest average salary of $61,622. Finally,</w:t>
       </w:r>
       <w:r>
         <w:t xml:space="preserve"> a set of popular technologies were queried against the requirements of the IT job listings.</w:t>
@@ -1387,15 +1407,7 @@
         <w:t xml:space="preserve">. </w:t>
       </w:r>
       <w:r>
-        <w:t xml:space="preserve">Rust, </w:t>
-      </w:r>
-      <w:proofErr w:type="spellStart"/>
-      <w:r>
-        <w:t>Matlab</w:t>
-      </w:r>
-      <w:proofErr w:type="spellEnd"/>
-      <w:r>
-        <w:t>, Objective-C</w:t>
+        <w:t>Rust, Matlab, Objective-C</w:t>
       </w:r>
       <w:r>
         <w:t xml:space="preserve">, </w:t>
@@ -1420,7 +1432,6 @@
           <w:b/>
           <w:bCs/>
         </w:rPr>
-        <w:lastRenderedPageBreak/>
         <w:t xml:space="preserve">Part </w:t>
       </w:r>
       <w:r>
@@ -1503,12 +1514,52 @@
     </w:p>
     <w:p>
       <w:r>
-        <w:t>Locations …</w:t>
-      </w:r>
-    </w:p>
-    <w:p>
-      <w:r>
-        <w:t xml:space="preserve">Classifications … </w:t>
+        <w:t>To begin, the locations of job listings were analysed. Firstly, it was found that…</w:t>
+      </w:r>
+      <w:r>
+        <w:t xml:space="preserve"> </w:t>
+      </w:r>
+      <w:r>
+        <w:rPr>
+          <w:highlight w:val="yellow"/>
+        </w:rPr>
+        <w:t>[Try hit back on the hypothesis – feel free to add more hypothesis or change the location ones</w:t>
+      </w:r>
+      <w:r>
+        <w:rPr>
+          <w:highlight w:val="yellow"/>
+        </w:rPr>
+        <w:t xml:space="preserve"> if it helps</w:t>
+      </w:r>
+      <w:r>
+        <w:rPr>
+          <w:highlight w:val="yellow"/>
+        </w:rPr>
+        <w:t>]</w:t>
+      </w:r>
+    </w:p>
+    <w:p>
+      <w:pPr>
+        <w:pStyle w:val="Heading2"/>
+        <w:rPr>
+          <w:rFonts w:asciiTheme="minorHAnsi" w:eastAsiaTheme="minorHAnsi" w:hAnsiTheme="minorHAnsi" w:cstheme="minorBidi"/>
+          <w:b w:val="0"/>
+          <w:bCs w:val="0"/>
+          <w:color w:val="auto"/>
+          <w:sz w:val="22"/>
+          <w:szCs w:val="22"/>
+        </w:rPr>
+      </w:pPr>
+      <w:r>
+        <w:rPr>
+          <w:rFonts w:asciiTheme="minorHAnsi" w:eastAsiaTheme="minorHAnsi" w:hAnsiTheme="minorHAnsi" w:cstheme="minorBidi"/>
+          <w:b w:val="0"/>
+          <w:bCs w:val="0"/>
+          <w:color w:val="auto"/>
+          <w:sz w:val="22"/>
+          <w:szCs w:val="22"/>
+        </w:rPr>
+        <w:t>From this, the classifications of the job listings were analysed. Firstly, it was found that the Healthcare &amp; Medical classification, hypothesised to have the highest average salary, had only the 11th highest average salary. However, upon investigating the highest average salary per sub-classification, it was found that both General Practitioners and Medical Specialists had the highest average salary of all sub-classifications (both nearing $200,000). By looking at the average salary for all Healthcare &amp; Medical classification listings, it becomes clear that the average is being skewed by the population of lower-paying sub-classifications (most of which are below $100,000). For example, a Medical Administrator has an average salary of only $50,000. Furthermore, it was found that the largest market share belonged to IT classifications. This held 11.7% of the job listings and confirms our hypothesis that IT listings would be the most popular. This can likely be attributed to the globally high demand for IT staff as almost all of today’s companies rely on computers. Finally, it was suggested that the Python programming language, hypothesised to be the most in-demand technology, was only the 9th most mentioned from the job listings. The most popular technology was instead Java. Upon further research, it seems two factors are largely responsible for this. Firstly, Java is used for programming Android devices. According to StatCounter.com, Android holds more than 70% of the mobile phone market (as of 2020). Thus, it is no surprise that Java would also be in very high demand to account for this large market share. Additionally, it was found that Java is extremely popular for programming server-side applications. Almost all companies depend on a server-side back-end. Thus, it is reasonable to correlate this with the demand for Java developers.</w:t>
       </w:r>
     </w:p>
     <w:p/>
@@ -1589,6 +1640,7 @@
         <w:pStyle w:val="Heading2"/>
       </w:pPr>
       <w:r>
+        <w:lastRenderedPageBreak/>
         <w:t>3)  How could you refine your data analytics?</w:t>
       </w:r>
     </w:p>
@@ -1640,19 +1692,6 @@
         <w:t>[1-2 paragraphs, 1 point]</w:t>
       </w:r>
     </w:p>
-    <w:p/>
-    <w:p/>
-    <w:p>
-      <w:pPr>
-        <w:ind w:left="360"/>
-      </w:pPr>
-    </w:p>
-    <w:p>
-      <w:pPr>
-        <w:pStyle w:val="ListParagraph"/>
-      </w:pPr>
-    </w:p>
-    <w:p/>
     <w:p/>
     <w:sectPr>
       <w:pgSz w:w="11906" w:h="16838"/>
@@ -3544,6 +3583,29 @@
       <w:iCs/>
     </w:rPr>
   </w:style>
+  <w:style w:type="character" w:styleId="Hyperlink">
+    <w:name w:val="Hyperlink"/>
+    <w:basedOn w:val="DefaultParagraphFont"/>
+    <w:uiPriority w:val="99"/>
+    <w:unhideWhenUsed/>
+    <w:rsid w:val="00713745"/>
+    <w:rPr>
+      <w:color w:val="0000FF"/>
+      <w:u w:val="single"/>
+    </w:rPr>
+  </w:style>
+  <w:style w:type="character" w:styleId="UnresolvedMention">
+    <w:name w:val="Unresolved Mention"/>
+    <w:basedOn w:val="DefaultParagraphFont"/>
+    <w:uiPriority w:val="99"/>
+    <w:semiHidden/>
+    <w:unhideWhenUsed/>
+    <w:rsid w:val="00713745"/>
+    <w:rPr>
+      <w:color w:val="605E5C"/>
+      <w:shd w:val="clear" w:color="auto" w:fill="E1DFDD"/>
+    </w:rPr>
+  </w:style>
 </w:styles>
 </file>
 

</xml_diff>

<commit_message>
Merge issue - manually adding in documentation
</commit_message>
<xml_diff>
--- a/src/Documentation.docx
+++ b/src/Documentation.docx
@@ -143,6 +143,7 @@
         </w:rPr>
         <w:t xml:space="preserve">This project will explore and analyse SEEK job market data. The dataset contains 318,477 data entries. It includes 13 categories: Id, Title, Company, Date, Location, Area, Classification, Sub-classification, Requirement, Full Description, Lowest Salary, Highest Salary, and Job Type. All categories were formatted as a string except for the </w:t>
       </w:r>
+      <w:proofErr w:type="spellStart"/>
       <w:r>
         <w:rPr>
           <w:rFonts w:asciiTheme="minorHAnsi" w:eastAsiaTheme="minorHAnsi" w:hAnsiTheme="minorHAnsi" w:cstheme="minorBidi"/>
@@ -156,6 +157,7 @@
         </w:rPr>
         <w:t>HighestSalary</w:t>
       </w:r>
+      <w:proofErr w:type="spellEnd"/>
       <w:r>
         <w:rPr>
           <w:rFonts w:asciiTheme="minorHAnsi" w:eastAsiaTheme="minorHAnsi" w:hAnsiTheme="minorHAnsi" w:cstheme="minorBidi"/>
@@ -167,6 +169,7 @@
         </w:rPr>
         <w:t xml:space="preserve"> and </w:t>
       </w:r>
+      <w:proofErr w:type="spellStart"/>
       <w:r>
         <w:rPr>
           <w:rFonts w:asciiTheme="minorHAnsi" w:eastAsiaTheme="minorHAnsi" w:hAnsiTheme="minorHAnsi" w:cstheme="minorBidi"/>
@@ -180,6 +183,7 @@
         </w:rPr>
         <w:t>LowestSalary</w:t>
       </w:r>
+      <w:proofErr w:type="spellEnd"/>
       <w:r>
         <w:rPr>
           <w:rFonts w:asciiTheme="minorHAnsi" w:eastAsiaTheme="minorHAnsi" w:hAnsiTheme="minorHAnsi" w:cstheme="minorBidi"/>
@@ -428,6 +432,7 @@
         </w:rPr>
         <w:t xml:space="preserve">After deleting these duplicates, the total data entries </w:t>
       </w:r>
+      <w:proofErr w:type="gramStart"/>
       <w:r>
         <w:rPr>
           <w:rFonts w:asciiTheme="minorHAnsi" w:eastAsiaTheme="minorHAnsi" w:hAnsiTheme="minorHAnsi" w:cstheme="minorBidi"/>
@@ -439,6 +444,7 @@
         </w:rPr>
         <w:t>was</w:t>
       </w:r>
+      <w:proofErr w:type="gramEnd"/>
       <w:r>
         <w:rPr>
           <w:rFonts w:asciiTheme="minorHAnsi" w:eastAsiaTheme="minorHAnsi" w:hAnsiTheme="minorHAnsi" w:cstheme="minorBidi"/>
@@ -472,6 +478,7 @@
         </w:rPr>
         <w:t xml:space="preserve">. Additionally, an </w:t>
       </w:r>
+      <w:proofErr w:type="spellStart"/>
       <w:r>
         <w:rPr>
           <w:rFonts w:asciiTheme="minorHAnsi" w:eastAsiaTheme="minorHAnsi" w:hAnsiTheme="minorHAnsi" w:cstheme="minorBidi"/>
@@ -485,6 +492,7 @@
         </w:rPr>
         <w:t>AvgSalary</w:t>
       </w:r>
+      <w:proofErr w:type="spellEnd"/>
       <w:r>
         <w:rPr>
           <w:rFonts w:asciiTheme="minorHAnsi" w:eastAsiaTheme="minorHAnsi" w:hAnsiTheme="minorHAnsi" w:cstheme="minorBidi"/>
@@ -496,6 +504,7 @@
         </w:rPr>
         <w:t xml:space="preserve"> column was appended. The column values are derived from the mean of the </w:t>
       </w:r>
+      <w:proofErr w:type="spellStart"/>
       <w:r>
         <w:rPr>
           <w:rFonts w:asciiTheme="minorHAnsi" w:eastAsiaTheme="minorHAnsi" w:hAnsiTheme="minorHAnsi" w:cstheme="minorBidi"/>
@@ -509,6 +518,7 @@
         </w:rPr>
         <w:t>HighestSalary</w:t>
       </w:r>
+      <w:proofErr w:type="spellEnd"/>
       <w:r>
         <w:rPr>
           <w:rFonts w:asciiTheme="minorHAnsi" w:eastAsiaTheme="minorHAnsi" w:hAnsiTheme="minorHAnsi" w:cstheme="minorBidi"/>
@@ -520,6 +530,7 @@
         </w:rPr>
         <w:t xml:space="preserve"> and </w:t>
       </w:r>
+      <w:proofErr w:type="spellStart"/>
       <w:r>
         <w:rPr>
           <w:rFonts w:asciiTheme="minorHAnsi" w:eastAsiaTheme="minorHAnsi" w:hAnsiTheme="minorHAnsi" w:cstheme="minorBidi"/>
@@ -533,6 +544,7 @@
         </w:rPr>
         <w:t>LowestSalary</w:t>
       </w:r>
+      <w:proofErr w:type="spellEnd"/>
       <w:r>
         <w:rPr>
           <w:rFonts w:asciiTheme="minorHAnsi" w:eastAsiaTheme="minorHAnsi" w:hAnsiTheme="minorHAnsi" w:cstheme="minorBidi"/>
@@ -625,7 +637,15 @@
         <w:t>was</w:t>
       </w:r>
       <w:r>
-        <w:t xml:space="preserve"> done in a Jupyter notebook using the </w:t>
+        <w:t xml:space="preserve"> done in a </w:t>
+      </w:r>
+      <w:proofErr w:type="spellStart"/>
+      <w:r>
+        <w:t>Jupyter</w:t>
+      </w:r>
+      <w:proofErr w:type="spellEnd"/>
+      <w:r>
+        <w:t xml:space="preserve"> notebook using the </w:t>
       </w:r>
       <w:r>
         <w:t>Pandas</w:t>
@@ -639,30 +659,60 @@
       <w:r>
         <w:t xml:space="preserve">Because the dataset has been formatted as a CSV, the Pandas </w:t>
       </w:r>
+      <w:proofErr w:type="spellStart"/>
       <w:r>
         <w:rPr>
           <w:rFonts w:ascii="Courier New" w:hAnsi="Courier New" w:cs="Courier New"/>
           <w:i/>
           <w:iCs/>
         </w:rPr>
-        <w:t>read_csv( &lt;filename&gt; )</w:t>
-      </w:r>
-      <w:r>
-        <w:t xml:space="preserve"> function has been used.</w:t>
-      </w:r>
-      <w:r>
-        <w:t xml:space="preserve"> </w:t>
-      </w:r>
-      <w:r>
-        <w:t xml:space="preserve">It should be noted that a </w:t>
-      </w:r>
-      <w:r>
-        <w:rPr>
+        <w:t>read_</w:t>
+      </w:r>
+      <w:proofErr w:type="gramStart"/>
+      <w:r>
+        <w:rPr>
+          <w:rFonts w:ascii="Courier New" w:hAnsi="Courier New" w:cs="Courier New"/>
           <w:i/>
           <w:iCs/>
         </w:rPr>
+        <w:t>csv</w:t>
+      </w:r>
+      <w:proofErr w:type="spellEnd"/>
+      <w:r>
+        <w:rPr>
+          <w:rFonts w:ascii="Courier New" w:hAnsi="Courier New" w:cs="Courier New"/>
+          <w:i/>
+          <w:iCs/>
+        </w:rPr>
+        <w:t>( &lt;</w:t>
+      </w:r>
+      <w:proofErr w:type="gramEnd"/>
+      <w:r>
+        <w:rPr>
+          <w:rFonts w:ascii="Courier New" w:hAnsi="Courier New" w:cs="Courier New"/>
+          <w:i/>
+          <w:iCs/>
+        </w:rPr>
+        <w:t>filename&gt; )</w:t>
+      </w:r>
+      <w:r>
+        <w:t xml:space="preserve"> function has been used.</w:t>
+      </w:r>
+      <w:r>
+        <w:t xml:space="preserve"> </w:t>
+      </w:r>
+      <w:r>
+        <w:t xml:space="preserve">It should be noted that a </w:t>
+      </w:r>
+      <w:proofErr w:type="spellStart"/>
+      <w:r>
+        <w:rPr>
+          <w:i/>
+          <w:iCs/>
+        </w:rPr>
         <w:t>low_memory</w:t>
       </w:r>
+      <w:proofErr w:type="spellEnd"/>
       <w:r>
         <w:t xml:space="preserve"> flag was used to fix </w:t>
       </w:r>
@@ -676,7 +726,23 @@
         <w:t>From this, we could read</w:t>
       </w:r>
       <w:r>
-        <w:t xml:space="preserve"> the CSV file into a Pandas DataFrame. The name of the DataFrame </w:t>
+        <w:t xml:space="preserve"> the CSV file into a Pandas </w:t>
+      </w:r>
+      <w:proofErr w:type="spellStart"/>
+      <w:r>
+        <w:t>DataFrame</w:t>
+      </w:r>
+      <w:proofErr w:type="spellEnd"/>
+      <w:r>
+        <w:t xml:space="preserve">. The name of the </w:t>
+      </w:r>
+      <w:proofErr w:type="spellStart"/>
+      <w:r>
+        <w:t>DataFrame</w:t>
+      </w:r>
+      <w:proofErr w:type="spellEnd"/>
+      <w:r>
+        <w:t xml:space="preserve"> </w:t>
       </w:r>
       <w:r>
         <w:t>is</w:t>
@@ -721,8 +787,17 @@
         <w:t>Dates</w:t>
       </w:r>
       <w:r>
-        <w:t> column was formatted as an object type and was converted into a DateTime type. This was done to allow for easier manipulation of the dates. Next, we checked for NULL values. This gave us a clearer picture of the parts of the data that was missing. Fortunately, there were no NULL values for the </w:t>
-      </w:r>
+        <w:t xml:space="preserve"> column was formatted as an object type and was converted into a </w:t>
+      </w:r>
+      <w:proofErr w:type="spellStart"/>
+      <w:r>
+        <w:t>DateTime</w:t>
+      </w:r>
+      <w:proofErr w:type="spellEnd"/>
+      <w:r>
+        <w:t xml:space="preserve"> type. This was done to allow for easier manipulation of the dates. Next, we checked for NULL values. This gave us a clearer picture of the parts of the data that was missing. Fortunately, there were no NULL values for the </w:t>
+      </w:r>
+      <w:proofErr w:type="spellStart"/>
       <w:r>
         <w:rPr>
           <w:rStyle w:val="Emphasis"/>
@@ -730,50 +805,80 @@
         </w:rPr>
         <w:t>LowestSalary</w:t>
       </w:r>
+      <w:proofErr w:type="spellEnd"/>
       <w:r>
         <w:t> and </w:t>
       </w:r>
+      <w:proofErr w:type="spellStart"/>
       <w:r>
         <w:rPr>
           <w:rStyle w:val="Emphasis"/>
           <w:color w:val="0E101A"/>
         </w:rPr>
-        <w:t>HighestSalary columns </w:t>
-      </w:r>
-      <w:r>
-        <w:t>and so nothing was dropped. Additionally, it was found that 19.</w:t>
-      </w:r>
-      <w:r>
-        <w:t>53</w:t>
-      </w:r>
-      <w:r>
-        <w:t>% of jobs had a </w:t>
-      </w:r>
+        <w:t>HighestSalary</w:t>
+      </w:r>
+      <w:proofErr w:type="spellEnd"/>
       <w:r>
         <w:rPr>
           <w:rStyle w:val="Emphasis"/>
           <w:color w:val="0E101A"/>
         </w:rPr>
-        <w:t>LowestSalary</w:t>
-      </w:r>
-      <w:r>
-        <w:t xml:space="preserve"> value of 0k, and </w:t>
-      </w:r>
-      <w:r>
-        <w:t>4.35</w:t>
-      </w:r>
-      <w:r>
-        <w:t>% had a </w:t>
-      </w:r>
+        <w:t xml:space="preserve"> columns </w:t>
+      </w:r>
+      <w:r>
+        <w:t>and so nothing was dropped. Additionally, it was found that 19.</w:t>
+      </w:r>
+      <w:r>
+        <w:t>53</w:t>
+      </w:r>
+      <w:r>
+        <w:t>% of jobs had a </w:t>
+      </w:r>
+      <w:proofErr w:type="spellStart"/>
       <w:r>
         <w:rPr>
           <w:rStyle w:val="Emphasis"/>
           <w:color w:val="0E101A"/>
         </w:rPr>
+        <w:t>LowestSalary</w:t>
+      </w:r>
+      <w:proofErr w:type="spellEnd"/>
+      <w:r>
+        <w:t xml:space="preserve"> value of 0k, and </w:t>
+      </w:r>
+      <w:r>
+        <w:t>4.35</w:t>
+      </w:r>
+      <w:r>
+        <w:t>% had a </w:t>
+      </w:r>
+      <w:proofErr w:type="spellStart"/>
+      <w:r>
+        <w:rPr>
+          <w:rStyle w:val="Emphasis"/>
+          <w:color w:val="0E101A"/>
+        </w:rPr>
         <w:t>HighestSalary</w:t>
       </w:r>
-      <w:r>
-        <w:t> value of 999k (although none had both a LowestSalary of 0k and HighestSalary of 999k). These salaries appeared to be anomalies as no reasonable salary pays no nothing, nor do so many pay exactly 999k.</w:t>
+      <w:proofErr w:type="spellEnd"/>
+      <w:r>
+        <w:t xml:space="preserve"> value of 999k (although none had both a </w:t>
+      </w:r>
+      <w:proofErr w:type="spellStart"/>
+      <w:r>
+        <w:t>LowestSalary</w:t>
+      </w:r>
+      <w:proofErr w:type="spellEnd"/>
+      <w:r>
+        <w:t xml:space="preserve"> of 0k and </w:t>
+      </w:r>
+      <w:proofErr w:type="spellStart"/>
+      <w:r>
+        <w:t>HighestSalary</w:t>
+      </w:r>
+      <w:proofErr w:type="spellEnd"/>
+      <w:r>
+        <w:t xml:space="preserve"> of 999k). These salaries appeared to be anomalies as no reasonable salary pays no nothing, nor do so many pay exactly 999k.</w:t>
       </w:r>
       <w:r>
         <w:t xml:space="preserve"> In addition, the SEEK website allows job searches from 30k to 200k+.</w:t>
@@ -781,6 +886,7 @@
       <w:r>
         <w:t xml:space="preserve"> As such, to keep closer to these amounts 0k </w:t>
       </w:r>
+      <w:proofErr w:type="spellStart"/>
       <w:r>
         <w:rPr>
           <w:i/>
@@ -788,9 +894,11 @@
         </w:rPr>
         <w:t>LowestSalary</w:t>
       </w:r>
+      <w:proofErr w:type="spellEnd"/>
       <w:r>
         <w:t xml:space="preserve"> rows were converted to 15k and 999k </w:t>
       </w:r>
+      <w:proofErr w:type="spellStart"/>
       <w:r>
         <w:rPr>
           <w:i/>
@@ -798,6 +906,7 @@
         </w:rPr>
         <w:t>HighestSalary</w:t>
       </w:r>
+      <w:proofErr w:type="spellEnd"/>
       <w:r>
         <w:t xml:space="preserve"> rows were converted to 300k. Accounting for these anomalies will help reduce inaccurate skewing of the data.</w:t>
       </w:r>
@@ -873,6 +982,7 @@
       <w:r>
         <w:t xml:space="preserve">To do this, the Sci-kit learn pre-processing library </w:t>
       </w:r>
+      <w:proofErr w:type="spellStart"/>
       <w:r>
         <w:rPr>
           <w:i/>
@@ -880,12 +990,14 @@
         </w:rPr>
         <w:t>StandardScaler</w:t>
       </w:r>
+      <w:proofErr w:type="spellEnd"/>
       <w:r>
         <w:t xml:space="preserve"> has been used.</w:t>
       </w:r>
       <w:r>
         <w:t xml:space="preserve"> </w:t>
       </w:r>
+      <w:proofErr w:type="spellStart"/>
       <w:r>
         <w:rPr>
           <w:i/>
@@ -893,6 +1005,7 @@
         </w:rPr>
         <w:t>StandardScaler</w:t>
       </w:r>
+      <w:proofErr w:type="spellEnd"/>
       <w:r>
         <w:t xml:space="preserve"> impose</w:t>
       </w:r>
@@ -909,14 +1022,31 @@
         <w:t xml:space="preserve">standard deviation of 1 onto the data. </w:t>
       </w:r>
       <w:r>
-        <w:t xml:space="preserve">In application, we declared a StandardScaler object and then used it to fit and transformed our metric columns. This was </w:t>
+        <w:t xml:space="preserve">In application, we declared a </w:t>
+      </w:r>
+      <w:proofErr w:type="spellStart"/>
+      <w:r>
+        <w:t>StandardScaler</w:t>
+      </w:r>
+      <w:proofErr w:type="spellEnd"/>
+      <w:r>
+        <w:t xml:space="preserve"> object and then used it to fit and transformed our metric columns. This was </w:t>
       </w:r>
       <w:r>
         <w:t xml:space="preserve">then </w:t>
       </w:r>
       <w:r>
-        <w:t xml:space="preserve">saved into a DataFrame called </w:t>
-      </w:r>
+        <w:t xml:space="preserve">saved into a </w:t>
+      </w:r>
+      <w:proofErr w:type="spellStart"/>
+      <w:r>
+        <w:t>DataFrame</w:t>
+      </w:r>
+      <w:proofErr w:type="spellEnd"/>
+      <w:r>
+        <w:t xml:space="preserve"> called </w:t>
+      </w:r>
+      <w:proofErr w:type="spellStart"/>
       <w:r>
         <w:rPr>
           <w:i/>
@@ -924,6 +1054,7 @@
         </w:rPr>
         <w:t>df_norm</w:t>
       </w:r>
+      <w:proofErr w:type="spellEnd"/>
       <w:r>
         <w:t xml:space="preserve"> </w:t>
       </w:r>
@@ -1383,12 +1514,52 @@
     </w:p>
     <w:p>
       <w:r>
-        <w:t>Locations …</w:t>
-      </w:r>
-    </w:p>
-    <w:p>
-      <w:r>
-        <w:t xml:space="preserve">Classifications … </w:t>
+        <w:t>To begin, the locations of job listings were analysed. Firstly, it was found that…</w:t>
+      </w:r>
+      <w:r>
+        <w:t xml:space="preserve"> </w:t>
+      </w:r>
+      <w:r>
+        <w:rPr>
+          <w:highlight w:val="yellow"/>
+        </w:rPr>
+        <w:t>[Try hit back on the hypothesis – feel free to add more hypothesis or change the location ones</w:t>
+      </w:r>
+      <w:r>
+        <w:rPr>
+          <w:highlight w:val="yellow"/>
+        </w:rPr>
+        <w:t xml:space="preserve"> if it helps</w:t>
+      </w:r>
+      <w:r>
+        <w:rPr>
+          <w:highlight w:val="yellow"/>
+        </w:rPr>
+        <w:t>]</w:t>
+      </w:r>
+    </w:p>
+    <w:p>
+      <w:pPr>
+        <w:pStyle w:val="Heading2"/>
+        <w:rPr>
+          <w:rFonts w:asciiTheme="minorHAnsi" w:eastAsiaTheme="minorHAnsi" w:hAnsiTheme="minorHAnsi" w:cstheme="minorBidi"/>
+          <w:b w:val="0"/>
+          <w:bCs w:val="0"/>
+          <w:color w:val="auto"/>
+          <w:sz w:val="22"/>
+          <w:szCs w:val="22"/>
+        </w:rPr>
+      </w:pPr>
+      <w:r>
+        <w:rPr>
+          <w:rFonts w:asciiTheme="minorHAnsi" w:eastAsiaTheme="minorHAnsi" w:hAnsiTheme="minorHAnsi" w:cstheme="minorBidi"/>
+          <w:b w:val="0"/>
+          <w:bCs w:val="0"/>
+          <w:color w:val="auto"/>
+          <w:sz w:val="22"/>
+          <w:szCs w:val="22"/>
+        </w:rPr>
+        <w:t>From this, the classifications of the job listings were analysed. Firstly, it was found that the Healthcare &amp; Medical classification, hypothesised to have the highest average salary, had only the 11th highest average salary. However, upon investigating the highest average salary per sub-classification, it was found that both General Practitioners and Medical Specialists had the highest average salary of all sub-classifications (both nearing $200,000). By looking at the average salary for all Healthcare &amp; Medical classification listings, it becomes clear that the average is being skewed by the population of lower-paying sub-classifications (most of which are below $100,000). For example, a Medical Administrator has an average salary of only $50,000. Furthermore, it was found that the largest market share belonged to IT classifications. This held 11.7% of the job listings and confirms our hypothesis that IT listings would be the most popular. This can likely be attributed to the globally high demand for IT staff as almost all of today’s companies rely on computers. Finally, it was suggested that the Python programming language, hypothesised to be the most in-demand technology, was only the 9th most mentioned from the job listings. The most popular technology was instead Java. Upon further research, it seems two factors are largely responsible for this. Firstly, Java is used for programming Android devices. According to StatCounter.com, Android holds more than 70% of the mobile phone market (as of 2020). Thus, it is no surprise that Java would also be in very high demand to account for this large market share. Additionally, it was found that Java is extremely popular for programming server-side applications. Almost all companies depend on a server-side back-end. Thus, it is reasonable to correlate this with the demand for Java developers.</w:t>
       </w:r>
     </w:p>
     <w:p/>
@@ -1469,6 +1640,7 @@
         <w:pStyle w:val="Heading2"/>
       </w:pPr>
       <w:r>
+        <w:lastRenderedPageBreak/>
         <w:t>3)  How could you refine your data analytics?</w:t>
       </w:r>
     </w:p>
@@ -1482,7 +1654,15 @@
     </w:p>
     <w:p>
       <w:r>
-        <w:t>There are a variety of refinements that could be made to improve the quality of the data analysis. Firstly, it would have been beneficial to have used SEEK data from a wider range of time. The dataset provided only included data from the end of 2018 and the start of 2019 and misses half of the months (April, May, June, July, August, September). Since July is not included, it was impossible to see if the Australian end of the financial year impacted the number of job listings. In addition to this, the 2019 data contained Classifications and Location columns with NaN values and thus could not contribute to a large part of the analysis. With a more robust and wider-ranging dataset it would have been possible to analyse the market trends over time. For example, it might have allowed us to investigate the popularity of certain IT technologies over time, illustrating if some are increasing or some are decreasing in popularity (perhaps Java is slowly decreasing, but Python is quickly increasing?).</w:t>
+        <w:t xml:space="preserve">There are a variety of refinements that could be made to improve the quality of the data analysis. Firstly, it would have been beneficial to have used SEEK data from a wider range of time. The dataset provided only included data from the end of 2018 and the start of 2019 and misses half of the months (April, May, June, July, August, September). Since July is not included, it was impossible to see if the Australian end of the financial year impacted the number of job listings. In addition to this, the 2019 data contained Classifications and Location columns with </w:t>
+      </w:r>
+      <w:proofErr w:type="spellStart"/>
+      <w:r>
+        <w:t>NaN</w:t>
+      </w:r>
+      <w:proofErr w:type="spellEnd"/>
+      <w:r>
+        <w:t xml:space="preserve"> values and thus could not contribute to a large part of the analysis. With a more robust and wider-ranging dataset it would have been possible to analyse the market trends over time. For example, it might have allowed us to investigate the popularity of certain IT technologies over time, illustrating if some are increasing or some are decreasing in popularity (perhaps Java is slowly decreasing, but Python is quickly increasing?).</w:t>
       </w:r>
     </w:p>
     <w:p>
@@ -1493,11 +1673,7 @@
         </w:rPr>
       </w:pPr>
       <w:r>
-        <w:t xml:space="preserve">While analysing the most popular IT technologies, it would have been an improvement to use a separate and more comprehensive dataset containing the names of technologies. In the analysis a self-composed list of 30 technologies was used.  Because it was self-composed and small in size there is a possibility that some technologies have been left out. If this is the case, the data may be misleading as to what technologies should be studied. Additionally, the method of finding these </w:t>
-      </w:r>
-      <w:r>
-        <w:lastRenderedPageBreak/>
-        <w:t>keywords could be improved. There are some cases where technologies may be spelt differently such as “Objective-C” and “Objective C” or “SQL” and “MySQL”. To improve this, more advanced Natural Language Tool Kit (NLTK) processing should be implemented such as stemming.</w:t>
+        <w:t>While analysing the most popular IT technologies, it would have been an improvement to use a separate and more comprehensive dataset containing the names of technologies. In the analysis a self-composed list of 30 technologies was used.  Because it was self-composed and small in size there is a possibility that some technologies have been left out. If this is the case, the data may be misleading as to what technologies should be studied. Additionally, the method of finding these keywords could be improved. There are some cases where technologies may be spelt differently such as “Objective-C” and “Objective C” or “SQL” and “MySQL”. To improve this, more advanced Natural Language Tool Kit (NLTK) processing should be implemented such as stemming.</w:t>
       </w:r>
     </w:p>
     <w:p>
@@ -1516,19 +1692,6 @@
         <w:t>[1-2 paragraphs, 1 point]</w:t>
       </w:r>
     </w:p>
-    <w:p/>
-    <w:p/>
-    <w:p>
-      <w:pPr>
-        <w:ind w:left="360"/>
-      </w:pPr>
-    </w:p>
-    <w:p>
-      <w:pPr>
-        <w:pStyle w:val="ListParagraph"/>
-      </w:pPr>
-    </w:p>
-    <w:p/>
     <w:p/>
     <w:sectPr>
       <w:pgSz w:w="11906" w:h="16838"/>
@@ -3420,6 +3583,29 @@
       <w:iCs/>
     </w:rPr>
   </w:style>
+  <w:style w:type="character" w:styleId="Hyperlink">
+    <w:name w:val="Hyperlink"/>
+    <w:basedOn w:val="DefaultParagraphFont"/>
+    <w:uiPriority w:val="99"/>
+    <w:unhideWhenUsed/>
+    <w:rsid w:val="00713745"/>
+    <w:rPr>
+      <w:color w:val="0000FF"/>
+      <w:u w:val="single"/>
+    </w:rPr>
+  </w:style>
+  <w:style w:type="character" w:styleId="UnresolvedMention">
+    <w:name w:val="Unresolved Mention"/>
+    <w:basedOn w:val="DefaultParagraphFont"/>
+    <w:uiPriority w:val="99"/>
+    <w:semiHidden/>
+    <w:unhideWhenUsed/>
+    <w:rsid w:val="00713745"/>
+    <w:rPr>
+      <w:color w:val="605E5C"/>
+      <w:shd w:val="clear" w:color="auto" w:fill="E1DFDD"/>
+    </w:rPr>
+  </w:style>
 </w:styles>
 </file>
 

</xml_diff>

<commit_message>
added location documentation to evaluation
</commit_message>
<xml_diff>
--- a/src/Documentation.docx
+++ b/src/Documentation.docx
@@ -637,15 +637,7 @@
         <w:t>was</w:t>
       </w:r>
       <w:r>
-        <w:t xml:space="preserve"> done in a </w:t>
-      </w:r>
-      <w:proofErr w:type="spellStart"/>
-      <w:r>
-        <w:t>Jupyter</w:t>
-      </w:r>
-      <w:proofErr w:type="spellEnd"/>
-      <w:r>
-        <w:t xml:space="preserve"> notebook using the </w:t>
+        <w:t xml:space="preserve"> done in a Jupyter notebook using the </w:t>
       </w:r>
       <w:r>
         <w:t>Pandas</w:t>
@@ -1514,40 +1506,30 @@
     </w:p>
     <w:p>
       <w:r>
-        <w:t>To begin, the locations of job listings were analysed. Firstly, it was found that…</w:t>
+        <w:t xml:space="preserve">To begin, the locations of job listings </w:t>
+      </w:r>
+      <w:r>
+        <w:t xml:space="preserve">and listing times </w:t>
+      </w:r>
+      <w:r>
+        <w:t>were analysed. Firstly, it was found tha</w:t>
+      </w:r>
+      <w:r>
+        <w:t>t the higher population cities had the most job postings, this included Sydney, Melbourne, Brisbane, and Perth. There was a clear correlation between population density and job postings, which confirms our hypothesis.</w:t>
+      </w:r>
+    </w:p>
+    <w:p>
+      <w:r>
+        <w:t xml:space="preserve">When it comes to job postings, our hypothesis suggested that there would be the most job postings in July due to the beginning of the financial new year. </w:t>
+      </w:r>
+      <w:r>
+        <w:t>Unfortunately, with the data we were given, we were unable to test this hypothesis as there was no data for that time of year. With the data we were given, it was found was that most job postings occurred in January due to the beginning of the year.</w:t>
       </w:r>
       <w:r>
         <w:t xml:space="preserve"> </w:t>
       </w:r>
       <w:r>
-        <w:rPr>
-          <w:highlight w:val="yellow"/>
-        </w:rPr>
-        <w:t xml:space="preserve">[Try </w:t>
-      </w:r>
-      <w:r>
-        <w:rPr>
-          <w:highlight w:val="yellow"/>
-        </w:rPr>
-        <w:t>touch</w:t>
-      </w:r>
-      <w:r>
-        <w:rPr>
-          <w:highlight w:val="yellow"/>
-        </w:rPr>
-        <w:t xml:space="preserve"> back on the hypothesis – feel free to add more hypothesis or change the location ones</w:t>
-      </w:r>
-      <w:r>
-        <w:rPr>
-          <w:highlight w:val="yellow"/>
-        </w:rPr>
-        <w:t xml:space="preserve"> if it helps</w:t>
-      </w:r>
-      <w:r>
-        <w:rPr>
-          <w:highlight w:val="yellow"/>
-        </w:rPr>
-        <w:t>]</w:t>
+        <w:t>For future analytics looking at monthly job posting frequency, it is crucial to have all 12 months of data for this reason.</w:t>
       </w:r>
     </w:p>
     <w:p>
@@ -1580,6 +1562,7 @@
         <w:pStyle w:val="Heading2"/>
       </w:pPr>
       <w:r>
+        <w:lastRenderedPageBreak/>
         <w:t>2)  What actions for balancing the markets do you suggest based on your findings?</w:t>
       </w:r>
     </w:p>
@@ -1652,7 +1635,6 @@
         <w:pStyle w:val="Heading2"/>
       </w:pPr>
       <w:r>
-        <w:lastRenderedPageBreak/>
         <w:t>3)  How could you refine your data analytics?</w:t>
       </w:r>
     </w:p>
@@ -1706,10 +1688,64 @@
     </w:p>
     <w:p>
       <w:r>
-        <w:rPr>
-          <w:highlight w:val="yellow"/>
-        </w:rPr>
-        <w:t>[Location – maybe you want to live in a city if you want a lot of job offers? Or maybe you want to live in Darwin etc if you want some mining jobs with good salary?]</w:t>
+        <w:t xml:space="preserve">Location plays a big role for employers and employees due to the types of jobs and salaries seen in different areas. </w:t>
+      </w:r>
+      <w:r>
+        <w:t xml:space="preserve">To maximise potential job offers, an individual should move to a big city such as Sydney or Melbourne where most job opportunities are. Someone living on the Gold Coast would </w:t>
+      </w:r>
+      <w:r>
+        <w:t>need</w:t>
+      </w:r>
+      <w:r>
+        <w:t xml:space="preserve"> to realise that there is a limited amount of job opportunities, as well as having much lower average salary. If for example they</w:t>
+      </w:r>
+      <w:r>
+        <w:t xml:space="preserve"> want</w:t>
+      </w:r>
+      <w:r>
+        <w:t>ed</w:t>
+      </w:r>
+      <w:r>
+        <w:t xml:space="preserve"> a career in mining with a salary of $85,000+, the </w:t>
+      </w:r>
+      <w:r>
+        <w:t>individual</w:t>
+      </w:r>
+      <w:r>
+        <w:t xml:space="preserve"> would have to move to </w:t>
+      </w:r>
+      <w:r>
+        <w:t>towns such as Darwin, Port Hedland, Mackay, or Kalgoorlie.</w:t>
+      </w:r>
+      <w:r>
+        <w:t xml:space="preserve"> Alternatively, if they wanted a government position, it would be ideal for them to move to the ACT.</w:t>
+      </w:r>
+      <w:r>
+        <w:t xml:space="preserve"> </w:t>
+      </w:r>
+      <w:r>
+        <w:t>The same ideas apply to employers, they would have to consider location-based population density and salaries when seeking employees</w:t>
+      </w:r>
+      <w:r>
+        <w:t xml:space="preserve"> to</w:t>
+      </w:r>
+      <w:r>
+        <w:t xml:space="preserve"> </w:t>
+      </w:r>
+      <w:r>
+        <w:t>justify</w:t>
+      </w:r>
+      <w:r>
+        <w:t xml:space="preserve"> </w:t>
+      </w:r>
+      <w:r>
+        <w:t xml:space="preserve">their own advertised salaries (supply and demand) and </w:t>
+      </w:r>
+      <w:r>
+        <w:t>that they will get more applicants in places such and Sydney or Melbourne.</w:t>
+      </w:r>
+      <w:r>
+        <w:t xml:space="preserve"> </w:t>
       </w:r>
     </w:p>
     <w:p>
@@ -1729,6 +1765,7 @@
         <w:t xml:space="preserve"> </w:t>
       </w:r>
       <w:r>
+        <w:lastRenderedPageBreak/>
         <w:t>Overall</w:t>
       </w:r>
       <w:r>

</xml_diff>

<commit_message>
Moving documentation into the notebook
</commit_message>
<xml_diff>
--- a/src/Documentation.docx
+++ b/src/Documentation.docx
@@ -31,92 +31,6 @@
         <w:pStyle w:val="Heading3"/>
       </w:pPr>
       <w:r>
-        <w:t>For example:</w:t>
-      </w:r>
-    </w:p>
-    <w:p>
-      <w:pPr>
-        <w:pStyle w:val="Heading3"/>
-        <w:numPr>
-          <w:ilvl w:val="0"/>
-          <w:numId w:val="3"/>
-        </w:numPr>
-      </w:pPr>
-      <w:r>
-        <w:t>What are the categories/domains of the dataset?</w:t>
-      </w:r>
-      <w:r>
-        <w:t xml:space="preserve"> </w:t>
-      </w:r>
-      <w:r>
-        <w:t>Id, Title, Company, Date, Location, Area, Classification, Sub-classification, Requirement, Full Description, Lowest Salary, Highest Salary, Job Type.</w:t>
-      </w:r>
-    </w:p>
-    <w:p>
-      <w:pPr>
-        <w:pStyle w:val="Heading3"/>
-        <w:numPr>
-          <w:ilvl w:val="0"/>
-          <w:numId w:val="3"/>
-        </w:numPr>
-      </w:pPr>
-      <w:r>
-        <w:t>What is the dataset size of each variation?</w:t>
-      </w:r>
-    </w:p>
-    <w:p>
-      <w:pPr>
-        <w:pStyle w:val="Heading3"/>
-        <w:numPr>
-          <w:ilvl w:val="0"/>
-          <w:numId w:val="3"/>
-        </w:numPr>
-      </w:pPr>
-      <w:r>
-        <w:t>What is dataset structure/format?</w:t>
-      </w:r>
-    </w:p>
-    <w:p>
-      <w:pPr>
-        <w:pStyle w:val="Heading3"/>
-        <w:numPr>
-          <w:ilvl w:val="0"/>
-          <w:numId w:val="3"/>
-        </w:numPr>
-      </w:pPr>
-      <w:r>
-        <w:t>What are attributes/features of review data you are going to use?</w:t>
-      </w:r>
-    </w:p>
-    <w:p>
-      <w:pPr>
-        <w:pStyle w:val="Heading3"/>
-        <w:numPr>
-          <w:ilvl w:val="0"/>
-          <w:numId w:val="3"/>
-        </w:numPr>
-      </w:pPr>
-      <w:r>
-        <w:t>What are attributes/features of product data you are going to use?</w:t>
-      </w:r>
-    </w:p>
-    <w:p>
-      <w:pPr>
-        <w:pStyle w:val="Heading3"/>
-        <w:numPr>
-          <w:ilvl w:val="0"/>
-          <w:numId w:val="3"/>
-        </w:numPr>
-      </w:pPr>
-      <w:r>
-        <w:t>Which parts of the dataset will you use or all of them?</w:t>
-      </w:r>
-    </w:p>
-    <w:p>
-      <w:pPr>
-        <w:pStyle w:val="Heading3"/>
-      </w:pPr>
-      <w:r>
         <w:t>[1-2 paragraphs, 3 points]</w:t>
       </w:r>
     </w:p>
@@ -143,7 +57,6 @@
         </w:rPr>
         <w:t xml:space="preserve">This project will explore and analyse SEEK job market data. The dataset contains 318,477 data entries. It includes 13 categories: Id, Title, Company, Date, Location, Area, Classification, Sub-classification, Requirement, Full Description, Lowest Salary, Highest Salary, and Job Type. All categories were formatted as a string except for the </w:t>
       </w:r>
-      <w:proofErr w:type="spellStart"/>
       <w:r>
         <w:rPr>
           <w:rFonts w:asciiTheme="minorHAnsi" w:eastAsiaTheme="minorHAnsi" w:hAnsiTheme="minorHAnsi" w:cstheme="minorBidi"/>
@@ -157,7 +70,6 @@
         </w:rPr>
         <w:t>HighestSalary</w:t>
       </w:r>
-      <w:proofErr w:type="spellEnd"/>
       <w:r>
         <w:rPr>
           <w:rFonts w:asciiTheme="minorHAnsi" w:eastAsiaTheme="minorHAnsi" w:hAnsiTheme="minorHAnsi" w:cstheme="minorBidi"/>
@@ -169,7 +81,6 @@
         </w:rPr>
         <w:t xml:space="preserve"> and </w:t>
       </w:r>
-      <w:proofErr w:type="spellStart"/>
       <w:r>
         <w:rPr>
           <w:rFonts w:asciiTheme="minorHAnsi" w:eastAsiaTheme="minorHAnsi" w:hAnsiTheme="minorHAnsi" w:cstheme="minorBidi"/>
@@ -183,7 +94,6 @@
         </w:rPr>
         <w:t>LowestSalary</w:t>
       </w:r>
-      <w:proofErr w:type="spellEnd"/>
       <w:r>
         <w:rPr>
           <w:rFonts w:asciiTheme="minorHAnsi" w:eastAsiaTheme="minorHAnsi" w:hAnsiTheme="minorHAnsi" w:cstheme="minorBidi"/>
@@ -432,7 +342,6 @@
         </w:rPr>
         <w:t xml:space="preserve">After deleting these duplicates, the total data entries </w:t>
       </w:r>
-      <w:proofErr w:type="gramStart"/>
       <w:r>
         <w:rPr>
           <w:rFonts w:asciiTheme="minorHAnsi" w:eastAsiaTheme="minorHAnsi" w:hAnsiTheme="minorHAnsi" w:cstheme="minorBidi"/>
@@ -444,7 +353,6 @@
         </w:rPr>
         <w:t>was</w:t>
       </w:r>
-      <w:proofErr w:type="gramEnd"/>
       <w:r>
         <w:rPr>
           <w:rFonts w:asciiTheme="minorHAnsi" w:eastAsiaTheme="minorHAnsi" w:hAnsiTheme="minorHAnsi" w:cstheme="minorBidi"/>
@@ -478,7 +386,6 @@
         </w:rPr>
         <w:t xml:space="preserve">. Additionally, an </w:t>
       </w:r>
-      <w:proofErr w:type="spellStart"/>
       <w:r>
         <w:rPr>
           <w:rFonts w:asciiTheme="minorHAnsi" w:eastAsiaTheme="minorHAnsi" w:hAnsiTheme="minorHAnsi" w:cstheme="minorBidi"/>
@@ -492,7 +399,6 @@
         </w:rPr>
         <w:t>AvgSalary</w:t>
       </w:r>
-      <w:proofErr w:type="spellEnd"/>
       <w:r>
         <w:rPr>
           <w:rFonts w:asciiTheme="minorHAnsi" w:eastAsiaTheme="minorHAnsi" w:hAnsiTheme="minorHAnsi" w:cstheme="minorBidi"/>
@@ -504,7 +410,6 @@
         </w:rPr>
         <w:t xml:space="preserve"> column was appended. The column values are derived from the mean of the </w:t>
       </w:r>
-      <w:proofErr w:type="spellStart"/>
       <w:r>
         <w:rPr>
           <w:rFonts w:asciiTheme="minorHAnsi" w:eastAsiaTheme="minorHAnsi" w:hAnsiTheme="minorHAnsi" w:cstheme="minorBidi"/>
@@ -518,7 +423,6 @@
         </w:rPr>
         <w:t>HighestSalary</w:t>
       </w:r>
-      <w:proofErr w:type="spellEnd"/>
       <w:r>
         <w:rPr>
           <w:rFonts w:asciiTheme="minorHAnsi" w:eastAsiaTheme="minorHAnsi" w:hAnsiTheme="minorHAnsi" w:cstheme="minorBidi"/>
@@ -530,7 +434,6 @@
         </w:rPr>
         <w:t xml:space="preserve"> and </w:t>
       </w:r>
-      <w:proofErr w:type="spellStart"/>
       <w:r>
         <w:rPr>
           <w:rFonts w:asciiTheme="minorHAnsi" w:eastAsiaTheme="minorHAnsi" w:hAnsiTheme="minorHAnsi" w:cstheme="minorBidi"/>
@@ -544,7 +447,6 @@
         </w:rPr>
         <w:t>LowestSalary</w:t>
       </w:r>
-      <w:proofErr w:type="spellEnd"/>
       <w:r>
         <w:rPr>
           <w:rFonts w:asciiTheme="minorHAnsi" w:eastAsiaTheme="minorHAnsi" w:hAnsiTheme="minorHAnsi" w:cstheme="minorBidi"/>
@@ -582,50 +484,6 @@
         <w:pStyle w:val="Heading3"/>
       </w:pPr>
       <w:r>
-        <w:t>For example:</w:t>
-      </w:r>
-    </w:p>
-    <w:p>
-      <w:pPr>
-        <w:pStyle w:val="Heading3"/>
-        <w:numPr>
-          <w:ilvl w:val="0"/>
-          <w:numId w:val="4"/>
-        </w:numPr>
-      </w:pPr>
-      <w:r>
-        <w:t>How do you load the data using Pandas?</w:t>
-      </w:r>
-    </w:p>
-    <w:p>
-      <w:pPr>
-        <w:pStyle w:val="Heading3"/>
-        <w:numPr>
-          <w:ilvl w:val="0"/>
-          <w:numId w:val="4"/>
-        </w:numPr>
-      </w:pPr>
-      <w:r>
-        <w:t>How do you normalize the data?</w:t>
-      </w:r>
-    </w:p>
-    <w:p>
-      <w:pPr>
-        <w:pStyle w:val="Heading3"/>
-        <w:numPr>
-          <w:ilvl w:val="0"/>
-          <w:numId w:val="4"/>
-        </w:numPr>
-      </w:pPr>
-      <w:r>
-        <w:t>How do you clean the data?</w:t>
-      </w:r>
-    </w:p>
-    <w:p>
-      <w:pPr>
-        <w:pStyle w:val="Heading3"/>
-      </w:pPr>
-      <w:r>
         <w:t>[2-3 paragraphs, 4 points]</w:t>
       </w:r>
     </w:p>
@@ -651,402 +509,291 @@
       <w:r>
         <w:t xml:space="preserve">Because the dataset has been formatted as a CSV, the Pandas </w:t>
       </w:r>
-      <w:proofErr w:type="spellStart"/>
       <w:r>
         <w:rPr>
           <w:rFonts w:ascii="Courier New" w:hAnsi="Courier New" w:cs="Courier New"/>
           <w:i/>
           <w:iCs/>
         </w:rPr>
-        <w:t>read_</w:t>
-      </w:r>
-      <w:proofErr w:type="gramStart"/>
-      <w:r>
-        <w:rPr>
-          <w:rFonts w:ascii="Courier New" w:hAnsi="Courier New" w:cs="Courier New"/>
+        <w:t>read_csv( &lt;filename&gt; )</w:t>
+      </w:r>
+      <w:r>
+        <w:t xml:space="preserve"> function has been used.</w:t>
+      </w:r>
+      <w:r>
+        <w:t xml:space="preserve"> </w:t>
+      </w:r>
+      <w:r>
+        <w:t xml:space="preserve">It should be noted that a </w:t>
+      </w:r>
+      <w:r>
+        <w:rPr>
           <w:i/>
           <w:iCs/>
         </w:rPr>
-        <w:t>csv</w:t>
-      </w:r>
-      <w:proofErr w:type="spellEnd"/>
-      <w:r>
-        <w:rPr>
-          <w:rFonts w:ascii="Courier New" w:hAnsi="Courier New" w:cs="Courier New"/>
+        <w:t>low_memory</w:t>
+      </w:r>
+      <w:r>
+        <w:t xml:space="preserve"> flag was used to fix </w:t>
+      </w:r>
+      <w:r>
+        <w:t>importing issues caused by</w:t>
+      </w:r>
+      <w:r>
+        <w:t xml:space="preserve"> columns with mixed types. </w:t>
+      </w:r>
+      <w:r>
+        <w:t>From this, we could read</w:t>
+      </w:r>
+      <w:r>
+        <w:t xml:space="preserve"> the CSV file into a Pandas DataFrame. The name of the DataFrame </w:t>
+      </w:r>
+      <w:r>
+        <w:t>is</w:t>
+      </w:r>
+      <w:r>
+        <w:t xml:space="preserve"> </w:t>
+      </w:r>
+      <w:r>
+        <w:rPr>
           <w:i/>
           <w:iCs/>
         </w:rPr>
-        <w:t>( &lt;</w:t>
-      </w:r>
-      <w:proofErr w:type="gramEnd"/>
-      <w:r>
-        <w:rPr>
-          <w:rFonts w:ascii="Courier New" w:hAnsi="Courier New" w:cs="Courier New"/>
+        <w:t>df</w:t>
+      </w:r>
+      <w:r>
+        <w:rPr>
           <w:i/>
           <w:iCs/>
         </w:rPr>
-        <w:t>filename&gt; )</w:t>
-      </w:r>
-      <w:r>
-        <w:t xml:space="preserve"> function has been used.</w:t>
-      </w:r>
-      <w:r>
         <w:t xml:space="preserve"> </w:t>
       </w:r>
       <w:r>
-        <w:t xml:space="preserve">It should be noted that a </w:t>
-      </w:r>
-      <w:proofErr w:type="spellStart"/>
+        <w:t xml:space="preserve">as </w:t>
+      </w:r>
+      <w:r>
+        <w:t>it is short and an easy way of referring to the data.</w:t>
+      </w:r>
+    </w:p>
+    <w:p>
+      <w:r>
+        <w:t>Data cleaning was an important phase of the data preparation process. Firstly, we needed to get a big picture of the data by displaying its head. From this, we looked at how the data was formatted. It was noticed that the </w:t>
+      </w:r>
+      <w:r>
+        <w:rPr>
+          <w:rStyle w:val="Emphasis"/>
+          <w:color w:val="0E101A"/>
+        </w:rPr>
+        <w:t>Dates</w:t>
+      </w:r>
+      <w:r>
+        <w:t> column was formatted as an object type and was converted into a DateTime type. This was done to allow for easier manipulation of the dates. Next, we checked for NULL values. This gave us a clearer picture of the parts of the data that was missing. Fortunately, there were no NULL values for the </w:t>
+      </w:r>
+      <w:r>
+        <w:rPr>
+          <w:rStyle w:val="Emphasis"/>
+          <w:color w:val="0E101A"/>
+        </w:rPr>
+        <w:t>LowestSalary</w:t>
+      </w:r>
+      <w:r>
+        <w:t> and </w:t>
+      </w:r>
+      <w:r>
+        <w:rPr>
+          <w:rStyle w:val="Emphasis"/>
+          <w:color w:val="0E101A"/>
+        </w:rPr>
+        <w:t>HighestSalary columns </w:t>
+      </w:r>
+      <w:r>
+        <w:t>and so nothing was dropped. Additionally, it was found that 19.</w:t>
+      </w:r>
+      <w:r>
+        <w:t>53</w:t>
+      </w:r>
+      <w:r>
+        <w:t>% of jobs had a </w:t>
+      </w:r>
+      <w:r>
+        <w:rPr>
+          <w:rStyle w:val="Emphasis"/>
+          <w:color w:val="0E101A"/>
+        </w:rPr>
+        <w:t>LowestSalary</w:t>
+      </w:r>
+      <w:r>
+        <w:t xml:space="preserve"> value of 0k, and </w:t>
+      </w:r>
+      <w:r>
+        <w:t>4.35</w:t>
+      </w:r>
+      <w:r>
+        <w:t>% had a </w:t>
+      </w:r>
+      <w:r>
+        <w:rPr>
+          <w:rStyle w:val="Emphasis"/>
+          <w:color w:val="0E101A"/>
+        </w:rPr>
+        <w:t>HighestSalary</w:t>
+      </w:r>
+      <w:r>
+        <w:t> value of 999k (although none had both a LowestSalary of 0k and HighestSalary of 999k). These salaries appeared to be anomalies as no reasonable salary pays no nothing, nor do so many pay exactly 999k.</w:t>
+      </w:r>
+      <w:r>
+        <w:t xml:space="preserve"> In addition, the SEEK website allows job searches from 30k to 200k+.</w:t>
+      </w:r>
+      <w:r>
+        <w:t xml:space="preserve"> As such, to keep closer to these amounts 0k </w:t>
+      </w:r>
       <w:r>
         <w:rPr>
           <w:i/>
           <w:iCs/>
         </w:rPr>
-        <w:t>low_memory</w:t>
-      </w:r>
-      <w:proofErr w:type="spellEnd"/>
-      <w:r>
-        <w:t xml:space="preserve"> flag was used to fix </w:t>
-      </w:r>
-      <w:r>
-        <w:t>importing issues caused by</w:t>
-      </w:r>
-      <w:r>
-        <w:t xml:space="preserve"> columns with mixed types. </w:t>
-      </w:r>
-      <w:r>
-        <w:t>From this, we could read</w:t>
-      </w:r>
-      <w:r>
-        <w:t xml:space="preserve"> the CSV file into a Pandas </w:t>
-      </w:r>
-      <w:proofErr w:type="spellStart"/>
-      <w:r>
-        <w:t>DataFrame</w:t>
-      </w:r>
-      <w:proofErr w:type="spellEnd"/>
-      <w:r>
-        <w:t xml:space="preserve">. The name of the </w:t>
-      </w:r>
-      <w:proofErr w:type="spellStart"/>
-      <w:r>
-        <w:t>DataFrame</w:t>
-      </w:r>
-      <w:proofErr w:type="spellEnd"/>
-      <w:r>
-        <w:t xml:space="preserve"> </w:t>
-      </w:r>
-      <w:r>
-        <w:t>is</w:t>
-      </w:r>
-      <w:r>
-        <w:t xml:space="preserve"> </w:t>
+        <w:t>LowestSalary</w:t>
+      </w:r>
+      <w:r>
+        <w:t xml:space="preserve"> rows were converted to 15k and 999k </w:t>
       </w:r>
       <w:r>
         <w:rPr>
           <w:i/>
           <w:iCs/>
         </w:rPr>
-        <w:t>df</w:t>
+        <w:t>HighestSalary</w:t>
+      </w:r>
+      <w:r>
+        <w:t xml:space="preserve"> rows were converted to 300k. Accounting for these anomalies will help reduce inaccurate skewing of the data.</w:t>
+      </w:r>
+      <w:r>
+        <w:t xml:space="preserve"> M</w:t>
+      </w:r>
+      <w:r>
+        <w:t>oreover, salary values were scaled from 1 to 1,000. This allowed us to interpret the data as $1000 instead of 1k which was found to be clearer and less ambiguous. Furthermore, duplicate data removed. At first, there appeared to be no duplicate data. However, upon removing redundant </w:t>
+      </w:r>
+      <w:r>
+        <w:rPr>
+          <w:rStyle w:val="Emphasis"/>
+          <w:color w:val="0E101A"/>
+        </w:rPr>
+        <w:t>Id</w:t>
+      </w:r>
+      <w:r>
+        <w:t> and </w:t>
+      </w:r>
+      <w:r>
+        <w:rPr>
+          <w:rStyle w:val="Emphasis"/>
+          <w:color w:val="0E101A"/>
+        </w:rPr>
+        <w:t>Full Description</w:t>
+      </w:r>
+      <w:r>
+        <w:t xml:space="preserve"> columns, </w:t>
+      </w:r>
+      <w:r>
+        <w:t>9,840</w:t>
+      </w:r>
+      <w:r>
+        <w:t xml:space="preserve"> </w:t>
+      </w:r>
+      <w:r>
+        <w:t>duplicate entries were discovered and then removed. Lastly, to make the </w:t>
+      </w:r>
+      <w:r>
+        <w:rPr>
+          <w:rStyle w:val="Emphasis"/>
+          <w:color w:val="0E101A"/>
+        </w:rPr>
+        <w:t>Title</w:t>
+      </w:r>
+      <w:r>
+        <w:t> columns easier to read, any matching </w:t>
+      </w:r>
+      <w:r>
+        <w:rPr>
+          <w:rStyle w:val="Emphasis"/>
+          <w:color w:val="0E101A"/>
+        </w:rPr>
+        <w:t>Area</w:t>
+      </w:r>
+      <w:r>
+        <w:t xml:space="preserve"> column that was found inside the title was removed. This affected </w:t>
+      </w:r>
+      <w:r>
+        <w:t>11,751</w:t>
+      </w:r>
+      <w:r>
+        <w:t xml:space="preserve"> rows.</w:t>
+      </w:r>
+    </w:p>
+    <w:p>
+      <w:r>
+        <w:t xml:space="preserve">Normalization was also performed during data preparation. Normalisation is important as it allows us </w:t>
+      </w:r>
+      <w:r>
+        <w:t xml:space="preserve">to standardise the metric data. </w:t>
+      </w:r>
+      <w:r>
+        <w:t xml:space="preserve">To do this, the Sci-kit learn pre-processing library </w:t>
       </w:r>
       <w:r>
         <w:rPr>
           <w:i/>
           <w:iCs/>
         </w:rPr>
+        <w:t>StandardScaler</w:t>
+      </w:r>
+      <w:r>
         <w:t xml:space="preserve"> </w:t>
       </w:r>
       <w:r>
-        <w:t xml:space="preserve">as </w:t>
-      </w:r>
-      <w:r>
-        <w:t>it is short and an easy way of referring to the data.</w:t>
-      </w:r>
-    </w:p>
-    <w:p/>
-    <w:p/>
-    <w:p/>
-    <w:p/>
-    <w:p>
-      <w:r>
-        <w:t>Data cleaning was an important phase of the data preparation process. Firstly, we needed to get a big picture of the data by displaying its head. From this, we looked at how the data was formatted. It was noticed that the </w:t>
-      </w:r>
-      <w:r>
-        <w:rPr>
-          <w:rStyle w:val="Emphasis"/>
-          <w:color w:val="0E101A"/>
-        </w:rPr>
-        <w:t>Dates</w:t>
-      </w:r>
-      <w:r>
-        <w:t xml:space="preserve"> column was formatted as an object type and was converted into a </w:t>
-      </w:r>
-      <w:proofErr w:type="spellStart"/>
-      <w:r>
-        <w:t>DateTime</w:t>
-      </w:r>
-      <w:proofErr w:type="spellEnd"/>
-      <w:r>
-        <w:t xml:space="preserve"> type. This was done to allow for easier manipulation of the dates. Next, we checked for NULL values. This gave us a clearer picture of the parts of the data that was missing. Fortunately, there were no NULL values for the </w:t>
-      </w:r>
-      <w:proofErr w:type="spellStart"/>
-      <w:r>
-        <w:rPr>
-          <w:rStyle w:val="Emphasis"/>
-          <w:color w:val="0E101A"/>
-        </w:rPr>
-        <w:t>LowestSalary</w:t>
-      </w:r>
-      <w:proofErr w:type="spellEnd"/>
-      <w:r>
-        <w:t> and </w:t>
-      </w:r>
-      <w:proofErr w:type="spellStart"/>
-      <w:r>
-        <w:rPr>
-          <w:rStyle w:val="Emphasis"/>
-          <w:color w:val="0E101A"/>
-        </w:rPr>
-        <w:t>HighestSalary</w:t>
-      </w:r>
-      <w:proofErr w:type="spellEnd"/>
-      <w:r>
-        <w:rPr>
-          <w:rStyle w:val="Emphasis"/>
-          <w:color w:val="0E101A"/>
-        </w:rPr>
-        <w:t xml:space="preserve"> columns </w:t>
-      </w:r>
-      <w:r>
-        <w:t>and so nothing was dropped. Additionally, it was found that 19.</w:t>
-      </w:r>
-      <w:r>
-        <w:t>53</w:t>
-      </w:r>
-      <w:r>
-        <w:t>% of jobs had a </w:t>
-      </w:r>
-      <w:proofErr w:type="spellStart"/>
-      <w:r>
-        <w:rPr>
-          <w:rStyle w:val="Emphasis"/>
-          <w:color w:val="0E101A"/>
-        </w:rPr>
-        <w:t>LowestSalary</w:t>
-      </w:r>
-      <w:proofErr w:type="spellEnd"/>
-      <w:r>
-        <w:t xml:space="preserve"> value of 0k, and </w:t>
-      </w:r>
-      <w:r>
-        <w:t>4.35</w:t>
-      </w:r>
-      <w:r>
-        <w:t>% had a </w:t>
-      </w:r>
-      <w:proofErr w:type="spellStart"/>
-      <w:r>
-        <w:rPr>
-          <w:rStyle w:val="Emphasis"/>
-          <w:color w:val="0E101A"/>
-        </w:rPr>
-        <w:t>HighestSalary</w:t>
-      </w:r>
-      <w:proofErr w:type="spellEnd"/>
-      <w:r>
-        <w:t xml:space="preserve"> value of 999k (although none had both a </w:t>
-      </w:r>
-      <w:proofErr w:type="spellStart"/>
-      <w:r>
-        <w:t>LowestSalary</w:t>
-      </w:r>
-      <w:proofErr w:type="spellEnd"/>
-      <w:r>
-        <w:t xml:space="preserve"> of 0k and </w:t>
-      </w:r>
-      <w:proofErr w:type="spellStart"/>
-      <w:r>
-        <w:t>HighestSalary</w:t>
-      </w:r>
-      <w:proofErr w:type="spellEnd"/>
-      <w:r>
-        <w:t xml:space="preserve"> of 999k). These salaries appeared to be anomalies as no reasonable salary pays no nothing, nor do so many pay exactly 999k.</w:t>
-      </w:r>
-      <w:r>
-        <w:t xml:space="preserve"> In addition, the SEEK website allows job searches from 30k to 200k+.</w:t>
-      </w:r>
-      <w:r>
-        <w:t xml:space="preserve"> As such, to keep closer to these amounts 0k </w:t>
-      </w:r>
-      <w:proofErr w:type="spellStart"/>
+        <w:lastRenderedPageBreak/>
+        <w:t>has been used.</w:t>
+      </w:r>
+      <w:r>
+        <w:t xml:space="preserve"> </w:t>
+      </w:r>
       <w:r>
         <w:rPr>
           <w:i/>
           <w:iCs/>
         </w:rPr>
-        <w:t>LowestSalary</w:t>
-      </w:r>
-      <w:proofErr w:type="spellEnd"/>
-      <w:r>
-        <w:t xml:space="preserve"> rows were converted to 15k and 999k </w:t>
-      </w:r>
-      <w:proofErr w:type="spellStart"/>
+        <w:t>StandardScaler</w:t>
+      </w:r>
+      <w:r>
+        <w:t xml:space="preserve"> impose</w:t>
+      </w:r>
+      <w:r>
+        <w:t>s</w:t>
+      </w:r>
+      <w:r>
+        <w:t xml:space="preserve"> a mean of 0 and </w:t>
+      </w:r>
+      <w:r>
+        <w:t xml:space="preserve">a </w:t>
+      </w:r>
+      <w:r>
+        <w:t xml:space="preserve">standard deviation of 1 onto the data. </w:t>
+      </w:r>
+      <w:r>
+        <w:t xml:space="preserve">In application, we declared a StandardScaler object and then used it to fit and transformed our metric columns. This was </w:t>
+      </w:r>
+      <w:r>
+        <w:t xml:space="preserve">then </w:t>
+      </w:r>
+      <w:r>
+        <w:t xml:space="preserve">saved into a DataFrame called </w:t>
+      </w:r>
       <w:r>
         <w:rPr>
           <w:i/>
           <w:iCs/>
         </w:rPr>
-        <w:t>HighestSalary</w:t>
-      </w:r>
-      <w:proofErr w:type="spellEnd"/>
-      <w:r>
-        <w:t xml:space="preserve"> rows were converted to 300k. Accounting for these anomalies will help reduce inaccurate skewing of the data.</w:t>
-      </w:r>
-      <w:r>
-        <w:t xml:space="preserve"> M</w:t>
-      </w:r>
-      <w:r>
-        <w:t>oreover, salary values were scaled from 1 to 1,000. This allowed us to interpret the data as $1000 instead of 1k which was found to be clearer and less ambiguous. Furthermore, duplicate data removed. At first, there appeared to be no duplicate data. However, upon removing redundant </w:t>
-      </w:r>
-      <w:r>
-        <w:rPr>
-          <w:rStyle w:val="Emphasis"/>
-          <w:color w:val="0E101A"/>
-        </w:rPr>
-        <w:t>Id</w:t>
-      </w:r>
-      <w:r>
-        <w:t> and </w:t>
-      </w:r>
-      <w:r>
-        <w:rPr>
-          <w:rStyle w:val="Emphasis"/>
-          <w:color w:val="0E101A"/>
-        </w:rPr>
-        <w:t>Full Description</w:t>
-      </w:r>
-      <w:r>
-        <w:t xml:space="preserve"> columns, </w:t>
-      </w:r>
-      <w:r>
-        <w:t>9,840</w:t>
-      </w:r>
-      <w:r>
-        <w:t xml:space="preserve"> </w:t>
-      </w:r>
-      <w:r>
-        <w:t>duplicate entries were discovered and then removed. Lastly, to make the </w:t>
-      </w:r>
-      <w:r>
-        <w:rPr>
-          <w:rStyle w:val="Emphasis"/>
-          <w:color w:val="0E101A"/>
-        </w:rPr>
-        <w:t>Title</w:t>
-      </w:r>
-      <w:r>
-        <w:t> columns easier to read, any matching </w:t>
-      </w:r>
-      <w:r>
-        <w:rPr>
-          <w:rStyle w:val="Emphasis"/>
-          <w:color w:val="0E101A"/>
-        </w:rPr>
-        <w:t>Area</w:t>
-      </w:r>
-      <w:r>
-        <w:t xml:space="preserve"> column that was found inside the title was removed. This affected </w:t>
-      </w:r>
-      <w:r>
-        <w:t>11,751</w:t>
-      </w:r>
-      <w:r>
-        <w:t xml:space="preserve"> rows.</w:t>
-      </w:r>
-    </w:p>
-    <w:p>
-      <w:r>
-        <w:t xml:space="preserve">Normalization was also performed during data preparation. Normalisation is important as it allows us </w:t>
-      </w:r>
-      <w:r>
-        <w:t xml:space="preserve">to standardise the metric data. </w:t>
-      </w:r>
-      <w:r>
-        <w:t xml:space="preserve">To do this, the Sci-kit learn pre-processing library </w:t>
-      </w:r>
-      <w:proofErr w:type="spellStart"/>
-      <w:r>
-        <w:rPr>
-          <w:i/>
-          <w:iCs/>
-        </w:rPr>
-        <w:t>StandardScaler</w:t>
-      </w:r>
-      <w:proofErr w:type="spellEnd"/>
-      <w:r>
-        <w:t xml:space="preserve"> has been used.</w:t>
-      </w:r>
-      <w:r>
-        <w:t xml:space="preserve"> </w:t>
-      </w:r>
-      <w:proofErr w:type="spellStart"/>
-      <w:r>
-        <w:rPr>
-          <w:i/>
-          <w:iCs/>
-        </w:rPr>
-        <w:t>StandardScaler</w:t>
-      </w:r>
-      <w:proofErr w:type="spellEnd"/>
-      <w:r>
-        <w:t xml:space="preserve"> impose</w:t>
-      </w:r>
-      <w:r>
-        <w:t>s</w:t>
-      </w:r>
-      <w:r>
-        <w:t xml:space="preserve"> a mean of 0 and </w:t>
-      </w:r>
-      <w:r>
-        <w:t xml:space="preserve">a </w:t>
-      </w:r>
-      <w:r>
-        <w:t xml:space="preserve">standard deviation of 1 onto the data. </w:t>
-      </w:r>
-      <w:r>
-        <w:t xml:space="preserve">In application, we declared a </w:t>
-      </w:r>
-      <w:proofErr w:type="spellStart"/>
-      <w:r>
-        <w:t>StandardScaler</w:t>
-      </w:r>
-      <w:proofErr w:type="spellEnd"/>
-      <w:r>
-        <w:t xml:space="preserve"> object and then used it to fit and transformed our metric columns. This was </w:t>
-      </w:r>
-      <w:r>
-        <w:t xml:space="preserve">then </w:t>
-      </w:r>
-      <w:r>
-        <w:t xml:space="preserve">saved into a </w:t>
-      </w:r>
-      <w:proofErr w:type="spellStart"/>
-      <w:r>
-        <w:t>DataFrame</w:t>
-      </w:r>
-      <w:proofErr w:type="spellEnd"/>
-      <w:r>
-        <w:t xml:space="preserve"> called </w:t>
-      </w:r>
-      <w:proofErr w:type="spellStart"/>
-      <w:r>
-        <w:rPr>
-          <w:i/>
-          <w:iCs/>
-        </w:rPr>
         <w:t>df_norm</w:t>
       </w:r>
-      <w:proofErr w:type="spellEnd"/>
       <w:r>
         <w:t xml:space="preserve"> </w:t>
       </w:r>
@@ -1648,15 +1395,7 @@
     </w:p>
     <w:p>
       <w:r>
-        <w:t xml:space="preserve">There are a variety of refinements that could be made to improve the quality of the data analysis. Firstly, it would have been beneficial to have used SEEK data from a wider range of time. The dataset provided only included data from the end of 2018 and the start of 2019 and misses half of the months (April, May, June, July, August, September). Since July is not included, it was impossible to see if the Australian end of the financial year impacted the number of job listings. In addition to this, the 2019 data contained Classifications and Location columns with </w:t>
-      </w:r>
-      <w:proofErr w:type="spellStart"/>
-      <w:r>
-        <w:t>NaN</w:t>
-      </w:r>
-      <w:proofErr w:type="spellEnd"/>
-      <w:r>
-        <w:t xml:space="preserve"> values and thus could not contribute to a large part of the analysis. With a more robust and wider-ranging dataset it would have been possible to analyse the market trends over time. For example, it might have allowed us to investigate the popularity of certain IT technologies over time, illustrating if some are increasing or some are decreasing in popularity (perhaps Java is slowly decreasing, but Python is quickly increasing?).</w:t>
+        <w:t>There are a variety of refinements that could be made to improve the quality of the data analysis. Firstly, it would have been beneficial to have used SEEK data from a wider range of time. The dataset provided only included data from the end of 2018 and the start of 2019 and misses half of the months (April, May, June, July, August, September). Since July is not included, it was impossible to see if the Australian end of the financial year impacted the number of job listings. In addition to this, the 2019 data contained Classifications and Location columns with NaN values and thus could not contribute to a large part of the analysis. With a more robust and wider-ranging dataset it would have been possible to analyse the market trends over time. For example, it might have allowed us to investigate the popularity of certain IT technologies over time, illustrating if some are increasing or some are decreasing in popularity (perhaps Java is slowly decreasing, but Python is quickly increasing?).</w:t>
       </w:r>
     </w:p>
     <w:p>

</xml_diff>